<commit_message>
use cases tfconnect portal
</commit_message>
<xml_diff>
--- a/TFCONNECT PORTAL.docx
+++ b/TFCONNECT PORTAL.docx
@@ -14,6 +14,183 @@
     </w:p>
     <w:p>
       <w:pPr>
+        <w:pStyle w:val="Normal"/>
+        <w:ind w:left="0" w:firstLine="0"/>
+        <w:jc w:val="both"/>
+      </w:pPr>
+      <w:r>
+        <w:rPr/>
+        <w:t>Myself</w:t>
+      </w:r>
+      <w:r>
+        <w:rPr/>
+        <w:t xml:space="preserve"> is </w:t>
+      </w:r>
+      <w:r>
+        <w:rPr/>
+        <w:t>koteswar</w:t>
+      </w:r>
+      <w:r>
+        <w:rPr/>
+        <w:t>.</w:t>
+      </w:r>
+      <w:r>
+        <w:rPr/>
+        <w:t xml:space="preserve"> Having four+ years of experience previously </w:t>
+      </w:r>
+      <w:r>
+        <w:rPr/>
+        <w:t xml:space="preserve"> </w:t>
+      </w:r>
+      <w:r>
+        <w:rPr/>
+        <w:t xml:space="preserve">I have worked in </w:t>
+      </w:r>
+      <w:r>
+        <w:rPr/>
+        <w:t>concentrix</w:t>
+      </w:r>
+      <w:r>
+        <w:rPr/>
+        <w:t xml:space="preserve"> catalyst in </w:t>
+      </w:r>
+      <w:r>
+        <w:rPr/>
+        <w:t>hyderabad</w:t>
+      </w:r>
+      <w:r>
+        <w:rPr/>
+        <w:t xml:space="preserve"> as a senior associate.</w:t>
+      </w:r>
+    </w:p>
+    <w:p>
+      <w:pPr>
+        <w:pStyle w:val="Normal"/>
+        <w:ind w:left="0" w:firstLine="0"/>
+        <w:jc w:val="both"/>
+      </w:pPr>
+      <w:r>
+        <w:rPr/>
+        <w:t>Previously worked project:</w:t>
+      </w:r>
+    </w:p>
+    <w:p>
+      <w:pPr>
+        <w:pStyle w:val="Normal"/>
+        <w:ind w:left="0" w:firstLine="0"/>
+        <w:jc w:val="both"/>
+      </w:pPr>
+      <w:r>
+        <w:rPr/>
+        <w:t xml:space="preserve">Project </w:t>
+      </w:r>
+      <w:r>
+        <w:rPr/>
+        <w:t>name:TFCOnnect</w:t>
+      </w:r>
+      <w:r>
+        <w:rPr/>
+        <w:t xml:space="preserve"> Portal.</w:t>
+      </w:r>
+    </w:p>
+    <w:p>
+      <w:pPr>
+        <w:pStyle w:val="Normal"/>
+        <w:ind w:left="0" w:firstLine="0"/>
+        <w:jc w:val="both"/>
+      </w:pPr>
+      <w:r>
+        <w:rPr/>
+        <w:t>Client: Axis Bank &amp; AU Bank</w:t>
+      </w:r>
+    </w:p>
+    <w:p>
+      <w:pPr>
+        <w:pStyle w:val="Normal"/>
+        <w:ind w:left="0" w:firstLine="0"/>
+        <w:jc w:val="both"/>
+      </w:pPr>
+      <w:r>
+        <w:rPr/>
+        <w:t xml:space="preserve">Environment: </w:t>
+      </w:r>
+      <w:r>
+        <w:rPr/>
+        <w:t>core java,</w:t>
+      </w:r>
+      <w:r>
+        <w:rPr/>
+        <w:t xml:space="preserve">Spring </w:t>
+      </w:r>
+      <w:r>
+        <w:rPr/>
+        <w:t>boot,sql,spring</w:t>
+      </w:r>
+      <w:r>
+        <w:rPr/>
+        <w:t xml:space="preserve"> </w:t>
+      </w:r>
+      <w:r>
+        <w:rPr/>
+        <w:t>jdbc</w:t>
+      </w:r>
+      <w:r>
+        <w:rPr/>
+        <w:t xml:space="preserve"> ,jpa,</w:t>
+      </w:r>
+      <w:r>
+        <w:rPr/>
+        <w:t>jira,</w:t>
+      </w:r>
+      <w:r>
+        <w:rPr/>
+        <w:t>junit</w:t>
+      </w:r>
+      <w:r>
+        <w:rPr/>
+        <w:t>,</w:t>
+      </w:r>
+      <w:r>
+        <w:rPr/>
+        <w:t>maven,log</w:t>
+      </w:r>
+      <w:r>
+        <w:rPr/>
+        <w:t>4j</w:t>
+      </w:r>
+    </w:p>
+    <w:p>
+      <w:pPr>
+        <w:pStyle w:val="Normal"/>
+        <w:ind w:left="0" w:firstLine="0"/>
+        <w:jc w:val="both"/>
+      </w:pPr>
+    </w:p>
+    <w:p>
+      <w:pPr>
+        <w:pStyle w:val="Normal"/>
+        <w:ind w:left="0" w:firstLine="0"/>
+        <w:jc w:val="both"/>
+      </w:pPr>
+      <w:r>
+        <w:rPr/>
+        <w:t>Descri</w:t>
+      </w:r>
+      <w:r>
+        <w:rPr/>
+        <w:t>pt</w:t>
+      </w:r>
+      <w:r>
+        <w:rPr/>
+        <w:t>ion</w:t>
+      </w:r>
+      <w:r>
+        <w:rPr/>
+        <w:t>:</w:t>
+      </w:r>
+    </w:p>
+    <w:p>
+      <w:pPr>
         <w:pStyle w:val="ListParagraph"/>
         <w:ind w:left="3600" w:firstLine="0"/>
       </w:pPr>
@@ -146,7 +323,15 @@
       </w:r>
       <w:r>
         <w:rPr/>
-        <w:t>amendment,Bills.Idpms</w:t>
+        <w:t>amendment</w:t>
+      </w:r>
+      <w:r>
+        <w:rPr/>
+        <w:t>,</w:t>
+      </w:r>
+      <w:r>
+        <w:rPr/>
+        <w:t>Idpms</w:t>
       </w:r>
       <w:r>
         <w:rPr/>
@@ -617,20 +802,753 @@
       </w:r>
       <w:r>
         <w:rPr/>
-        <w:t xml:space="preserve"> transaction .</w:t>
-      </w:r>
-      <w:r>
-        <w:rPr/>
-        <w:t xml:space="preserve">I have gained experience in </w:t>
-      </w:r>
-      <w:r>
-        <w:rPr/>
-        <w:t xml:space="preserve">jpa, spring boot,restful </w:t>
+        <w:t xml:space="preserve"> </w:t>
+      </w:r>
+      <w:r>
+        <w:rPr/>
+        <w:t>transaction .</w:t>
+      </w:r>
+      <w:r>
+        <w:rPr/>
+        <w:t>I</w:t>
+      </w:r>
+      <w:r>
+        <w:rPr/>
+        <w:t xml:space="preserve"> have gained experience in </w:t>
+      </w:r>
+      <w:r>
+        <w:rPr/>
+        <w:t>jpa</w:t>
+      </w:r>
+      <w:r>
+        <w:rPr/>
+        <w:t xml:space="preserve">, spring </w:t>
+      </w:r>
+      <w:r>
+        <w:rPr/>
+        <w:t>boot,restful</w:t>
+      </w:r>
+      <w:r>
+        <w:rPr/>
+        <w:t xml:space="preserve"> </w:t>
       </w:r>
       <w:r>
         <w:rPr/>
         <w:t>.</w:t>
       </w:r>
+    </w:p>
+    <w:p>
+      <w:pPr>
+        <w:pStyle w:val="ListParagraph"/>
+        <w:ind w:left="0" w:firstLine="0"/>
+        <w:jc w:val="both"/>
+      </w:pPr>
+    </w:p>
+    <w:p>
+      <w:pPr>
+        <w:pStyle w:val="ListParagraph"/>
+        <w:ind w:left="0" w:firstLine="0"/>
+        <w:jc w:val="both"/>
+      </w:pPr>
+    </w:p>
+    <w:p>
+      <w:pPr>
+        <w:pStyle w:val="ListParagraph"/>
+        <w:ind w:left="0" w:firstLine="0"/>
+        <w:jc w:val="both"/>
+      </w:pPr>
+    </w:p>
+    <w:p>
+      <w:pPr>
+        <w:pStyle w:val="ListParagraph"/>
+        <w:ind w:left="0" w:firstLine="0"/>
+        <w:jc w:val="both"/>
+      </w:pPr>
+      <w:r>
+        <w:rPr/>
+        <w:t xml:space="preserve">Roles &amp; </w:t>
+      </w:r>
+      <w:r>
+        <w:rPr/>
+        <w:t>Responsibilites</w:t>
+      </w:r>
+      <w:r>
+        <w:rPr/>
+        <w:t>:</w:t>
+      </w:r>
+    </w:p>
+    <w:p>
+      <w:pPr>
+        <w:pStyle w:val="LO-normal"/>
+        <w:ind w:left="0" w:firstLine="0"/>
+        <w:jc w:val="both"/>
+        <w:rPr>
+          <w:rFonts w:ascii="Times New Roman" w:hAnsi="Times New Roman" w:eastAsia="Times New Roman" w:cs="Times New Roman"/>
+          <w:b w:val="0"/>
+          <w:bCs w:val="0"/>
+          <w:i w:val="0"/>
+          <w:iCs w:val="0"/>
+          <w:caps w:val="0"/>
+          <w:smallCaps w:val="0"/>
+          <w:noProof w:val="0"/>
+          <w:color w:val="000000" w:themeColor="text1" w:themeTint="FF" w:themeShade="FF"/>
+          <w:sz w:val="24"/>
+          <w:szCs w:val="24"/>
+          <w:lang w:val="en-US"/>
+        </w:rPr>
+      </w:pPr>
+      <w:r>
+        <w:rPr>
+          <w:rFonts w:ascii="Times New Roman" w:hAnsi="Times New Roman" w:eastAsia="Times New Roman" w:cs="Times New Roman"/>
+          <w:b w:val="0"/>
+          <w:bCs w:val="0"/>
+          <w:i w:val="0"/>
+          <w:iCs w:val="0"/>
+          <w:caps w:val="0"/>
+          <w:smallCaps w:val="0"/>
+          <w:noProof w:val="0"/>
+          <w:color w:val="000000" w:themeColor="text1" w:themeTint="FF" w:themeShade="FF"/>
+          <w:sz w:val="24"/>
+          <w:szCs w:val="24"/>
+          <w:lang w:val="en-US"/>
+        </w:rPr>
+        <w:t>Involved in gathering requirements, understanding, implementation and unit testing.</w:t>
+      </w:r>
+    </w:p>
+    <w:p>
+      <w:pPr>
+        <w:pStyle w:val="LO-normal"/>
+        <w:spacing w:after="0"/>
+        <w:jc w:val="both"/>
+        <w:rPr>
+          <w:rFonts w:ascii="Times New Roman" w:hAnsi="Times New Roman" w:eastAsia="Times New Roman" w:cs="Times New Roman"/>
+          <w:b w:val="0"/>
+          <w:bCs w:val="0"/>
+          <w:i w:val="0"/>
+          <w:iCs w:val="0"/>
+          <w:caps w:val="0"/>
+          <w:smallCaps w:val="0"/>
+          <w:noProof w:val="0"/>
+          <w:color w:val="000000" w:themeColor="text1" w:themeTint="FF" w:themeShade="FF"/>
+          <w:sz w:val="24"/>
+          <w:szCs w:val="24"/>
+          <w:lang w:val="en-US"/>
+        </w:rPr>
+      </w:pPr>
+      <w:bookmarkStart w:name="_Int_6ppDPKih" w:id="1982161896"/>
+      <w:r>
+        <w:rPr>
+          <w:rFonts w:ascii="Times New Roman" w:hAnsi="Times New Roman" w:eastAsia="Times New Roman" w:cs="Times New Roman"/>
+          <w:b w:val="0"/>
+          <w:bCs w:val="0"/>
+          <w:i w:val="0"/>
+          <w:iCs w:val="0"/>
+          <w:caps w:val="0"/>
+          <w:smallCaps w:val="0"/>
+          <w:noProof w:val="0"/>
+          <w:color w:val="000000" w:themeColor="text1" w:themeTint="FF" w:themeShade="FF"/>
+          <w:sz w:val="24"/>
+          <w:szCs w:val="24"/>
+          <w:lang w:val="en-US"/>
+        </w:rPr>
+        <w:t xml:space="preserve">Hands on experience in </w:t>
+      </w:r>
+      <w:r>
+        <w:rPr>
+          <w:rFonts w:ascii="Times New Roman" w:hAnsi="Times New Roman" w:eastAsia="Times New Roman" w:cs="Times New Roman"/>
+          <w:b w:val="0"/>
+          <w:bCs w:val="0"/>
+          <w:i w:val="0"/>
+          <w:iCs w:val="0"/>
+          <w:caps w:val="0"/>
+          <w:smallCaps w:val="0"/>
+          <w:noProof w:val="0"/>
+          <w:color w:val="000000" w:themeColor="text1" w:themeTint="FF" w:themeShade="FF"/>
+          <w:sz w:val="24"/>
+          <w:szCs w:val="24"/>
+          <w:lang w:val="en-US"/>
+        </w:rPr>
+        <w:t>using  spring</w:t>
+      </w:r>
+      <w:r>
+        <w:rPr>
+          <w:rFonts w:ascii="Times New Roman" w:hAnsi="Times New Roman" w:eastAsia="Times New Roman" w:cs="Times New Roman"/>
+          <w:b w:val="0"/>
+          <w:bCs w:val="0"/>
+          <w:i w:val="0"/>
+          <w:iCs w:val="0"/>
+          <w:caps w:val="0"/>
+          <w:smallCaps w:val="0"/>
+          <w:noProof w:val="0"/>
+          <w:color w:val="000000" w:themeColor="text1" w:themeTint="FF" w:themeShade="FF"/>
+          <w:sz w:val="24"/>
+          <w:szCs w:val="24"/>
+          <w:lang w:val="en-US"/>
+        </w:rPr>
+        <w:t xml:space="preserve"> boot applications.</w:t>
+      </w:r>
+      <w:bookmarkEnd w:id="1982161896"/>
+    </w:p>
+    <w:p>
+      <w:pPr>
+        <w:pStyle w:val="LO-normal"/>
+        <w:spacing w:after="0"/>
+        <w:jc w:val="both"/>
+        <w:rPr>
+          <w:rFonts w:ascii="Times New Roman" w:hAnsi="Times New Roman" w:eastAsia="Times New Roman" w:cs="Times New Roman"/>
+          <w:b w:val="0"/>
+          <w:bCs w:val="0"/>
+          <w:i w:val="0"/>
+          <w:iCs w:val="0"/>
+          <w:caps w:val="0"/>
+          <w:smallCaps w:val="0"/>
+          <w:noProof w:val="0"/>
+          <w:color w:val="000000" w:themeColor="text1" w:themeTint="FF" w:themeShade="FF"/>
+          <w:sz w:val="24"/>
+          <w:szCs w:val="24"/>
+          <w:lang w:val="en-US"/>
+        </w:rPr>
+      </w:pPr>
+      <w:bookmarkStart w:name="_Int_dxXcBzZu" w:id="293371899"/>
+      <w:r>
+        <w:rPr>
+          <w:rFonts w:ascii="Times New Roman" w:hAnsi="Times New Roman" w:eastAsia="Times New Roman" w:cs="Times New Roman"/>
+          <w:b w:val="0"/>
+          <w:bCs w:val="0"/>
+          <w:i w:val="0"/>
+          <w:iCs w:val="0"/>
+          <w:caps w:val="0"/>
+          <w:smallCaps w:val="0"/>
+          <w:noProof w:val="0"/>
+          <w:color w:val="000000" w:themeColor="text1" w:themeTint="FF" w:themeShade="FF"/>
+          <w:sz w:val="24"/>
+          <w:szCs w:val="24"/>
+          <w:lang w:val="en-US"/>
+        </w:rPr>
+        <w:t>Implemented unit test cases with Junit by using Mockito framework.</w:t>
+      </w:r>
+      <w:bookmarkEnd w:id="293371899"/>
+    </w:p>
+    <w:p>
+      <w:pPr>
+        <w:pStyle w:val="LO-normal"/>
+        <w:spacing w:after="0"/>
+        <w:jc w:val="both"/>
+        <w:rPr>
+          <w:rFonts w:ascii="Times New Roman" w:hAnsi="Times New Roman" w:eastAsia="Times New Roman" w:cs="Times New Roman"/>
+          <w:b w:val="0"/>
+          <w:bCs w:val="0"/>
+          <w:i w:val="0"/>
+          <w:iCs w:val="0"/>
+          <w:caps w:val="0"/>
+          <w:smallCaps w:val="0"/>
+          <w:noProof w:val="0"/>
+          <w:color w:val="000000" w:themeColor="text1" w:themeTint="FF" w:themeShade="FF"/>
+          <w:sz w:val="24"/>
+          <w:szCs w:val="24"/>
+          <w:lang w:val="en-US"/>
+        </w:rPr>
+      </w:pPr>
+      <w:bookmarkStart w:name="_Int_htnBQr9g" w:id="770398244"/>
+      <w:r>
+        <w:rPr>
+          <w:rFonts w:ascii="Times New Roman" w:hAnsi="Times New Roman" w:eastAsia="Times New Roman" w:cs="Times New Roman"/>
+          <w:b w:val="0"/>
+          <w:bCs w:val="0"/>
+          <w:i w:val="0"/>
+          <w:iCs w:val="0"/>
+          <w:caps w:val="0"/>
+          <w:smallCaps w:val="0"/>
+          <w:noProof w:val="0"/>
+          <w:color w:val="000000" w:themeColor="text1" w:themeTint="FF" w:themeShade="FF"/>
+          <w:sz w:val="24"/>
+          <w:szCs w:val="24"/>
+          <w:lang w:val="en-US"/>
+        </w:rPr>
+        <w:t xml:space="preserve">Experience working on Oracle using </w:t>
+      </w:r>
+      <w:r>
+        <w:rPr>
+          <w:rFonts w:ascii="Times New Roman" w:hAnsi="Times New Roman" w:eastAsia="Times New Roman" w:cs="Times New Roman"/>
+          <w:b w:val="0"/>
+          <w:bCs w:val="0"/>
+          <w:i w:val="0"/>
+          <w:iCs w:val="0"/>
+          <w:caps w:val="0"/>
+          <w:smallCaps w:val="0"/>
+          <w:noProof w:val="0"/>
+          <w:color w:val="000000" w:themeColor="text1" w:themeTint="FF" w:themeShade="FF"/>
+          <w:sz w:val="24"/>
+          <w:szCs w:val="24"/>
+          <w:lang w:val="en-US"/>
+        </w:rPr>
+        <w:t>sql</w:t>
+      </w:r>
+      <w:r>
+        <w:rPr>
+          <w:rFonts w:ascii="Times New Roman" w:hAnsi="Times New Roman" w:eastAsia="Times New Roman" w:cs="Times New Roman"/>
+          <w:b w:val="0"/>
+          <w:bCs w:val="0"/>
+          <w:i w:val="0"/>
+          <w:iCs w:val="0"/>
+          <w:caps w:val="0"/>
+          <w:smallCaps w:val="0"/>
+          <w:noProof w:val="0"/>
+          <w:color w:val="000000" w:themeColor="text1" w:themeTint="FF" w:themeShade="FF"/>
+          <w:sz w:val="24"/>
+          <w:szCs w:val="24"/>
+          <w:lang w:val="en-US"/>
+        </w:rPr>
+        <w:t xml:space="preserve"> server developer tool.</w:t>
+      </w:r>
+      <w:bookmarkEnd w:id="770398244"/>
+    </w:p>
+    <w:p>
+      <w:pPr>
+        <w:pStyle w:val="LO-normal"/>
+        <w:spacing w:after="0"/>
+        <w:jc w:val="both"/>
+        <w:rPr>
+          <w:rFonts w:ascii="Times New Roman" w:hAnsi="Times New Roman" w:eastAsia="Times New Roman" w:cs="Times New Roman"/>
+          <w:b w:val="0"/>
+          <w:bCs w:val="0"/>
+          <w:i w:val="0"/>
+          <w:iCs w:val="0"/>
+          <w:caps w:val="0"/>
+          <w:smallCaps w:val="0"/>
+          <w:noProof w:val="0"/>
+          <w:color w:val="000000" w:themeColor="text1" w:themeTint="FF" w:themeShade="FF"/>
+          <w:sz w:val="24"/>
+          <w:szCs w:val="24"/>
+          <w:lang w:val="en-US"/>
+        </w:rPr>
+      </w:pPr>
+      <w:bookmarkStart w:name="_Int_EZLJ1WLS" w:id="1230684910"/>
+      <w:r>
+        <w:rPr>
+          <w:rFonts w:ascii="Times New Roman" w:hAnsi="Times New Roman" w:eastAsia="Times New Roman" w:cs="Times New Roman"/>
+          <w:b w:val="0"/>
+          <w:bCs w:val="0"/>
+          <w:i w:val="0"/>
+          <w:iCs w:val="0"/>
+          <w:caps w:val="0"/>
+          <w:smallCaps w:val="0"/>
+          <w:noProof w:val="0"/>
+          <w:color w:val="000000" w:themeColor="text1" w:themeTint="FF" w:themeShade="FF"/>
+          <w:sz w:val="24"/>
+          <w:szCs w:val="24"/>
+          <w:lang w:val="en-US"/>
+        </w:rPr>
+        <w:t xml:space="preserve">Good working knowledge on RESTAPI tools like </w:t>
+      </w:r>
+      <w:r>
+        <w:rPr>
+          <w:rFonts w:ascii="Times New Roman" w:hAnsi="Times New Roman" w:eastAsia="Times New Roman" w:cs="Times New Roman"/>
+          <w:b w:val="0"/>
+          <w:bCs w:val="0"/>
+          <w:i w:val="0"/>
+          <w:iCs w:val="0"/>
+          <w:caps w:val="0"/>
+          <w:smallCaps w:val="0"/>
+          <w:noProof w:val="0"/>
+          <w:color w:val="000000" w:themeColor="text1" w:themeTint="FF" w:themeShade="FF"/>
+          <w:sz w:val="24"/>
+          <w:szCs w:val="24"/>
+          <w:lang w:val="en-US"/>
+        </w:rPr>
+        <w:t>postman</w:t>
+      </w:r>
+      <w:r>
+        <w:rPr>
+          <w:rFonts w:ascii="Times New Roman" w:hAnsi="Times New Roman" w:eastAsia="Times New Roman" w:cs="Times New Roman"/>
+          <w:b w:val="1"/>
+          <w:bCs w:val="1"/>
+          <w:i w:val="0"/>
+          <w:iCs w:val="0"/>
+          <w:caps w:val="0"/>
+          <w:smallCaps w:val="0"/>
+          <w:noProof w:val="0"/>
+          <w:color w:val="000000" w:themeColor="text1" w:themeTint="FF" w:themeShade="FF"/>
+          <w:sz w:val="24"/>
+          <w:szCs w:val="24"/>
+          <w:lang w:val="en-US"/>
+        </w:rPr>
+        <w:t>.</w:t>
+      </w:r>
+      <w:bookmarkEnd w:id="1230684910"/>
+    </w:p>
+    <w:p>
+      <w:pPr>
+        <w:pStyle w:val="LO-normal"/>
+        <w:spacing w:after="0"/>
+        <w:jc w:val="both"/>
+        <w:rPr>
+          <w:rFonts w:ascii="Times New Roman" w:hAnsi="Times New Roman" w:eastAsia="Times New Roman" w:cs="Times New Roman"/>
+          <w:b w:val="0"/>
+          <w:bCs w:val="0"/>
+          <w:i w:val="0"/>
+          <w:iCs w:val="0"/>
+          <w:caps w:val="0"/>
+          <w:smallCaps w:val="0"/>
+          <w:noProof w:val="0"/>
+          <w:color w:val="000000" w:themeColor="text1" w:themeTint="FF" w:themeShade="FF"/>
+          <w:sz w:val="24"/>
+          <w:szCs w:val="24"/>
+          <w:lang w:val="en-US"/>
+        </w:rPr>
+      </w:pPr>
+      <w:r>
+        <w:rPr>
+          <w:rFonts w:ascii="Times New Roman" w:hAnsi="Times New Roman" w:eastAsia="Times New Roman" w:cs="Times New Roman"/>
+          <w:b w:val="0"/>
+          <w:bCs w:val="0"/>
+          <w:i w:val="0"/>
+          <w:iCs w:val="0"/>
+          <w:caps w:val="0"/>
+          <w:smallCaps w:val="0"/>
+          <w:noProof w:val="0"/>
+          <w:color w:val="000000" w:themeColor="text1" w:themeTint="FF" w:themeShade="FF"/>
+          <w:sz w:val="24"/>
+          <w:szCs w:val="24"/>
+          <w:lang w:val="en-US"/>
+        </w:rPr>
+        <w:t>Implementing business enhancements using Java8.</w:t>
+      </w:r>
+    </w:p>
+    <w:p>
+      <w:pPr>
+        <w:pStyle w:val="LO-normal"/>
+        <w:spacing w:after="0"/>
+        <w:jc w:val="both"/>
+        <w:rPr>
+          <w:rFonts w:ascii="Times New Roman" w:hAnsi="Times New Roman" w:eastAsia="Times New Roman" w:cs="Times New Roman"/>
+          <w:b w:val="0"/>
+          <w:bCs w:val="0"/>
+          <w:i w:val="0"/>
+          <w:iCs w:val="0"/>
+          <w:caps w:val="0"/>
+          <w:smallCaps w:val="0"/>
+          <w:noProof w:val="0"/>
+          <w:color w:val="000000" w:themeColor="text1" w:themeTint="FF" w:themeShade="FF"/>
+          <w:sz w:val="24"/>
+          <w:szCs w:val="24"/>
+          <w:lang w:val="en-US"/>
+        </w:rPr>
+      </w:pPr>
+      <w:bookmarkStart w:name="_Int_NAhRa2rh" w:id="1670229243"/>
+      <w:r>
+        <w:rPr>
+          <w:rFonts w:ascii="Times New Roman" w:hAnsi="Times New Roman" w:eastAsia="Times New Roman" w:cs="Times New Roman"/>
+          <w:b w:val="0"/>
+          <w:bCs w:val="0"/>
+          <w:i w:val="0"/>
+          <w:iCs w:val="0"/>
+          <w:caps w:val="0"/>
+          <w:smallCaps w:val="0"/>
+          <w:noProof w:val="0"/>
+          <w:color w:val="000000" w:themeColor="text1" w:themeTint="FF" w:themeShade="FF"/>
+          <w:sz w:val="24"/>
+          <w:szCs w:val="24"/>
+          <w:lang w:val="en-US"/>
+        </w:rPr>
+        <w:t>Involved in development of Restful Web Services</w:t>
+      </w:r>
+      <w:bookmarkEnd w:id="1670229243"/>
+    </w:p>
+    <w:p>
+      <w:pPr>
+        <w:pStyle w:val="LO-normal"/>
+        <w:spacing w:after="0"/>
+        <w:jc w:val="both"/>
+        <w:rPr>
+          <w:rFonts w:ascii="Times New Roman" w:hAnsi="Times New Roman" w:eastAsia="Times New Roman" w:cs="Times New Roman"/>
+          <w:b w:val="0"/>
+          <w:bCs w:val="0"/>
+          <w:i w:val="0"/>
+          <w:iCs w:val="0"/>
+          <w:caps w:val="0"/>
+          <w:smallCaps w:val="0"/>
+          <w:noProof w:val="0"/>
+          <w:color w:val="000000" w:themeColor="text1" w:themeTint="FF" w:themeShade="FF"/>
+          <w:sz w:val="24"/>
+          <w:szCs w:val="24"/>
+          <w:lang w:val="en-US"/>
+        </w:rPr>
+      </w:pPr>
+      <w:bookmarkStart w:name="_Int_GI2QY1mq" w:id="1020396362"/>
+      <w:r>
+        <w:rPr>
+          <w:rFonts w:ascii="Times New Roman" w:hAnsi="Times New Roman" w:eastAsia="Times New Roman" w:cs="Times New Roman"/>
+          <w:b w:val="0"/>
+          <w:bCs w:val="0"/>
+          <w:i w:val="0"/>
+          <w:iCs w:val="0"/>
+          <w:caps w:val="0"/>
+          <w:smallCaps w:val="0"/>
+          <w:noProof w:val="0"/>
+          <w:color w:val="000000" w:themeColor="text1" w:themeTint="FF" w:themeShade="FF"/>
+          <w:sz w:val="24"/>
+          <w:szCs w:val="24"/>
+          <w:lang w:val="en-US"/>
+        </w:rPr>
+        <w:t xml:space="preserve">Involved in data validations and clarifying with the respective BA </w:t>
+      </w:r>
+      <w:bookmarkEnd w:id="1020396362"/>
+    </w:p>
+    <w:p>
+      <w:pPr>
+        <w:pStyle w:val="LO-normal"/>
+        <w:spacing w:after="0"/>
+        <w:jc w:val="both"/>
+        <w:rPr>
+          <w:rFonts w:ascii="Times New Roman" w:hAnsi="Times New Roman" w:eastAsia="Times New Roman" w:cs="Times New Roman"/>
+          <w:b w:val="0"/>
+          <w:bCs w:val="0"/>
+          <w:i w:val="0"/>
+          <w:iCs w:val="0"/>
+          <w:caps w:val="0"/>
+          <w:smallCaps w:val="0"/>
+          <w:noProof w:val="0"/>
+          <w:color w:val="000000" w:themeColor="text1" w:themeTint="FF" w:themeShade="FF"/>
+          <w:sz w:val="24"/>
+          <w:szCs w:val="24"/>
+          <w:lang w:val="en-US"/>
+        </w:rPr>
+      </w:pPr>
+      <w:bookmarkStart w:name="_Int_AgdyOPMl" w:id="249073585"/>
+      <w:r>
+        <w:rPr>
+          <w:rFonts w:ascii="Times New Roman" w:hAnsi="Times New Roman" w:eastAsia="Times New Roman" w:cs="Times New Roman"/>
+          <w:b w:val="0"/>
+          <w:bCs w:val="0"/>
+          <w:i w:val="0"/>
+          <w:iCs w:val="0"/>
+          <w:caps w:val="0"/>
+          <w:smallCaps w:val="0"/>
+          <w:noProof w:val="0"/>
+          <w:color w:val="000000" w:themeColor="text1" w:themeTint="FF" w:themeShade="FF"/>
+          <w:sz w:val="24"/>
+          <w:szCs w:val="24"/>
+          <w:lang w:val="en-US"/>
+        </w:rPr>
+        <w:t xml:space="preserve">Proven ability to learn and rapidly adapt to new </w:t>
+      </w:r>
+      <w:r>
+        <w:rPr>
+          <w:rFonts w:ascii="Times New Roman" w:hAnsi="Times New Roman" w:eastAsia="Times New Roman" w:cs="Times New Roman"/>
+          <w:b w:val="0"/>
+          <w:bCs w:val="0"/>
+          <w:i w:val="0"/>
+          <w:iCs w:val="0"/>
+          <w:caps w:val="0"/>
+          <w:smallCaps w:val="0"/>
+          <w:noProof w:val="0"/>
+          <w:color w:val="000000" w:themeColor="text1" w:themeTint="FF" w:themeShade="FF"/>
+          <w:sz w:val="24"/>
+          <w:szCs w:val="24"/>
+          <w:lang w:val="en-US"/>
+        </w:rPr>
+        <w:t>challenges</w:t>
+      </w:r>
+      <w:r>
+        <w:rPr>
+          <w:rFonts w:ascii="Times New Roman" w:hAnsi="Times New Roman" w:eastAsia="Times New Roman" w:cs="Times New Roman"/>
+          <w:b w:val="0"/>
+          <w:bCs w:val="0"/>
+          <w:i w:val="0"/>
+          <w:iCs w:val="0"/>
+          <w:caps w:val="0"/>
+          <w:smallCaps w:val="0"/>
+          <w:noProof w:val="0"/>
+          <w:color w:val="000000" w:themeColor="text1" w:themeTint="FF" w:themeShade="FF"/>
+          <w:sz w:val="24"/>
+          <w:szCs w:val="24"/>
+          <w:lang w:val="en-US"/>
+        </w:rPr>
+        <w:t>.</w:t>
+      </w:r>
+      <w:bookmarkEnd w:id="249073585"/>
+    </w:p>
+    <w:p>
+      <w:pPr>
+        <w:pStyle w:val="LO-normal"/>
+        <w:spacing w:after="0"/>
+        <w:jc w:val="both"/>
+        <w:rPr>
+          <w:rFonts w:ascii="Times New Roman" w:hAnsi="Times New Roman" w:eastAsia="Times New Roman" w:cs="Times New Roman"/>
+          <w:b w:val="0"/>
+          <w:bCs w:val="0"/>
+          <w:i w:val="0"/>
+          <w:iCs w:val="0"/>
+          <w:caps w:val="0"/>
+          <w:smallCaps w:val="0"/>
+          <w:noProof w:val="0"/>
+          <w:color w:val="000000" w:themeColor="text1" w:themeTint="FF" w:themeShade="FF"/>
+          <w:sz w:val="24"/>
+          <w:szCs w:val="24"/>
+          <w:lang w:val="en-US"/>
+        </w:rPr>
+      </w:pPr>
+      <w:bookmarkStart w:name="_Int_mDDfKuM5" w:id="410082536"/>
+      <w:r>
+        <w:rPr>
+          <w:rFonts w:ascii="Times New Roman" w:hAnsi="Times New Roman" w:eastAsia="Times New Roman" w:cs="Times New Roman"/>
+          <w:b w:val="0"/>
+          <w:bCs w:val="0"/>
+          <w:i w:val="0"/>
+          <w:iCs w:val="0"/>
+          <w:caps w:val="0"/>
+          <w:smallCaps w:val="0"/>
+          <w:noProof w:val="0"/>
+          <w:color w:val="000000" w:themeColor="text1" w:themeTint="FF" w:themeShade="FF"/>
+          <w:sz w:val="24"/>
+          <w:szCs w:val="24"/>
+          <w:lang w:val="en-US"/>
+        </w:rPr>
+        <w:t>Good Interaction with team members, mangers to coordinate job tasks and strong commitment to work</w:t>
+      </w:r>
+      <w:bookmarkEnd w:id="410082536"/>
+    </w:p>
+    <w:p>
+      <w:pPr>
+        <w:pStyle w:val="LO-normal"/>
+        <w:spacing w:after="0"/>
+        <w:jc w:val="both"/>
+        <w:rPr>
+          <w:rFonts w:ascii="Times New Roman" w:hAnsi="Times New Roman" w:eastAsia="Times New Roman" w:cs="Times New Roman"/>
+          <w:b w:val="0"/>
+          <w:bCs w:val="0"/>
+          <w:i w:val="0"/>
+          <w:iCs w:val="0"/>
+          <w:caps w:val="0"/>
+          <w:smallCaps w:val="0"/>
+          <w:noProof w:val="0"/>
+          <w:color w:val="000000" w:themeColor="text1" w:themeTint="FF" w:themeShade="FF"/>
+          <w:sz w:val="24"/>
+          <w:szCs w:val="24"/>
+          <w:lang w:val="en-US"/>
+        </w:rPr>
+      </w:pPr>
+      <w:bookmarkStart w:name="_Int_4DROOfrx" w:id="32612219"/>
+      <w:r>
+        <w:rPr>
+          <w:rFonts w:ascii="Times New Roman" w:hAnsi="Times New Roman" w:eastAsia="Times New Roman" w:cs="Times New Roman"/>
+          <w:b w:val="0"/>
+          <w:bCs w:val="0"/>
+          <w:i w:val="0"/>
+          <w:iCs w:val="0"/>
+          <w:caps w:val="0"/>
+          <w:smallCaps w:val="0"/>
+          <w:noProof w:val="0"/>
+          <w:color w:val="000000" w:themeColor="text1" w:themeTint="FF" w:themeShade="FF"/>
+          <w:sz w:val="24"/>
+          <w:szCs w:val="24"/>
+          <w:lang w:val="en-US"/>
+        </w:rPr>
+        <w:t xml:space="preserve">Experience in using bug ticketing tools like Jira. </w:t>
+      </w:r>
+      <w:bookmarkEnd w:id="32612219"/>
+    </w:p>
+    <w:p>
+      <w:pPr>
+        <w:pStyle w:val="LO-normal"/>
+        <w:spacing w:after="0"/>
+        <w:jc w:val="both"/>
+        <w:rPr>
+          <w:rFonts w:ascii="Times New Roman" w:hAnsi="Times New Roman" w:eastAsia="Times New Roman" w:cs="Times New Roman"/>
+          <w:b w:val="0"/>
+          <w:bCs w:val="0"/>
+          <w:i w:val="0"/>
+          <w:iCs w:val="0"/>
+          <w:caps w:val="0"/>
+          <w:smallCaps w:val="0"/>
+          <w:noProof w:val="0"/>
+          <w:color w:val="000000" w:themeColor="text1" w:themeTint="FF" w:themeShade="FF"/>
+          <w:sz w:val="24"/>
+          <w:szCs w:val="24"/>
+          <w:lang w:val="en-US"/>
+        </w:rPr>
+      </w:pPr>
+      <w:bookmarkStart w:name="_Int_7OlgY8z1" w:id="1336031901"/>
+      <w:r>
+        <w:rPr>
+          <w:rFonts w:ascii="Times New Roman" w:hAnsi="Times New Roman" w:eastAsia="Times New Roman" w:cs="Times New Roman"/>
+          <w:b w:val="0"/>
+          <w:bCs w:val="0"/>
+          <w:i w:val="0"/>
+          <w:iCs w:val="0"/>
+          <w:caps w:val="0"/>
+          <w:smallCaps w:val="0"/>
+          <w:noProof w:val="0"/>
+          <w:color w:val="000000" w:themeColor="text1" w:themeTint="FF" w:themeShade="FF"/>
+          <w:sz w:val="24"/>
+          <w:szCs w:val="24"/>
+          <w:lang w:val="en-US"/>
+        </w:rPr>
+        <w:t>An energetic and motivated professional with a passion for problem-solving and a commitment to delivering high-quality results.</w:t>
+      </w:r>
+      <w:bookmarkEnd w:id="1336031901"/>
+    </w:p>
+    <w:p>
+      <w:pPr>
+        <w:pStyle w:val="LO-normal"/>
+        <w:spacing w:after="0"/>
+        <w:jc w:val="both"/>
+        <w:rPr>
+          <w:rFonts w:ascii="Times New Roman" w:hAnsi="Times New Roman" w:eastAsia="Times New Roman" w:cs="Times New Roman"/>
+          <w:b w:val="0"/>
+          <w:bCs w:val="0"/>
+          <w:i w:val="0"/>
+          <w:iCs w:val="0"/>
+          <w:caps w:val="0"/>
+          <w:smallCaps w:val="0"/>
+          <w:noProof w:val="0"/>
+          <w:color w:val="000000" w:themeColor="text1" w:themeTint="FF" w:themeShade="FF"/>
+          <w:sz w:val="24"/>
+          <w:szCs w:val="24"/>
+          <w:lang w:val="en-US"/>
+        </w:rPr>
+      </w:pPr>
+      <w:bookmarkStart w:name="_Int_dIwR44wu" w:id="1734341306"/>
+      <w:r>
+        <w:rPr>
+          <w:rFonts w:ascii="Times New Roman" w:hAnsi="Times New Roman" w:eastAsia="Times New Roman" w:cs="Times New Roman"/>
+          <w:b w:val="0"/>
+          <w:bCs w:val="0"/>
+          <w:i w:val="0"/>
+          <w:iCs w:val="0"/>
+          <w:caps w:val="0"/>
+          <w:smallCaps w:val="0"/>
+          <w:noProof w:val="0"/>
+          <w:color w:val="000000" w:themeColor="text1" w:themeTint="FF" w:themeShade="FF"/>
+          <w:sz w:val="24"/>
+          <w:szCs w:val="24"/>
+          <w:lang w:val="en-US"/>
+        </w:rPr>
+        <w:t>Learned best and clean code practices and implemented those whenever I get a chance</w:t>
+      </w:r>
+      <w:bookmarkEnd w:id="1734341306"/>
+    </w:p>
+    <w:p>
+      <w:pPr>
+        <w:pStyle w:val="ListParagraph"/>
+        <w:ind w:left="0" w:firstLine="0"/>
+        <w:jc w:val="both"/>
+      </w:pPr>
+    </w:p>
+    <w:p>
+      <w:pPr>
+        <w:pStyle w:val="ListParagraph"/>
+        <w:ind w:left="0" w:firstLine="0"/>
+        <w:jc w:val="both"/>
+      </w:pPr>
+    </w:p>
+    <w:p>
+      <w:pPr>
+        <w:pStyle w:val="ListParagraph"/>
+        <w:ind w:left="0" w:firstLine="0"/>
+        <w:jc w:val="both"/>
+      </w:pPr>
     </w:p>
     <w:p>
       <w:pPr>
@@ -1610,12 +2528,1281 @@
       </w:r>
       <w:r>
         <w:rPr/>
-        <w:t>project . Thanks</w:t>
+        <w:t>project .</w:t>
+      </w:r>
+      <w:r>
+        <w:rPr/>
+        <w:t xml:space="preserve"> Thanks</w:t>
       </w:r>
       <w:r>
         <w:rPr/>
         <w:t>.</w:t>
       </w:r>
+    </w:p>
+    <w:p>
+      <w:pPr>
+        <w:pStyle w:val="ListParagraph"/>
+        <w:ind w:left="0" w:firstLine="0"/>
+        <w:jc w:val="both"/>
+      </w:pPr>
+    </w:p>
+    <w:p>
+      <w:pPr>
+        <w:pStyle w:val="ListParagraph"/>
+        <w:ind w:left="0" w:firstLine="0"/>
+        <w:jc w:val="both"/>
+      </w:pPr>
+    </w:p>
+    <w:p>
+      <w:pPr>
+        <w:pStyle w:val="ListParagraph"/>
+        <w:ind w:left="0" w:firstLine="0"/>
+        <w:jc w:val="both"/>
+      </w:pPr>
+    </w:p>
+    <w:p>
+      <w:pPr>
+        <w:pStyle w:val="ListParagraph"/>
+        <w:ind w:left="0" w:firstLine="0"/>
+        <w:jc w:val="both"/>
+      </w:pPr>
+    </w:p>
+    <w:p>
+      <w:pPr>
+        <w:pStyle w:val="ListParagraph"/>
+        <w:ind w:left="0" w:firstLine="0"/>
+        <w:jc w:val="both"/>
+      </w:pPr>
+    </w:p>
+    <w:p>
+      <w:pPr>
+        <w:pStyle w:val="ListParagraph"/>
+        <w:ind w:left="0" w:firstLine="0"/>
+        <w:jc w:val="both"/>
+      </w:pPr>
+    </w:p>
+    <w:p>
+      <w:pPr>
+        <w:pStyle w:val="ListParagraph"/>
+        <w:ind w:left="0" w:firstLine="0"/>
+        <w:jc w:val="both"/>
+      </w:pPr>
+    </w:p>
+    <w:p>
+      <w:pPr>
+        <w:pStyle w:val="ListParagraph"/>
+        <w:ind w:left="0" w:firstLine="0"/>
+        <w:jc w:val="both"/>
+      </w:pPr>
+    </w:p>
+    <w:p>
+      <w:pPr>
+        <w:pStyle w:val="ListParagraph"/>
+        <w:ind w:left="0" w:firstLine="0"/>
+        <w:jc w:val="both"/>
+      </w:pPr>
+    </w:p>
+    <w:p>
+      <w:pPr>
+        <w:pStyle w:val="ListParagraph"/>
+        <w:ind w:left="0" w:firstLine="0"/>
+        <w:jc w:val="both"/>
+      </w:pPr>
+    </w:p>
+    <w:p>
+      <w:pPr>
+        <w:pStyle w:val="ListParagraph"/>
+        <w:ind w:left="0" w:firstLine="0"/>
+        <w:jc w:val="both"/>
+      </w:pPr>
+    </w:p>
+    <w:p>
+      <w:pPr>
+        <w:pStyle w:val="ListParagraph"/>
+        <w:ind w:left="0" w:firstLine="0"/>
+        <w:jc w:val="both"/>
+      </w:pPr>
+    </w:p>
+    <w:p>
+      <w:pPr>
+        <w:pStyle w:val="ListParagraph"/>
+        <w:ind w:left="0" w:firstLine="0"/>
+        <w:jc w:val="both"/>
+      </w:pPr>
+    </w:p>
+    <w:p>
+      <w:pPr>
+        <w:pStyle w:val="ListParagraph"/>
+        <w:ind w:left="0" w:firstLine="0"/>
+        <w:jc w:val="both"/>
+      </w:pPr>
+    </w:p>
+    <w:p>
+      <w:pPr>
+        <w:pStyle w:val="ListParagraph"/>
+        <w:ind w:left="0" w:firstLine="0"/>
+        <w:jc w:val="both"/>
+      </w:pPr>
+      <w:r>
+        <w:rPr/>
+        <w:t>The key use cases of this project is:</w:t>
+      </w:r>
+    </w:p>
+    <w:p>
+      <w:pPr>
+        <w:pStyle w:val="ListParagraph"/>
+        <w:ind w:left="0" w:firstLine="0"/>
+        <w:jc w:val="both"/>
+      </w:pPr>
+    </w:p>
+    <w:p>
+      <w:pPr>
+        <w:pStyle w:val="ListParagraph"/>
+        <w:ind w:left="0" w:firstLine="0"/>
+        <w:jc w:val="both"/>
+      </w:pPr>
+    </w:p>
+    <w:p>
+      <w:pPr>
+        <w:pStyle w:val="Normal"/>
+        <w:spacing w:before="240" w:beforeAutospacing="off" w:after="240" w:afterAutospacing="off"/>
+        <w:jc w:val="both"/>
+        <w:rPr>
+          <w:noProof w:val="0"/>
+          <w:lang w:val="en-US"/>
+        </w:rPr>
+      </w:pPr>
+      <w:bookmarkStart w:name="_Int_scSW3vfp" w:id="707149178"/>
+      <w:r>
+        <w:rPr>
+          <w:noProof w:val="0"/>
+          <w:lang w:val="en-US"/>
+        </w:rPr>
+        <w:t xml:space="preserve">Here are 10 detailed use cases for the </w:t>
+      </w:r>
+      <w:r>
+        <w:rPr>
+          <w:b w:val="1"/>
+          <w:bCs w:val="1"/>
+          <w:noProof w:val="0"/>
+          <w:lang w:val="en-US"/>
+        </w:rPr>
+        <w:t>TFConnect</w:t>
+      </w:r>
+      <w:r>
+        <w:rPr>
+          <w:b w:val="1"/>
+          <w:bCs w:val="1"/>
+          <w:noProof w:val="0"/>
+          <w:lang w:val="en-US"/>
+        </w:rPr>
+        <w:t xml:space="preserve"> Portal</w:t>
+      </w:r>
+      <w:r>
+        <w:rPr>
+          <w:noProof w:val="0"/>
+          <w:lang w:val="en-US"/>
+        </w:rPr>
+        <w:t xml:space="preserve"> project, covering a range of functionalities and user interactions.</w:t>
+      </w:r>
+      <w:bookmarkEnd w:id="707149178"/>
+    </w:p>
+    <w:p>
+      <w:pPr>
+        <w:pStyle w:val="Heading3"/>
+        <w:spacing w:before="281" w:beforeAutospacing="off" w:after="281" w:afterAutospacing="off"/>
+      </w:pPr>
+      <w:r>
+        <w:rPr>
+          <w:b w:val="1"/>
+          <w:bCs w:val="1"/>
+          <w:noProof w:val="0"/>
+          <w:sz w:val="28"/>
+          <w:szCs w:val="28"/>
+          <w:lang w:val="en-US"/>
+        </w:rPr>
+        <w:t>1. Initiating and Approving a Trade Transaction (Maker-Checker Workflow)</w:t>
+      </w:r>
+    </w:p>
+    <w:p>
+      <w:pPr>
+        <w:pStyle w:val="ListParagraph"/>
+        <w:numPr>
+          <w:ilvl w:val="0"/>
+          <w:numId w:val="3"/>
+        </w:numPr>
+        <w:spacing w:before="0" w:beforeAutospacing="off" w:after="0" w:afterAutospacing="off"/>
+        <w:rPr>
+          <w:noProof w:val="0"/>
+          <w:lang w:val="en-US"/>
+        </w:rPr>
+      </w:pPr>
+      <w:r>
+        <w:rPr>
+          <w:noProof w:val="0"/>
+          <w:lang w:val="en-US"/>
+        </w:rPr>
+        <w:t xml:space="preserve"> Corporate Client (Maker), Bank Staff (Checker)</w:t>
+      </w:r>
+    </w:p>
+    <w:p>
+      <w:pPr>
+        <w:pStyle w:val="ListParagraph"/>
+        <w:numPr>
+          <w:ilvl w:val="0"/>
+          <w:numId w:val="3"/>
+        </w:numPr>
+        <w:spacing w:before="0" w:beforeAutospacing="off" w:after="0" w:afterAutospacing="off"/>
+        <w:rPr>
+          <w:noProof w:val="0"/>
+          <w:lang w:val="en-US"/>
+        </w:rPr>
+      </w:pPr>
+      <w:r>
+        <w:rPr>
+          <w:b w:val="1"/>
+          <w:bCs w:val="1"/>
+          <w:noProof w:val="0"/>
+          <w:lang w:val="en-US"/>
+        </w:rPr>
+        <w:t>Description</w:t>
+      </w:r>
+      <w:r>
+        <w:rPr>
+          <w:noProof w:val="0"/>
+          <w:lang w:val="en-US"/>
+        </w:rPr>
+        <w:t>: The corporate client initiates a trade transaction (e.g., LC or BG), and a bank staff member reviews it, deciding to approve or reject it based on validation checks.</w:t>
+      </w:r>
+    </w:p>
+    <w:p>
+      <w:pPr>
+        <w:pStyle w:val="ListParagraph"/>
+        <w:numPr>
+          <w:ilvl w:val="0"/>
+          <w:numId w:val="3"/>
+        </w:numPr>
+        <w:spacing w:before="0" w:beforeAutospacing="off" w:after="0" w:afterAutospacing="off"/>
+        <w:rPr>
+          <w:noProof w:val="0"/>
+          <w:lang w:val="en-US"/>
+        </w:rPr>
+      </w:pPr>
+      <w:r>
+        <w:rPr>
+          <w:b w:val="1"/>
+          <w:bCs w:val="1"/>
+          <w:noProof w:val="0"/>
+          <w:lang w:val="en-US"/>
+        </w:rPr>
+        <w:t>Success Criteria</w:t>
+      </w:r>
+      <w:r>
+        <w:rPr>
+          <w:noProof w:val="0"/>
+          <w:lang w:val="en-US"/>
+        </w:rPr>
+        <w:t>: Transaction is either approved or rejected, with status updates saved in the database.</w:t>
+      </w:r>
+    </w:p>
+    <w:p>
+      <w:pPr>
+        <w:pStyle w:val="Heading3"/>
+        <w:spacing w:before="281" w:beforeAutospacing="off" w:after="281" w:afterAutospacing="off"/>
+      </w:pPr>
+      <w:r>
+        <w:rPr>
+          <w:b w:val="1"/>
+          <w:bCs w:val="1"/>
+          <w:noProof w:val="0"/>
+          <w:sz w:val="28"/>
+          <w:szCs w:val="28"/>
+          <w:lang w:val="en-US"/>
+        </w:rPr>
+        <w:t>2. Generating FTR and FTNR Reports</w:t>
+      </w:r>
+    </w:p>
+    <w:p>
+      <w:pPr>
+        <w:pStyle w:val="Normal"/>
+        <w:spacing w:before="0" w:beforeAutospacing="off" w:after="0" w:afterAutospacing="off"/>
+        <w:ind w:left="0"/>
+        <w:rPr>
+          <w:noProof w:val="0"/>
+          <w:lang w:val="en-US"/>
+        </w:rPr>
+      </w:pPr>
+      <w:r>
+        <w:rPr>
+          <w:b w:val="1"/>
+          <w:bCs w:val="1"/>
+          <w:noProof w:val="0"/>
+          <w:lang w:val="en-US"/>
+        </w:rPr>
+        <w:t xml:space="preserve">               </w:t>
+      </w:r>
+      <w:r>
+        <w:rPr>
+          <w:b w:val="1"/>
+          <w:bCs w:val="1"/>
+          <w:noProof w:val="0"/>
+          <w:lang w:val="en-US"/>
+        </w:rPr>
+        <w:t>Actors</w:t>
+      </w:r>
+      <w:r>
+        <w:rPr>
+          <w:noProof w:val="0"/>
+          <w:lang w:val="en-US"/>
+        </w:rPr>
+        <w:t xml:space="preserve">: Bank </w:t>
+      </w:r>
+    </w:p>
+    <w:p>
+      <w:pPr>
+        <w:pStyle w:val="ListParagraph"/>
+        <w:numPr>
+          <w:ilvl w:val="0"/>
+          <w:numId w:val="4"/>
+        </w:numPr>
+        <w:spacing w:before="0" w:beforeAutospacing="off" w:after="0" w:afterAutospacing="off"/>
+        <w:rPr>
+          <w:noProof w:val="0"/>
+          <w:lang w:val="en-US"/>
+        </w:rPr>
+      </w:pPr>
+      <w:r>
+        <w:rPr>
+          <w:b w:val="1"/>
+          <w:bCs w:val="1"/>
+          <w:noProof w:val="0"/>
+          <w:lang w:val="en-US"/>
+        </w:rPr>
+        <w:t>Description</w:t>
+      </w:r>
+      <w:r>
+        <w:rPr>
+          <w:noProof w:val="0"/>
+          <w:lang w:val="en-US"/>
+        </w:rPr>
+        <w:t>: Bank analysts generate FTR (successful transactions) and FTNR (rejected transactions) reports to understand transaction trends, reasons for rejection, and branch-specific performance.</w:t>
+      </w:r>
+    </w:p>
+    <w:p>
+      <w:pPr>
+        <w:pStyle w:val="ListParagraph"/>
+        <w:numPr>
+          <w:ilvl w:val="0"/>
+          <w:numId w:val="4"/>
+        </w:numPr>
+        <w:spacing w:before="0" w:beforeAutospacing="off" w:after="0" w:afterAutospacing="off"/>
+        <w:rPr>
+          <w:noProof w:val="0"/>
+          <w:lang w:val="en-US"/>
+        </w:rPr>
+      </w:pPr>
+      <w:r>
+        <w:rPr>
+          <w:b w:val="1"/>
+          <w:bCs w:val="1"/>
+          <w:noProof w:val="0"/>
+          <w:lang w:val="en-US"/>
+        </w:rPr>
+        <w:t>Success Criteria</w:t>
+      </w:r>
+      <w:r>
+        <w:rPr>
+          <w:noProof w:val="0"/>
+          <w:lang w:val="en-US"/>
+        </w:rPr>
+        <w:t>: Reports generated accurately, showing critical information for branch-level analysis.</w:t>
+      </w:r>
+    </w:p>
+    <w:p>
+      <w:pPr>
+        <w:pStyle w:val="Heading3"/>
+        <w:spacing w:before="281" w:beforeAutospacing="off" w:after="281" w:afterAutospacing="off"/>
+      </w:pPr>
+      <w:r>
+        <w:rPr>
+          <w:b w:val="1"/>
+          <w:bCs w:val="1"/>
+          <w:noProof w:val="0"/>
+          <w:sz w:val="28"/>
+          <w:szCs w:val="28"/>
+          <w:lang w:val="en-US"/>
+        </w:rPr>
+        <w:t>3. AD to AD Transfer (Foreign to Foreign Currency Transfer)</w:t>
+      </w:r>
+    </w:p>
+    <w:p>
+      <w:pPr>
+        <w:pStyle w:val="Normal"/>
+        <w:spacing w:before="0" w:beforeAutospacing="off" w:after="0" w:afterAutospacing="off"/>
+        <w:ind w:left="0"/>
+        <w:rPr>
+          <w:noProof w:val="0"/>
+          <w:lang w:val="en-US"/>
+        </w:rPr>
+      </w:pPr>
+      <w:r>
+        <w:rPr>
+          <w:noProof w:val="0"/>
+          <w:lang w:val="en-US"/>
+        </w:rPr>
+        <w:t xml:space="preserve">              </w:t>
+      </w:r>
+      <w:r>
+        <w:rPr>
+          <w:noProof w:val="0"/>
+          <w:lang w:val="en-US"/>
+        </w:rPr>
+        <w:t xml:space="preserve"> Corporate Client</w:t>
+      </w:r>
+    </w:p>
+    <w:p>
+      <w:pPr>
+        <w:pStyle w:val="ListParagraph"/>
+        <w:numPr>
+          <w:ilvl w:val="0"/>
+          <w:numId w:val="5"/>
+        </w:numPr>
+        <w:spacing w:before="0" w:beforeAutospacing="off" w:after="0" w:afterAutospacing="off"/>
+        <w:rPr>
+          <w:noProof w:val="0"/>
+          <w:lang w:val="en-US"/>
+        </w:rPr>
+      </w:pPr>
+      <w:r>
+        <w:rPr>
+          <w:b w:val="1"/>
+          <w:bCs w:val="1"/>
+          <w:noProof w:val="0"/>
+          <w:lang w:val="en-US"/>
+        </w:rPr>
+        <w:t>Description</w:t>
+      </w:r>
+      <w:r>
+        <w:rPr>
+          <w:noProof w:val="0"/>
+          <w:lang w:val="en-US"/>
+        </w:rPr>
+        <w:t>: The corporate client initiates a foreign currency transfer between two foreign accounts, meeting regulatory and validation requirements.</w:t>
+      </w:r>
+    </w:p>
+    <w:p>
+      <w:pPr>
+        <w:pStyle w:val="ListParagraph"/>
+        <w:numPr>
+          <w:ilvl w:val="0"/>
+          <w:numId w:val="5"/>
+        </w:numPr>
+        <w:spacing w:before="0" w:beforeAutospacing="off" w:after="0" w:afterAutospacing="off"/>
+        <w:rPr>
+          <w:noProof w:val="0"/>
+          <w:lang w:val="en-US"/>
+        </w:rPr>
+      </w:pPr>
+      <w:r>
+        <w:rPr>
+          <w:b w:val="1"/>
+          <w:bCs w:val="1"/>
+          <w:noProof w:val="0"/>
+          <w:lang w:val="en-US"/>
+        </w:rPr>
+        <w:t>Success Criteria</w:t>
+      </w:r>
+      <w:r>
+        <w:rPr>
+          <w:noProof w:val="0"/>
+          <w:lang w:val="en-US"/>
+        </w:rPr>
+        <w:t>: The transfer is successfully processed and a unique reference number is generated.</w:t>
+      </w:r>
+    </w:p>
+    <w:p>
+      <w:pPr>
+        <w:pStyle w:val="Heading3"/>
+        <w:spacing w:before="281" w:beforeAutospacing="off" w:after="281" w:afterAutospacing="off"/>
+      </w:pPr>
+      <w:r>
+        <w:rPr>
+          <w:b w:val="1"/>
+          <w:bCs w:val="1"/>
+          <w:noProof w:val="0"/>
+          <w:sz w:val="28"/>
+          <w:szCs w:val="28"/>
+          <w:lang w:val="en-US"/>
+        </w:rPr>
+        <w:t>4. Regenerating Transaction Documents</w:t>
+      </w:r>
+    </w:p>
+    <w:p>
+      <w:pPr>
+        <w:pStyle w:val="Normal"/>
+        <w:spacing w:before="0" w:beforeAutospacing="off" w:after="0" w:afterAutospacing="off"/>
+        <w:ind w:left="0"/>
+        <w:rPr>
+          <w:noProof w:val="0"/>
+          <w:lang w:val="en-US"/>
+        </w:rPr>
+      </w:pPr>
+      <w:r>
+        <w:rPr>
+          <w:b w:val="1"/>
+          <w:bCs w:val="1"/>
+          <w:noProof w:val="0"/>
+          <w:lang w:val="en-US"/>
+        </w:rPr>
+        <w:t xml:space="preserve">              </w:t>
+      </w:r>
+      <w:r>
+        <w:rPr>
+          <w:b w:val="1"/>
+          <w:bCs w:val="1"/>
+          <w:noProof w:val="0"/>
+          <w:lang w:val="en-US"/>
+        </w:rPr>
+        <w:t>Actors</w:t>
+      </w:r>
+      <w:r>
+        <w:rPr>
+          <w:noProof w:val="0"/>
+          <w:lang w:val="en-US"/>
+        </w:rPr>
+        <w:t>: Corporate Client, Admin</w:t>
+      </w:r>
+    </w:p>
+    <w:p>
+      <w:pPr>
+        <w:pStyle w:val="ListParagraph"/>
+        <w:numPr>
+          <w:ilvl w:val="0"/>
+          <w:numId w:val="6"/>
+        </w:numPr>
+        <w:spacing w:before="0" w:beforeAutospacing="off" w:after="0" w:afterAutospacing="off"/>
+        <w:rPr>
+          <w:noProof w:val="0"/>
+          <w:lang w:val="en-US"/>
+        </w:rPr>
+      </w:pPr>
+      <w:r>
+        <w:rPr>
+          <w:b w:val="1"/>
+          <w:bCs w:val="1"/>
+          <w:noProof w:val="0"/>
+          <w:lang w:val="en-US"/>
+        </w:rPr>
+        <w:t>Description</w:t>
+      </w:r>
+      <w:r>
+        <w:rPr>
+          <w:noProof w:val="0"/>
+          <w:lang w:val="en-US"/>
+        </w:rPr>
+        <w:t>: Allows clients to regenerate essential transaction documents in case of failed downloads, enabling smooth access for audits or compliance purposes.</w:t>
+      </w:r>
+    </w:p>
+    <w:p>
+      <w:pPr>
+        <w:pStyle w:val="ListParagraph"/>
+        <w:numPr>
+          <w:ilvl w:val="0"/>
+          <w:numId w:val="6"/>
+        </w:numPr>
+        <w:spacing w:before="0" w:beforeAutospacing="off" w:after="0" w:afterAutospacing="off"/>
+        <w:rPr>
+          <w:noProof w:val="0"/>
+          <w:lang w:val="en-US"/>
+        </w:rPr>
+      </w:pPr>
+      <w:r>
+        <w:rPr>
+          <w:b w:val="1"/>
+          <w:bCs w:val="1"/>
+          <w:noProof w:val="0"/>
+          <w:lang w:val="en-US"/>
+        </w:rPr>
+        <w:t>Success Criteria</w:t>
+      </w:r>
+      <w:r>
+        <w:rPr>
+          <w:noProof w:val="0"/>
+          <w:lang w:val="en-US"/>
+        </w:rPr>
+        <w:t>: Documents are regenerated and made available for download.</w:t>
+      </w:r>
+    </w:p>
+    <w:p>
+      <w:pPr>
+        <w:pStyle w:val="Heading3"/>
+        <w:spacing w:before="281" w:beforeAutospacing="off" w:after="281" w:afterAutospacing="off"/>
+      </w:pPr>
+      <w:r>
+        <w:rPr>
+          <w:b w:val="1"/>
+          <w:bCs w:val="1"/>
+          <w:noProof w:val="0"/>
+          <w:sz w:val="28"/>
+          <w:szCs w:val="28"/>
+          <w:lang w:val="en-US"/>
+        </w:rPr>
+        <w:t>5. Maintaining Beneficiary Details and Document Generation at CBS Checker Level</w:t>
+      </w:r>
+    </w:p>
+    <w:p>
+      <w:pPr>
+        <w:pStyle w:val="Normal"/>
+        <w:spacing w:before="0" w:beforeAutospacing="off" w:after="0" w:afterAutospacing="off"/>
+        <w:ind w:left="0"/>
+        <w:rPr>
+          <w:noProof w:val="0"/>
+          <w:lang w:val="en-US"/>
+        </w:rPr>
+      </w:pPr>
+      <w:r>
+        <w:rPr>
+          <w:noProof w:val="0"/>
+          <w:lang w:val="en-US"/>
+        </w:rPr>
+        <w:t xml:space="preserve">              </w:t>
+      </w:r>
+      <w:r>
+        <w:rPr>
+          <w:noProof w:val="0"/>
+          <w:lang w:val="en-US"/>
+        </w:rPr>
+        <w:t>Bank Staff (CBS Checker)</w:t>
+      </w:r>
+    </w:p>
+    <w:p>
+      <w:pPr>
+        <w:pStyle w:val="ListParagraph"/>
+        <w:numPr>
+          <w:ilvl w:val="0"/>
+          <w:numId w:val="7"/>
+        </w:numPr>
+        <w:spacing w:before="0" w:beforeAutospacing="off" w:after="0" w:afterAutospacing="off"/>
+        <w:rPr>
+          <w:noProof w:val="0"/>
+          <w:lang w:val="en-US"/>
+        </w:rPr>
+      </w:pPr>
+      <w:r>
+        <w:rPr>
+          <w:b w:val="1"/>
+          <w:bCs w:val="1"/>
+          <w:noProof w:val="0"/>
+          <w:lang w:val="en-US"/>
+        </w:rPr>
+        <w:t>Description</w:t>
+      </w:r>
+      <w:r>
+        <w:rPr>
+          <w:noProof w:val="0"/>
+          <w:lang w:val="en-US"/>
+        </w:rPr>
+        <w:t>: The CBS Checker verifies beneficiary information. Missing details are added to the Beneficiary Master table, and documents are generated as required for compliance.</w:t>
+      </w:r>
+    </w:p>
+    <w:p>
+      <w:pPr>
+        <w:pStyle w:val="ListParagraph"/>
+        <w:numPr>
+          <w:ilvl w:val="0"/>
+          <w:numId w:val="7"/>
+        </w:numPr>
+        <w:spacing w:before="0" w:beforeAutospacing="off" w:after="0" w:afterAutospacing="off"/>
+        <w:rPr>
+          <w:noProof w:val="0"/>
+          <w:lang w:val="en-US"/>
+        </w:rPr>
+      </w:pPr>
+      <w:r>
+        <w:rPr>
+          <w:b w:val="1"/>
+          <w:bCs w:val="1"/>
+          <w:noProof w:val="0"/>
+          <w:lang w:val="en-US"/>
+        </w:rPr>
+        <w:t>Success Criteria</w:t>
+      </w:r>
+      <w:r>
+        <w:rPr>
+          <w:noProof w:val="0"/>
+          <w:lang w:val="en-US"/>
+        </w:rPr>
+        <w:t>: Beneficiary details are updated in the master table, and documents are generated without issues.</w:t>
+      </w:r>
+    </w:p>
+    <w:p>
+      <w:pPr>
+        <w:pStyle w:val="Heading3"/>
+        <w:spacing w:before="281" w:beforeAutospacing="off" w:after="281" w:afterAutospacing="off"/>
+      </w:pPr>
+      <w:r>
+        <w:rPr>
+          <w:b w:val="1"/>
+          <w:bCs w:val="1"/>
+          <w:noProof w:val="0"/>
+          <w:sz w:val="28"/>
+          <w:szCs w:val="28"/>
+          <w:lang w:val="en-US"/>
+        </w:rPr>
+        <w:t>6. LC/BG Amendments</w:t>
+      </w:r>
+    </w:p>
+    <w:p>
+      <w:pPr>
+        <w:pStyle w:val="Normal"/>
+        <w:spacing w:before="0" w:beforeAutospacing="off" w:after="0" w:afterAutospacing="off"/>
+        <w:ind w:left="0"/>
+        <w:rPr>
+          <w:noProof w:val="0"/>
+          <w:lang w:val="en-US"/>
+        </w:rPr>
+      </w:pPr>
+      <w:r>
+        <w:rPr>
+          <w:noProof w:val="0"/>
+          <w:lang w:val="en-US"/>
+        </w:rPr>
+        <w:t xml:space="preserve">              </w:t>
+      </w:r>
+      <w:r>
+        <w:rPr>
+          <w:noProof w:val="0"/>
+          <w:lang w:val="en-US"/>
+        </w:rPr>
+        <w:t xml:space="preserve"> Corporate Client, Bank Staff</w:t>
+      </w:r>
+    </w:p>
+    <w:p>
+      <w:pPr>
+        <w:pStyle w:val="ListParagraph"/>
+        <w:numPr>
+          <w:ilvl w:val="0"/>
+          <w:numId w:val="8"/>
+        </w:numPr>
+        <w:spacing w:before="0" w:beforeAutospacing="off" w:after="0" w:afterAutospacing="off"/>
+        <w:rPr>
+          <w:noProof w:val="0"/>
+          <w:lang w:val="en-US"/>
+        </w:rPr>
+      </w:pPr>
+      <w:r>
+        <w:rPr>
+          <w:b w:val="1"/>
+          <w:bCs w:val="1"/>
+          <w:noProof w:val="0"/>
+          <w:lang w:val="en-US"/>
+        </w:rPr>
+        <w:t>Description</w:t>
+      </w:r>
+      <w:r>
+        <w:rPr>
+          <w:noProof w:val="0"/>
+          <w:lang w:val="en-US"/>
+        </w:rPr>
+        <w:t>: The client initiates an amendment to an existing Letter of Credit (LC) or Bank Guarantee (BG), updating transaction details as needed, which then requires approval.</w:t>
+      </w:r>
+    </w:p>
+    <w:p>
+      <w:pPr>
+        <w:pStyle w:val="ListParagraph"/>
+        <w:numPr>
+          <w:ilvl w:val="0"/>
+          <w:numId w:val="8"/>
+        </w:numPr>
+        <w:spacing w:before="0" w:beforeAutospacing="off" w:after="0" w:afterAutospacing="off"/>
+        <w:rPr>
+          <w:noProof w:val="0"/>
+          <w:lang w:val="en-US"/>
+        </w:rPr>
+      </w:pPr>
+      <w:r>
+        <w:rPr>
+          <w:b w:val="1"/>
+          <w:bCs w:val="1"/>
+          <w:noProof w:val="0"/>
+          <w:lang w:val="en-US"/>
+        </w:rPr>
+        <w:t>Success Criteria</w:t>
+      </w:r>
+      <w:r>
+        <w:rPr>
+          <w:noProof w:val="0"/>
+          <w:lang w:val="en-US"/>
+        </w:rPr>
+        <w:t>: Amendments are successfully made and saved, with all stakeholders notified of the updated details.</w:t>
+      </w:r>
+    </w:p>
+    <w:p>
+      <w:pPr>
+        <w:pStyle w:val="Heading3"/>
+        <w:spacing w:before="281" w:beforeAutospacing="off" w:after="281" w:afterAutospacing="off"/>
+      </w:pPr>
+      <w:r>
+        <w:rPr>
+          <w:b w:val="1"/>
+          <w:bCs w:val="1"/>
+          <w:noProof w:val="0"/>
+          <w:sz w:val="28"/>
+          <w:szCs w:val="28"/>
+          <w:lang w:val="en-US"/>
+        </w:rPr>
+        <w:t>7. FIDB Margin Handling for Pre-book and Post-book Deals</w:t>
+      </w:r>
+    </w:p>
+    <w:p>
+      <w:pPr>
+        <w:pStyle w:val="Normal"/>
+        <w:spacing w:before="0" w:beforeAutospacing="off" w:after="0" w:afterAutospacing="off"/>
+        <w:ind w:left="0"/>
+        <w:rPr>
+          <w:noProof w:val="0"/>
+          <w:lang w:val="en-US"/>
+        </w:rPr>
+      </w:pPr>
+      <w:r>
+        <w:rPr>
+          <w:noProof w:val="0"/>
+          <w:lang w:val="en-US"/>
+        </w:rPr>
+        <w:t xml:space="preserve">              </w:t>
+      </w:r>
+      <w:r>
+        <w:rPr>
+          <w:noProof w:val="0"/>
+          <w:lang w:val="en-US"/>
+        </w:rPr>
+        <w:t xml:space="preserve"> Corporate Client, Bank System</w:t>
+      </w:r>
+    </w:p>
+    <w:p>
+      <w:pPr>
+        <w:pStyle w:val="ListParagraph"/>
+        <w:numPr>
+          <w:ilvl w:val="0"/>
+          <w:numId w:val="9"/>
+        </w:numPr>
+        <w:spacing w:before="0" w:beforeAutospacing="off" w:after="0" w:afterAutospacing="off"/>
+        <w:rPr>
+          <w:noProof w:val="0"/>
+          <w:lang w:val="en-US"/>
+        </w:rPr>
+      </w:pPr>
+      <w:r>
+        <w:rPr>
+          <w:b w:val="1"/>
+          <w:bCs w:val="1"/>
+          <w:noProof w:val="0"/>
+          <w:lang w:val="en-US"/>
+        </w:rPr>
+        <w:t>Description</w:t>
+      </w:r>
+      <w:r>
+        <w:rPr>
+          <w:noProof w:val="0"/>
+          <w:lang w:val="en-US"/>
+        </w:rPr>
+        <w:t>: Clients enter margin details for FIDB transactions, which the system validates. On success, a sequence number is generated and the transaction is sent for approval.</w:t>
+      </w:r>
+    </w:p>
+    <w:p>
+      <w:pPr>
+        <w:pStyle w:val="ListParagraph"/>
+        <w:numPr>
+          <w:ilvl w:val="0"/>
+          <w:numId w:val="9"/>
+        </w:numPr>
+        <w:spacing w:before="0" w:beforeAutospacing="off" w:after="0" w:afterAutospacing="off"/>
+        <w:rPr>
+          <w:noProof w:val="0"/>
+          <w:lang w:val="en-US"/>
+        </w:rPr>
+      </w:pPr>
+      <w:r>
+        <w:rPr>
+          <w:b w:val="1"/>
+          <w:bCs w:val="1"/>
+          <w:noProof w:val="0"/>
+          <w:lang w:val="en-US"/>
+        </w:rPr>
+        <w:t>Success Criteria</w:t>
+      </w:r>
+      <w:r>
+        <w:rPr>
+          <w:noProof w:val="0"/>
+          <w:lang w:val="en-US"/>
+        </w:rPr>
+        <w:t>: Validated transaction details are successfully processed, and approvals proceed as required.</w:t>
+      </w:r>
+    </w:p>
+    <w:p>
+      <w:pPr>
+        <w:pStyle w:val="Heading3"/>
+        <w:spacing w:before="281" w:beforeAutospacing="off" w:after="281" w:afterAutospacing="off"/>
+      </w:pPr>
+      <w:r>
+        <w:rPr>
+          <w:b w:val="1"/>
+          <w:bCs w:val="1"/>
+          <w:noProof w:val="0"/>
+          <w:sz w:val="28"/>
+          <w:szCs w:val="28"/>
+          <w:lang w:val="en-US"/>
+        </w:rPr>
+        <w:t>8. H2H Module Processing for Motherson Sumi Systems</w:t>
+      </w:r>
+    </w:p>
+    <w:p>
+      <w:pPr>
+        <w:pStyle w:val="Normal"/>
+        <w:spacing w:before="0" w:beforeAutospacing="off" w:after="0" w:afterAutospacing="off"/>
+        <w:ind w:left="0"/>
+        <w:rPr>
+          <w:noProof w:val="0"/>
+          <w:lang w:val="en-US"/>
+        </w:rPr>
+      </w:pPr>
+      <w:r>
+        <w:rPr>
+          <w:noProof w:val="0"/>
+          <w:lang w:val="en-US"/>
+        </w:rPr>
+        <w:t xml:space="preserve">             </w:t>
+      </w:r>
+      <w:r>
+        <w:rPr>
+          <w:noProof w:val="0"/>
+          <w:lang w:val="en-US"/>
+        </w:rPr>
+        <w:t xml:space="preserve"> Corporate Client (</w:t>
+      </w:r>
+      <w:r>
+        <w:rPr>
+          <w:noProof w:val="0"/>
+          <w:lang w:val="en-US"/>
+        </w:rPr>
+        <w:t>Motherson Sumi Systems), Bank System</w:t>
+      </w:r>
+    </w:p>
+    <w:p>
+      <w:pPr>
+        <w:pStyle w:val="ListParagraph"/>
+        <w:numPr>
+          <w:ilvl w:val="0"/>
+          <w:numId w:val="10"/>
+        </w:numPr>
+        <w:spacing w:before="0" w:beforeAutospacing="off" w:after="0" w:afterAutospacing="off"/>
+        <w:rPr>
+          <w:noProof w:val="0"/>
+          <w:lang w:val="en-US"/>
+        </w:rPr>
+      </w:pPr>
+      <w:r>
+        <w:rPr>
+          <w:b w:val="1"/>
+          <w:bCs w:val="1"/>
+          <w:noProof w:val="0"/>
+          <w:lang w:val="en-US"/>
+        </w:rPr>
+        <w:t>Description</w:t>
+      </w:r>
+      <w:r>
+        <w:rPr>
+          <w:noProof w:val="0"/>
+          <w:lang w:val="en-US"/>
+        </w:rPr>
+        <w:t>: This module handles custom validation of records for Motherson Sumi Systems, processing single and multiple record transactions under specific business rules.</w:t>
+      </w:r>
+    </w:p>
+    <w:p>
+      <w:pPr>
+        <w:pStyle w:val="ListParagraph"/>
+        <w:numPr>
+          <w:ilvl w:val="0"/>
+          <w:numId w:val="10"/>
+        </w:numPr>
+        <w:spacing w:before="0" w:beforeAutospacing="off" w:after="0" w:afterAutospacing="off"/>
+        <w:rPr>
+          <w:noProof w:val="0"/>
+          <w:lang w:val="en-US"/>
+        </w:rPr>
+      </w:pPr>
+      <w:r>
+        <w:rPr>
+          <w:b w:val="1"/>
+          <w:bCs w:val="1"/>
+          <w:noProof w:val="0"/>
+          <w:lang w:val="en-US"/>
+        </w:rPr>
+        <w:t>Success Criteria</w:t>
+      </w:r>
+      <w:r>
+        <w:rPr>
+          <w:noProof w:val="0"/>
+          <w:lang w:val="en-US"/>
+        </w:rPr>
+        <w:t>: Records are processed according to business rules, and all validation requirements are met.</w:t>
+      </w:r>
+    </w:p>
+    <w:p>
+      <w:pPr>
+        <w:pStyle w:val="Heading3"/>
+        <w:spacing w:before="281" w:beforeAutospacing="off" w:after="281" w:afterAutospacing="off"/>
+      </w:pPr>
+      <w:r>
+        <w:rPr>
+          <w:b w:val="1"/>
+          <w:bCs w:val="1"/>
+          <w:noProof w:val="0"/>
+          <w:sz w:val="28"/>
+          <w:szCs w:val="28"/>
+          <w:lang w:val="en-US"/>
+        </w:rPr>
+        <w:t>9. Tracking Transaction Status by Status Codes</w:t>
+      </w:r>
+    </w:p>
+    <w:p>
+      <w:pPr>
+        <w:pStyle w:val="Normal"/>
+        <w:spacing w:before="0" w:beforeAutospacing="off" w:after="0" w:afterAutospacing="off"/>
+        <w:ind w:left="0"/>
+        <w:rPr>
+          <w:noProof w:val="0"/>
+          <w:lang w:val="en-US"/>
+        </w:rPr>
+      </w:pPr>
+      <w:r>
+        <w:rPr>
+          <w:noProof w:val="0"/>
+          <w:lang w:val="en-US"/>
+        </w:rPr>
+        <w:t xml:space="preserve">              </w:t>
+      </w:r>
+      <w:r>
+        <w:rPr>
+          <w:noProof w:val="0"/>
+          <w:lang w:val="en-US"/>
+        </w:rPr>
+        <w:t xml:space="preserve"> Bank Staff, Corporate Client</w:t>
+      </w:r>
+    </w:p>
+    <w:p>
+      <w:pPr>
+        <w:pStyle w:val="ListParagraph"/>
+        <w:numPr>
+          <w:ilvl w:val="0"/>
+          <w:numId w:val="11"/>
+        </w:numPr>
+        <w:spacing w:before="0" w:beforeAutospacing="off" w:after="0" w:afterAutospacing="off"/>
+        <w:rPr>
+          <w:noProof w:val="0"/>
+          <w:lang w:val="en-US"/>
+        </w:rPr>
+      </w:pPr>
+      <w:r>
+        <w:rPr>
+          <w:b w:val="1"/>
+          <w:bCs w:val="1"/>
+          <w:noProof w:val="0"/>
+          <w:lang w:val="en-US"/>
+        </w:rPr>
+        <w:t>Description</w:t>
+      </w:r>
+      <w:r>
+        <w:rPr>
+          <w:noProof w:val="0"/>
+          <w:lang w:val="en-US"/>
+        </w:rPr>
+        <w:t>: By using status codes, clients and bank staff can track the transaction’s progress through various stages, such as Maker, Checker, and Bank levels.</w:t>
+      </w:r>
+    </w:p>
+    <w:p>
+      <w:pPr>
+        <w:pStyle w:val="ListParagraph"/>
+        <w:numPr>
+          <w:ilvl w:val="0"/>
+          <w:numId w:val="11"/>
+        </w:numPr>
+        <w:spacing w:before="0" w:beforeAutospacing="off" w:after="0" w:afterAutospacing="off"/>
+        <w:rPr>
+          <w:noProof w:val="0"/>
+          <w:lang w:val="en-US"/>
+        </w:rPr>
+      </w:pPr>
+      <w:r>
+        <w:rPr>
+          <w:b w:val="1"/>
+          <w:bCs w:val="1"/>
+          <w:noProof w:val="0"/>
+          <w:lang w:val="en-US"/>
+        </w:rPr>
+        <w:t>Success Criteria</w:t>
+      </w:r>
+      <w:r>
+        <w:rPr>
+          <w:noProof w:val="0"/>
+          <w:lang w:val="en-US"/>
+        </w:rPr>
+        <w:t>: Status codes accurately reflect the transaction’s current state, providing clarity for clients and bank staff.</w:t>
+      </w:r>
+    </w:p>
+    <w:p>
+      <w:pPr>
+        <w:pStyle w:val="Heading3"/>
+        <w:spacing w:before="281" w:beforeAutospacing="off" w:after="281" w:afterAutospacing="off"/>
+      </w:pPr>
+      <w:r>
+        <w:rPr>
+          <w:b w:val="1"/>
+          <w:bCs w:val="1"/>
+          <w:noProof w:val="0"/>
+          <w:sz w:val="28"/>
+          <w:szCs w:val="28"/>
+          <w:lang w:val="en-US"/>
+        </w:rPr>
+        <w:t>10. Automated Notification System for Transaction Updates</w:t>
+      </w:r>
+    </w:p>
+    <w:p>
+      <w:pPr>
+        <w:pStyle w:val="Normal"/>
+        <w:spacing w:before="0" w:beforeAutospacing="off" w:after="0" w:afterAutospacing="off"/>
+        <w:ind w:left="0"/>
+        <w:rPr>
+          <w:noProof w:val="0"/>
+          <w:lang w:val="en-US"/>
+        </w:rPr>
+      </w:pPr>
+      <w:r>
+        <w:rPr>
+          <w:noProof w:val="0"/>
+          <w:lang w:val="en-US"/>
+        </w:rPr>
+        <w:t xml:space="preserve">               </w:t>
+      </w:r>
+      <w:r>
+        <w:rPr>
+          <w:noProof w:val="0"/>
+          <w:lang w:val="en-US"/>
+        </w:rPr>
+        <w:t>Bank System, Corporate Client</w:t>
+      </w:r>
+    </w:p>
+    <w:p>
+      <w:pPr>
+        <w:pStyle w:val="ListParagraph"/>
+        <w:numPr>
+          <w:ilvl w:val="0"/>
+          <w:numId w:val="12"/>
+        </w:numPr>
+        <w:spacing w:before="0" w:beforeAutospacing="off" w:after="0" w:afterAutospacing="off"/>
+        <w:rPr>
+          <w:noProof w:val="0"/>
+          <w:lang w:val="en-US"/>
+        </w:rPr>
+      </w:pPr>
+      <w:r>
+        <w:rPr>
+          <w:b w:val="1"/>
+          <w:bCs w:val="1"/>
+          <w:noProof w:val="0"/>
+          <w:lang w:val="en-US"/>
+        </w:rPr>
+        <w:t>Description</w:t>
+      </w:r>
+      <w:r>
+        <w:rPr>
+          <w:noProof w:val="0"/>
+          <w:lang w:val="en-US"/>
+        </w:rPr>
+        <w:t>: The system sends automated email notifications to clients at each stage of the transaction (e.g., initiation, approval, rejection), ensuring they are kept informed.</w:t>
+      </w:r>
+    </w:p>
+    <w:p>
+      <w:pPr>
+        <w:pStyle w:val="ListParagraph"/>
+        <w:numPr>
+          <w:ilvl w:val="0"/>
+          <w:numId w:val="12"/>
+        </w:numPr>
+        <w:spacing w:before="0" w:beforeAutospacing="off" w:after="0" w:afterAutospacing="off"/>
+        <w:rPr>
+          <w:noProof w:val="0"/>
+          <w:lang w:val="en-US"/>
+        </w:rPr>
+      </w:pPr>
+      <w:r>
+        <w:rPr>
+          <w:b w:val="1"/>
+          <w:bCs w:val="1"/>
+          <w:noProof w:val="0"/>
+          <w:lang w:val="en-US"/>
+        </w:rPr>
+        <w:t>Success Criteria</w:t>
+      </w:r>
+      <w:r>
+        <w:rPr>
+          <w:noProof w:val="0"/>
+          <w:lang w:val="en-US"/>
+        </w:rPr>
+        <w:t>: Clients receive timely, accurate notifications, keeping them updated on the transaction’s progress and status.</w:t>
+      </w:r>
+    </w:p>
+    <w:p>
+      <w:pPr>
+        <w:pStyle w:val="Normal"/>
+        <w:spacing w:before="240" w:beforeAutospacing="off" w:after="240" w:afterAutospacing="off"/>
+        <w:jc w:val="both"/>
+        <w:rPr>
+          <w:noProof w:val="0"/>
+          <w:lang w:val="en-US"/>
+        </w:rPr>
+      </w:pPr>
+      <w:bookmarkStart w:name="_Int_0fRYaDaK" w:id="886804779"/>
+      <w:r>
+        <w:rPr>
+          <w:noProof w:val="0"/>
+          <w:lang w:val="en-US"/>
+        </w:rPr>
+        <w:t xml:space="preserve">These use cases reflect the comprehensive functionality of the </w:t>
+      </w:r>
+      <w:r>
+        <w:rPr>
+          <w:b w:val="1"/>
+          <w:bCs w:val="1"/>
+          <w:noProof w:val="0"/>
+          <w:lang w:val="en-US"/>
+        </w:rPr>
+        <w:t>TFConnect</w:t>
+      </w:r>
+      <w:r>
+        <w:rPr>
+          <w:b w:val="1"/>
+          <w:bCs w:val="1"/>
+          <w:noProof w:val="0"/>
+          <w:lang w:val="en-US"/>
+        </w:rPr>
+        <w:t xml:space="preserve"> Portal</w:t>
+      </w:r>
+      <w:r>
+        <w:rPr>
+          <w:noProof w:val="0"/>
+          <w:lang w:val="en-US"/>
+        </w:rPr>
+        <w:t xml:space="preserve"> in supporting complex trade finance operations, user notifications, transaction status tracking, and critical compliance workflows.</w:t>
+      </w:r>
+      <w:bookmarkEnd w:id="886804779"/>
+    </w:p>
+    <w:p>
+      <w:pPr>
+        <w:pStyle w:val="ListParagraph"/>
+        <w:ind w:left="0" w:firstLine="0"/>
+        <w:jc w:val="both"/>
+      </w:pPr>
     </w:p>
     <w:p>
       <w:pPr>
@@ -1634,8 +3821,2631 @@
 </w:document>
 </file>
 
+<file path=word/intelligence2.xml><?xml version="1.0" encoding="utf-8"?>
+<int2:intelligence xmlns:int2="http://schemas.microsoft.com/office/intelligence/2020/intelligence">
+  <int2:observations>
+    <int2:bookmark int2:bookmarkName="_Int_0fRYaDaK" int2:invalidationBookmarkName="" int2:hashCode="qoRLQl9ae6lIWF" int2:id="PMP6FWQr">
+      <int2:state int2:type="WordDesignerDefaultAnnotation" int2:value="Rejected"/>
+    </int2:bookmark>
+    <int2:bookmark int2:bookmarkName="_Int_scSW3vfp" int2:invalidationBookmarkName="" int2:hashCode="MctN9n6DVNiock" int2:id="xBT29M9z">
+      <int2:state int2:type="WordDesignerDefaultAnnotation" int2:value="Rejected"/>
+    </int2:bookmark>
+    <int2:bookmark int2:bookmarkName="_Int_dIwR44wu" int2:invalidationBookmarkName="" int2:hashCode="6NHW5rOaCLXPxj" int2:id="qn5Oi3c0">
+      <int2:state int2:type="WordDesignerDefaultAnnotation" int2:value="Rejected"/>
+    </int2:bookmark>
+    <int2:bookmark int2:bookmarkName="_Int_7OlgY8z1" int2:invalidationBookmarkName="" int2:hashCode="wtuMohv4AFcRRe" int2:id="LaYJtqfX">
+      <int2:state int2:type="WordDesignerDefaultAnnotation" int2:value="Rejected"/>
+    </int2:bookmark>
+    <int2:bookmark int2:bookmarkName="_Int_4DROOfrx" int2:invalidationBookmarkName="" int2:hashCode="s6rdxUps5aCpSo" int2:id="VmOhDfur">
+      <int2:state int2:type="WordDesignerDefaultAnnotation" int2:value="Rejected"/>
+    </int2:bookmark>
+    <int2:bookmark int2:bookmarkName="_Int_mDDfKuM5" int2:invalidationBookmarkName="" int2:hashCode="HuXHbShBE7D5lt" int2:id="27oqAkDW">
+      <int2:state int2:type="WordDesignerDefaultAnnotation" int2:value="Rejected"/>
+    </int2:bookmark>
+    <int2:bookmark int2:bookmarkName="_Int_AgdyOPMl" int2:invalidationBookmarkName="" int2:hashCode="y9pykUsZp4Y1jG" int2:id="qoc69Jpc">
+      <int2:state int2:type="WordDesignerDefaultAnnotation" int2:value="Rejected"/>
+    </int2:bookmark>
+    <int2:bookmark int2:bookmarkName="_Int_GI2QY1mq" int2:invalidationBookmarkName="" int2:hashCode="uXNIoYCKiESaCu" int2:id="7qBI13la">
+      <int2:state int2:type="WordDesignerDefaultAnnotation" int2:value="Rejected"/>
+    </int2:bookmark>
+    <int2:bookmark int2:bookmarkName="_Int_NAhRa2rh" int2:invalidationBookmarkName="" int2:hashCode="0LhfnsoM0TlZGQ" int2:id="HXPKw2FC">
+      <int2:state int2:type="WordDesignerDefaultAnnotation" int2:value="Rejected"/>
+    </int2:bookmark>
+    <int2:bookmark int2:bookmarkName="_Int_EZLJ1WLS" int2:invalidationBookmarkName="" int2:hashCode="JkSAG9ZxKNW/FN" int2:id="2dT8XXTt">
+      <int2:state int2:type="WordDesignerDefaultAnnotation" int2:value="Rejected"/>
+    </int2:bookmark>
+    <int2:bookmark int2:bookmarkName="_Int_htnBQr9g" int2:invalidationBookmarkName="" int2:hashCode="LTtz6oOJBrJ7Ky" int2:id="rdOm72EO">
+      <int2:state int2:type="WordDesignerDefaultAnnotation" int2:value="Rejected"/>
+    </int2:bookmark>
+    <int2:bookmark int2:bookmarkName="_Int_dxXcBzZu" int2:invalidationBookmarkName="" int2:hashCode="ZKlStRM8zKth5Y" int2:id="fuhYwUKa">
+      <int2:state int2:type="WordDesignerDefaultAnnotation" int2:value="Rejected"/>
+    </int2:bookmark>
+    <int2:bookmark int2:bookmarkName="_Int_6ppDPKih" int2:invalidationBookmarkName="" int2:hashCode="Y7w/bNXc8vC3Lz" int2:id="sRln4msd">
+      <int2:state int2:type="WordDesignerDefaultAnnotation" int2:value="Rejected"/>
+    </int2:bookmark>
+  </int2:observations>
+  <int2:intelligenceSettings/>
+</int2:intelligence>
+</file>
+
 <file path=word/numbering.xml><?xml version="1.0" encoding="utf-8"?>
 <w:numbering xmlns:w="http://schemas.openxmlformats.org/wordprocessingml/2006/main">
+  <w:abstractNum xmlns:w="http://schemas.openxmlformats.org/wordprocessingml/2006/main" w:abstractNumId="25">
+    <w:nsid w:val="69a887b9"/>
+    <w:multiLevelType xmlns:w="http://schemas.openxmlformats.org/wordprocessingml/2006/main" w:val="hybridMultilevel"/>
+    <w:lvl xmlns:w="http://schemas.openxmlformats.org/wordprocessingml/2006/main" w:ilvl="0">
+      <w:start w:val="1"/>
+      <w:numFmt w:val="bullet"/>
+      <w:lvlText w:val=""/>
+      <w:lvlJc w:val="left"/>
+      <w:pPr>
+        <w:ind w:left="720" w:hanging="360"/>
+      </w:pPr>
+      <w:rPr>
+        <w:rFonts w:hint="default" w:ascii="Symbol" w:hAnsi="Symbol"/>
+      </w:rPr>
+    </w:lvl>
+    <w:lvl xmlns:w="http://schemas.openxmlformats.org/wordprocessingml/2006/main" w:ilvl="1">
+      <w:start w:val="1"/>
+      <w:numFmt w:val="bullet"/>
+      <w:lvlText w:val="o"/>
+      <w:lvlJc w:val="left"/>
+      <w:pPr>
+        <w:ind w:left="1440" w:hanging="360"/>
+      </w:pPr>
+      <w:rPr>
+        <w:rFonts w:hint="default" w:ascii="Courier New" w:hAnsi="Courier New"/>
+      </w:rPr>
+    </w:lvl>
+    <w:lvl xmlns:w="http://schemas.openxmlformats.org/wordprocessingml/2006/main" w:ilvl="2">
+      <w:start w:val="1"/>
+      <w:numFmt w:val="bullet"/>
+      <w:lvlText w:val=""/>
+      <w:lvlJc w:val="left"/>
+      <w:pPr>
+        <w:ind w:left="2160" w:hanging="360"/>
+      </w:pPr>
+      <w:rPr>
+        <w:rFonts w:hint="default" w:ascii="Wingdings" w:hAnsi="Wingdings"/>
+      </w:rPr>
+    </w:lvl>
+    <w:lvl xmlns:w="http://schemas.openxmlformats.org/wordprocessingml/2006/main" w:ilvl="3">
+      <w:start w:val="1"/>
+      <w:numFmt w:val="bullet"/>
+      <w:lvlText w:val=""/>
+      <w:lvlJc w:val="left"/>
+      <w:pPr>
+        <w:ind w:left="2880" w:hanging="360"/>
+      </w:pPr>
+      <w:rPr>
+        <w:rFonts w:hint="default" w:ascii="Symbol" w:hAnsi="Symbol"/>
+      </w:rPr>
+    </w:lvl>
+    <w:lvl xmlns:w="http://schemas.openxmlformats.org/wordprocessingml/2006/main" w:ilvl="4">
+      <w:start w:val="1"/>
+      <w:numFmt w:val="bullet"/>
+      <w:lvlText w:val="o"/>
+      <w:lvlJc w:val="left"/>
+      <w:pPr>
+        <w:ind w:left="3600" w:hanging="360"/>
+      </w:pPr>
+      <w:rPr>
+        <w:rFonts w:hint="default" w:ascii="Courier New" w:hAnsi="Courier New"/>
+      </w:rPr>
+    </w:lvl>
+    <w:lvl xmlns:w="http://schemas.openxmlformats.org/wordprocessingml/2006/main" w:ilvl="5">
+      <w:start w:val="1"/>
+      <w:numFmt w:val="bullet"/>
+      <w:lvlText w:val=""/>
+      <w:lvlJc w:val="left"/>
+      <w:pPr>
+        <w:ind w:left="4320" w:hanging="360"/>
+      </w:pPr>
+      <w:rPr>
+        <w:rFonts w:hint="default" w:ascii="Wingdings" w:hAnsi="Wingdings"/>
+      </w:rPr>
+    </w:lvl>
+    <w:lvl xmlns:w="http://schemas.openxmlformats.org/wordprocessingml/2006/main" w:ilvl="6">
+      <w:start w:val="1"/>
+      <w:numFmt w:val="bullet"/>
+      <w:lvlText w:val=""/>
+      <w:lvlJc w:val="left"/>
+      <w:pPr>
+        <w:ind w:left="5040" w:hanging="360"/>
+      </w:pPr>
+      <w:rPr>
+        <w:rFonts w:hint="default" w:ascii="Symbol" w:hAnsi="Symbol"/>
+      </w:rPr>
+    </w:lvl>
+    <w:lvl xmlns:w="http://schemas.openxmlformats.org/wordprocessingml/2006/main" w:ilvl="7">
+      <w:start w:val="1"/>
+      <w:numFmt w:val="bullet"/>
+      <w:lvlText w:val="o"/>
+      <w:lvlJc w:val="left"/>
+      <w:pPr>
+        <w:ind w:left="5760" w:hanging="360"/>
+      </w:pPr>
+      <w:rPr>
+        <w:rFonts w:hint="default" w:ascii="Courier New" w:hAnsi="Courier New"/>
+      </w:rPr>
+    </w:lvl>
+    <w:lvl xmlns:w="http://schemas.openxmlformats.org/wordprocessingml/2006/main" w:ilvl="8">
+      <w:start w:val="1"/>
+      <w:numFmt w:val="bullet"/>
+      <w:lvlText w:val=""/>
+      <w:lvlJc w:val="left"/>
+      <w:pPr>
+        <w:ind w:left="6480" w:hanging="360"/>
+      </w:pPr>
+      <w:rPr>
+        <w:rFonts w:hint="default" w:ascii="Wingdings" w:hAnsi="Wingdings"/>
+      </w:rPr>
+    </w:lvl>
+  </w:abstractNum>
+  <w:abstractNum xmlns:w="http://schemas.openxmlformats.org/wordprocessingml/2006/main" w:abstractNumId="24">
+    <w:nsid w:val="5ec444d1"/>
+    <w:multiLevelType xmlns:w="http://schemas.openxmlformats.org/wordprocessingml/2006/main" w:val="hybridMultilevel"/>
+    <w:lvl xmlns:w="http://schemas.openxmlformats.org/wordprocessingml/2006/main" w:ilvl="0">
+      <w:start w:val="1"/>
+      <w:numFmt w:val="bullet"/>
+      <w:lvlText w:val=""/>
+      <w:lvlJc w:val="left"/>
+      <w:pPr>
+        <w:ind w:left="720" w:hanging="360"/>
+      </w:pPr>
+      <w:rPr>
+        <w:rFonts w:hint="default" w:ascii="Symbol" w:hAnsi="Symbol"/>
+      </w:rPr>
+    </w:lvl>
+    <w:lvl xmlns:w="http://schemas.openxmlformats.org/wordprocessingml/2006/main" w:ilvl="1">
+      <w:start w:val="1"/>
+      <w:numFmt w:val="bullet"/>
+      <w:lvlText w:val="o"/>
+      <w:lvlJc w:val="left"/>
+      <w:pPr>
+        <w:ind w:left="1440" w:hanging="360"/>
+      </w:pPr>
+      <w:rPr>
+        <w:rFonts w:hint="default" w:ascii="Courier New" w:hAnsi="Courier New"/>
+      </w:rPr>
+    </w:lvl>
+    <w:lvl xmlns:w="http://schemas.openxmlformats.org/wordprocessingml/2006/main" w:ilvl="2">
+      <w:start w:val="1"/>
+      <w:numFmt w:val="bullet"/>
+      <w:lvlText w:val=""/>
+      <w:lvlJc w:val="left"/>
+      <w:pPr>
+        <w:ind w:left="2160" w:hanging="360"/>
+      </w:pPr>
+      <w:rPr>
+        <w:rFonts w:hint="default" w:ascii="Wingdings" w:hAnsi="Wingdings"/>
+      </w:rPr>
+    </w:lvl>
+    <w:lvl xmlns:w="http://schemas.openxmlformats.org/wordprocessingml/2006/main" w:ilvl="3">
+      <w:start w:val="1"/>
+      <w:numFmt w:val="bullet"/>
+      <w:lvlText w:val=""/>
+      <w:lvlJc w:val="left"/>
+      <w:pPr>
+        <w:ind w:left="2880" w:hanging="360"/>
+      </w:pPr>
+      <w:rPr>
+        <w:rFonts w:hint="default" w:ascii="Symbol" w:hAnsi="Symbol"/>
+      </w:rPr>
+    </w:lvl>
+    <w:lvl xmlns:w="http://schemas.openxmlformats.org/wordprocessingml/2006/main" w:ilvl="4">
+      <w:start w:val="1"/>
+      <w:numFmt w:val="bullet"/>
+      <w:lvlText w:val="o"/>
+      <w:lvlJc w:val="left"/>
+      <w:pPr>
+        <w:ind w:left="3600" w:hanging="360"/>
+      </w:pPr>
+      <w:rPr>
+        <w:rFonts w:hint="default" w:ascii="Courier New" w:hAnsi="Courier New"/>
+      </w:rPr>
+    </w:lvl>
+    <w:lvl xmlns:w="http://schemas.openxmlformats.org/wordprocessingml/2006/main" w:ilvl="5">
+      <w:start w:val="1"/>
+      <w:numFmt w:val="bullet"/>
+      <w:lvlText w:val=""/>
+      <w:lvlJc w:val="left"/>
+      <w:pPr>
+        <w:ind w:left="4320" w:hanging="360"/>
+      </w:pPr>
+      <w:rPr>
+        <w:rFonts w:hint="default" w:ascii="Wingdings" w:hAnsi="Wingdings"/>
+      </w:rPr>
+    </w:lvl>
+    <w:lvl xmlns:w="http://schemas.openxmlformats.org/wordprocessingml/2006/main" w:ilvl="6">
+      <w:start w:val="1"/>
+      <w:numFmt w:val="bullet"/>
+      <w:lvlText w:val=""/>
+      <w:lvlJc w:val="left"/>
+      <w:pPr>
+        <w:ind w:left="5040" w:hanging="360"/>
+      </w:pPr>
+      <w:rPr>
+        <w:rFonts w:hint="default" w:ascii="Symbol" w:hAnsi="Symbol"/>
+      </w:rPr>
+    </w:lvl>
+    <w:lvl xmlns:w="http://schemas.openxmlformats.org/wordprocessingml/2006/main" w:ilvl="7">
+      <w:start w:val="1"/>
+      <w:numFmt w:val="bullet"/>
+      <w:lvlText w:val="o"/>
+      <w:lvlJc w:val="left"/>
+      <w:pPr>
+        <w:ind w:left="5760" w:hanging="360"/>
+      </w:pPr>
+      <w:rPr>
+        <w:rFonts w:hint="default" w:ascii="Courier New" w:hAnsi="Courier New"/>
+      </w:rPr>
+    </w:lvl>
+    <w:lvl xmlns:w="http://schemas.openxmlformats.org/wordprocessingml/2006/main" w:ilvl="8">
+      <w:start w:val="1"/>
+      <w:numFmt w:val="bullet"/>
+      <w:lvlText w:val=""/>
+      <w:lvlJc w:val="left"/>
+      <w:pPr>
+        <w:ind w:left="6480" w:hanging="360"/>
+      </w:pPr>
+      <w:rPr>
+        <w:rFonts w:hint="default" w:ascii="Wingdings" w:hAnsi="Wingdings"/>
+      </w:rPr>
+    </w:lvl>
+  </w:abstractNum>
+  <w:abstractNum xmlns:w="http://schemas.openxmlformats.org/wordprocessingml/2006/main" w:abstractNumId="23">
+    <w:nsid w:val="3b3119ea"/>
+    <w:multiLevelType xmlns:w="http://schemas.openxmlformats.org/wordprocessingml/2006/main" w:val="hybridMultilevel"/>
+    <w:lvl xmlns:w="http://schemas.openxmlformats.org/wordprocessingml/2006/main" w:ilvl="0">
+      <w:start w:val="1"/>
+      <w:numFmt w:val="bullet"/>
+      <w:lvlText w:val=""/>
+      <w:lvlJc w:val="left"/>
+      <w:pPr>
+        <w:ind w:left="720" w:hanging="360"/>
+      </w:pPr>
+      <w:rPr>
+        <w:rFonts w:hint="default" w:ascii="Symbol" w:hAnsi="Symbol"/>
+      </w:rPr>
+    </w:lvl>
+    <w:lvl xmlns:w="http://schemas.openxmlformats.org/wordprocessingml/2006/main" w:ilvl="1">
+      <w:start w:val="1"/>
+      <w:numFmt w:val="bullet"/>
+      <w:lvlText w:val="o"/>
+      <w:lvlJc w:val="left"/>
+      <w:pPr>
+        <w:ind w:left="1440" w:hanging="360"/>
+      </w:pPr>
+      <w:rPr>
+        <w:rFonts w:hint="default" w:ascii="Courier New" w:hAnsi="Courier New"/>
+      </w:rPr>
+    </w:lvl>
+    <w:lvl xmlns:w="http://schemas.openxmlformats.org/wordprocessingml/2006/main" w:ilvl="2">
+      <w:start w:val="1"/>
+      <w:numFmt w:val="bullet"/>
+      <w:lvlText w:val=""/>
+      <w:lvlJc w:val="left"/>
+      <w:pPr>
+        <w:ind w:left="2160" w:hanging="360"/>
+      </w:pPr>
+      <w:rPr>
+        <w:rFonts w:hint="default" w:ascii="Wingdings" w:hAnsi="Wingdings"/>
+      </w:rPr>
+    </w:lvl>
+    <w:lvl xmlns:w="http://schemas.openxmlformats.org/wordprocessingml/2006/main" w:ilvl="3">
+      <w:start w:val="1"/>
+      <w:numFmt w:val="bullet"/>
+      <w:lvlText w:val=""/>
+      <w:lvlJc w:val="left"/>
+      <w:pPr>
+        <w:ind w:left="2880" w:hanging="360"/>
+      </w:pPr>
+      <w:rPr>
+        <w:rFonts w:hint="default" w:ascii="Symbol" w:hAnsi="Symbol"/>
+      </w:rPr>
+    </w:lvl>
+    <w:lvl xmlns:w="http://schemas.openxmlformats.org/wordprocessingml/2006/main" w:ilvl="4">
+      <w:start w:val="1"/>
+      <w:numFmt w:val="bullet"/>
+      <w:lvlText w:val="o"/>
+      <w:lvlJc w:val="left"/>
+      <w:pPr>
+        <w:ind w:left="3600" w:hanging="360"/>
+      </w:pPr>
+      <w:rPr>
+        <w:rFonts w:hint="default" w:ascii="Courier New" w:hAnsi="Courier New"/>
+      </w:rPr>
+    </w:lvl>
+    <w:lvl xmlns:w="http://schemas.openxmlformats.org/wordprocessingml/2006/main" w:ilvl="5">
+      <w:start w:val="1"/>
+      <w:numFmt w:val="bullet"/>
+      <w:lvlText w:val=""/>
+      <w:lvlJc w:val="left"/>
+      <w:pPr>
+        <w:ind w:left="4320" w:hanging="360"/>
+      </w:pPr>
+      <w:rPr>
+        <w:rFonts w:hint="default" w:ascii="Wingdings" w:hAnsi="Wingdings"/>
+      </w:rPr>
+    </w:lvl>
+    <w:lvl xmlns:w="http://schemas.openxmlformats.org/wordprocessingml/2006/main" w:ilvl="6">
+      <w:start w:val="1"/>
+      <w:numFmt w:val="bullet"/>
+      <w:lvlText w:val=""/>
+      <w:lvlJc w:val="left"/>
+      <w:pPr>
+        <w:ind w:left="5040" w:hanging="360"/>
+      </w:pPr>
+      <w:rPr>
+        <w:rFonts w:hint="default" w:ascii="Symbol" w:hAnsi="Symbol"/>
+      </w:rPr>
+    </w:lvl>
+    <w:lvl xmlns:w="http://schemas.openxmlformats.org/wordprocessingml/2006/main" w:ilvl="7">
+      <w:start w:val="1"/>
+      <w:numFmt w:val="bullet"/>
+      <w:lvlText w:val="o"/>
+      <w:lvlJc w:val="left"/>
+      <w:pPr>
+        <w:ind w:left="5760" w:hanging="360"/>
+      </w:pPr>
+      <w:rPr>
+        <w:rFonts w:hint="default" w:ascii="Courier New" w:hAnsi="Courier New"/>
+      </w:rPr>
+    </w:lvl>
+    <w:lvl xmlns:w="http://schemas.openxmlformats.org/wordprocessingml/2006/main" w:ilvl="8">
+      <w:start w:val="1"/>
+      <w:numFmt w:val="bullet"/>
+      <w:lvlText w:val=""/>
+      <w:lvlJc w:val="left"/>
+      <w:pPr>
+        <w:ind w:left="6480" w:hanging="360"/>
+      </w:pPr>
+      <w:rPr>
+        <w:rFonts w:hint="default" w:ascii="Wingdings" w:hAnsi="Wingdings"/>
+      </w:rPr>
+    </w:lvl>
+  </w:abstractNum>
+  <w:abstractNum xmlns:w="http://schemas.openxmlformats.org/wordprocessingml/2006/main" w:abstractNumId="22">
+    <w:nsid w:val="90195bb"/>
+    <w:multiLevelType xmlns:w="http://schemas.openxmlformats.org/wordprocessingml/2006/main" w:val="hybridMultilevel"/>
+    <w:lvl xmlns:w="http://schemas.openxmlformats.org/wordprocessingml/2006/main" w:ilvl="0">
+      <w:start w:val="1"/>
+      <w:numFmt w:val="bullet"/>
+      <w:lvlText w:val=""/>
+      <w:lvlJc w:val="left"/>
+      <w:pPr>
+        <w:ind w:left="720" w:hanging="360"/>
+      </w:pPr>
+      <w:rPr>
+        <w:rFonts w:hint="default" w:ascii="Symbol" w:hAnsi="Symbol"/>
+      </w:rPr>
+    </w:lvl>
+    <w:lvl xmlns:w="http://schemas.openxmlformats.org/wordprocessingml/2006/main" w:ilvl="1">
+      <w:start w:val="1"/>
+      <w:numFmt w:val="bullet"/>
+      <w:lvlText w:val="o"/>
+      <w:lvlJc w:val="left"/>
+      <w:pPr>
+        <w:ind w:left="1440" w:hanging="360"/>
+      </w:pPr>
+      <w:rPr>
+        <w:rFonts w:hint="default" w:ascii="Courier New" w:hAnsi="Courier New"/>
+      </w:rPr>
+    </w:lvl>
+    <w:lvl xmlns:w="http://schemas.openxmlformats.org/wordprocessingml/2006/main" w:ilvl="2">
+      <w:start w:val="1"/>
+      <w:numFmt w:val="bullet"/>
+      <w:lvlText w:val=""/>
+      <w:lvlJc w:val="left"/>
+      <w:pPr>
+        <w:ind w:left="2160" w:hanging="360"/>
+      </w:pPr>
+      <w:rPr>
+        <w:rFonts w:hint="default" w:ascii="Wingdings" w:hAnsi="Wingdings"/>
+      </w:rPr>
+    </w:lvl>
+    <w:lvl xmlns:w="http://schemas.openxmlformats.org/wordprocessingml/2006/main" w:ilvl="3">
+      <w:start w:val="1"/>
+      <w:numFmt w:val="bullet"/>
+      <w:lvlText w:val=""/>
+      <w:lvlJc w:val="left"/>
+      <w:pPr>
+        <w:ind w:left="2880" w:hanging="360"/>
+      </w:pPr>
+      <w:rPr>
+        <w:rFonts w:hint="default" w:ascii="Symbol" w:hAnsi="Symbol"/>
+      </w:rPr>
+    </w:lvl>
+    <w:lvl xmlns:w="http://schemas.openxmlformats.org/wordprocessingml/2006/main" w:ilvl="4">
+      <w:start w:val="1"/>
+      <w:numFmt w:val="bullet"/>
+      <w:lvlText w:val="o"/>
+      <w:lvlJc w:val="left"/>
+      <w:pPr>
+        <w:ind w:left="3600" w:hanging="360"/>
+      </w:pPr>
+      <w:rPr>
+        <w:rFonts w:hint="default" w:ascii="Courier New" w:hAnsi="Courier New"/>
+      </w:rPr>
+    </w:lvl>
+    <w:lvl xmlns:w="http://schemas.openxmlformats.org/wordprocessingml/2006/main" w:ilvl="5">
+      <w:start w:val="1"/>
+      <w:numFmt w:val="bullet"/>
+      <w:lvlText w:val=""/>
+      <w:lvlJc w:val="left"/>
+      <w:pPr>
+        <w:ind w:left="4320" w:hanging="360"/>
+      </w:pPr>
+      <w:rPr>
+        <w:rFonts w:hint="default" w:ascii="Wingdings" w:hAnsi="Wingdings"/>
+      </w:rPr>
+    </w:lvl>
+    <w:lvl xmlns:w="http://schemas.openxmlformats.org/wordprocessingml/2006/main" w:ilvl="6">
+      <w:start w:val="1"/>
+      <w:numFmt w:val="bullet"/>
+      <w:lvlText w:val=""/>
+      <w:lvlJc w:val="left"/>
+      <w:pPr>
+        <w:ind w:left="5040" w:hanging="360"/>
+      </w:pPr>
+      <w:rPr>
+        <w:rFonts w:hint="default" w:ascii="Symbol" w:hAnsi="Symbol"/>
+      </w:rPr>
+    </w:lvl>
+    <w:lvl xmlns:w="http://schemas.openxmlformats.org/wordprocessingml/2006/main" w:ilvl="7">
+      <w:start w:val="1"/>
+      <w:numFmt w:val="bullet"/>
+      <w:lvlText w:val="o"/>
+      <w:lvlJc w:val="left"/>
+      <w:pPr>
+        <w:ind w:left="5760" w:hanging="360"/>
+      </w:pPr>
+      <w:rPr>
+        <w:rFonts w:hint="default" w:ascii="Courier New" w:hAnsi="Courier New"/>
+      </w:rPr>
+    </w:lvl>
+    <w:lvl xmlns:w="http://schemas.openxmlformats.org/wordprocessingml/2006/main" w:ilvl="8">
+      <w:start w:val="1"/>
+      <w:numFmt w:val="bullet"/>
+      <w:lvlText w:val=""/>
+      <w:lvlJc w:val="left"/>
+      <w:pPr>
+        <w:ind w:left="6480" w:hanging="360"/>
+      </w:pPr>
+      <w:rPr>
+        <w:rFonts w:hint="default" w:ascii="Wingdings" w:hAnsi="Wingdings"/>
+      </w:rPr>
+    </w:lvl>
+  </w:abstractNum>
+  <w:abstractNum xmlns:w="http://schemas.openxmlformats.org/wordprocessingml/2006/main" w:abstractNumId="21">
+    <w:nsid w:val="66fa99fc"/>
+    <w:multiLevelType xmlns:w="http://schemas.openxmlformats.org/wordprocessingml/2006/main" w:val="hybridMultilevel"/>
+    <w:lvl xmlns:w="http://schemas.openxmlformats.org/wordprocessingml/2006/main" w:ilvl="0">
+      <w:start w:val="1"/>
+      <w:numFmt w:val="bullet"/>
+      <w:lvlText w:val=""/>
+      <w:lvlJc w:val="left"/>
+      <w:pPr>
+        <w:ind w:left="720" w:hanging="360"/>
+      </w:pPr>
+      <w:rPr>
+        <w:rFonts w:hint="default" w:ascii="Symbol" w:hAnsi="Symbol"/>
+      </w:rPr>
+    </w:lvl>
+    <w:lvl xmlns:w="http://schemas.openxmlformats.org/wordprocessingml/2006/main" w:ilvl="1">
+      <w:start w:val="1"/>
+      <w:numFmt w:val="bullet"/>
+      <w:lvlText w:val="o"/>
+      <w:lvlJc w:val="left"/>
+      <w:pPr>
+        <w:ind w:left="1440" w:hanging="360"/>
+      </w:pPr>
+      <w:rPr>
+        <w:rFonts w:hint="default" w:ascii="Courier New" w:hAnsi="Courier New"/>
+      </w:rPr>
+    </w:lvl>
+    <w:lvl xmlns:w="http://schemas.openxmlformats.org/wordprocessingml/2006/main" w:ilvl="2">
+      <w:start w:val="1"/>
+      <w:numFmt w:val="bullet"/>
+      <w:lvlText w:val=""/>
+      <w:lvlJc w:val="left"/>
+      <w:pPr>
+        <w:ind w:left="2160" w:hanging="360"/>
+      </w:pPr>
+      <w:rPr>
+        <w:rFonts w:hint="default" w:ascii="Wingdings" w:hAnsi="Wingdings"/>
+      </w:rPr>
+    </w:lvl>
+    <w:lvl xmlns:w="http://schemas.openxmlformats.org/wordprocessingml/2006/main" w:ilvl="3">
+      <w:start w:val="1"/>
+      <w:numFmt w:val="bullet"/>
+      <w:lvlText w:val=""/>
+      <w:lvlJc w:val="left"/>
+      <w:pPr>
+        <w:ind w:left="2880" w:hanging="360"/>
+      </w:pPr>
+      <w:rPr>
+        <w:rFonts w:hint="default" w:ascii="Symbol" w:hAnsi="Symbol"/>
+      </w:rPr>
+    </w:lvl>
+    <w:lvl xmlns:w="http://schemas.openxmlformats.org/wordprocessingml/2006/main" w:ilvl="4">
+      <w:start w:val="1"/>
+      <w:numFmt w:val="bullet"/>
+      <w:lvlText w:val="o"/>
+      <w:lvlJc w:val="left"/>
+      <w:pPr>
+        <w:ind w:left="3600" w:hanging="360"/>
+      </w:pPr>
+      <w:rPr>
+        <w:rFonts w:hint="default" w:ascii="Courier New" w:hAnsi="Courier New"/>
+      </w:rPr>
+    </w:lvl>
+    <w:lvl xmlns:w="http://schemas.openxmlformats.org/wordprocessingml/2006/main" w:ilvl="5">
+      <w:start w:val="1"/>
+      <w:numFmt w:val="bullet"/>
+      <w:lvlText w:val=""/>
+      <w:lvlJc w:val="left"/>
+      <w:pPr>
+        <w:ind w:left="4320" w:hanging="360"/>
+      </w:pPr>
+      <w:rPr>
+        <w:rFonts w:hint="default" w:ascii="Wingdings" w:hAnsi="Wingdings"/>
+      </w:rPr>
+    </w:lvl>
+    <w:lvl xmlns:w="http://schemas.openxmlformats.org/wordprocessingml/2006/main" w:ilvl="6">
+      <w:start w:val="1"/>
+      <w:numFmt w:val="bullet"/>
+      <w:lvlText w:val=""/>
+      <w:lvlJc w:val="left"/>
+      <w:pPr>
+        <w:ind w:left="5040" w:hanging="360"/>
+      </w:pPr>
+      <w:rPr>
+        <w:rFonts w:hint="default" w:ascii="Symbol" w:hAnsi="Symbol"/>
+      </w:rPr>
+    </w:lvl>
+    <w:lvl xmlns:w="http://schemas.openxmlformats.org/wordprocessingml/2006/main" w:ilvl="7">
+      <w:start w:val="1"/>
+      <w:numFmt w:val="bullet"/>
+      <w:lvlText w:val="o"/>
+      <w:lvlJc w:val="left"/>
+      <w:pPr>
+        <w:ind w:left="5760" w:hanging="360"/>
+      </w:pPr>
+      <w:rPr>
+        <w:rFonts w:hint="default" w:ascii="Courier New" w:hAnsi="Courier New"/>
+      </w:rPr>
+    </w:lvl>
+    <w:lvl xmlns:w="http://schemas.openxmlformats.org/wordprocessingml/2006/main" w:ilvl="8">
+      <w:start w:val="1"/>
+      <w:numFmt w:val="bullet"/>
+      <w:lvlText w:val=""/>
+      <w:lvlJc w:val="left"/>
+      <w:pPr>
+        <w:ind w:left="6480" w:hanging="360"/>
+      </w:pPr>
+      <w:rPr>
+        <w:rFonts w:hint="default" w:ascii="Wingdings" w:hAnsi="Wingdings"/>
+      </w:rPr>
+    </w:lvl>
+  </w:abstractNum>
+  <w:abstractNum xmlns:w="http://schemas.openxmlformats.org/wordprocessingml/2006/main" w:abstractNumId="20">
+    <w:nsid w:val="706eb5dd"/>
+    <w:multiLevelType xmlns:w="http://schemas.openxmlformats.org/wordprocessingml/2006/main" w:val="hybridMultilevel"/>
+    <w:lvl xmlns:w="http://schemas.openxmlformats.org/wordprocessingml/2006/main" w:ilvl="0">
+      <w:start w:val="1"/>
+      <w:numFmt w:val="bullet"/>
+      <w:lvlText w:val=""/>
+      <w:lvlJc w:val="left"/>
+      <w:pPr>
+        <w:ind w:left="720" w:hanging="360"/>
+      </w:pPr>
+      <w:rPr>
+        <w:rFonts w:hint="default" w:ascii="Symbol" w:hAnsi="Symbol"/>
+      </w:rPr>
+    </w:lvl>
+    <w:lvl xmlns:w="http://schemas.openxmlformats.org/wordprocessingml/2006/main" w:ilvl="1">
+      <w:start w:val="1"/>
+      <w:numFmt w:val="bullet"/>
+      <w:lvlText w:val="o"/>
+      <w:lvlJc w:val="left"/>
+      <w:pPr>
+        <w:ind w:left="1440" w:hanging="360"/>
+      </w:pPr>
+      <w:rPr>
+        <w:rFonts w:hint="default" w:ascii="Courier New" w:hAnsi="Courier New"/>
+      </w:rPr>
+    </w:lvl>
+    <w:lvl xmlns:w="http://schemas.openxmlformats.org/wordprocessingml/2006/main" w:ilvl="2">
+      <w:start w:val="1"/>
+      <w:numFmt w:val="bullet"/>
+      <w:lvlText w:val=""/>
+      <w:lvlJc w:val="left"/>
+      <w:pPr>
+        <w:ind w:left="2160" w:hanging="360"/>
+      </w:pPr>
+      <w:rPr>
+        <w:rFonts w:hint="default" w:ascii="Wingdings" w:hAnsi="Wingdings"/>
+      </w:rPr>
+    </w:lvl>
+    <w:lvl xmlns:w="http://schemas.openxmlformats.org/wordprocessingml/2006/main" w:ilvl="3">
+      <w:start w:val="1"/>
+      <w:numFmt w:val="bullet"/>
+      <w:lvlText w:val=""/>
+      <w:lvlJc w:val="left"/>
+      <w:pPr>
+        <w:ind w:left="2880" w:hanging="360"/>
+      </w:pPr>
+      <w:rPr>
+        <w:rFonts w:hint="default" w:ascii="Symbol" w:hAnsi="Symbol"/>
+      </w:rPr>
+    </w:lvl>
+    <w:lvl xmlns:w="http://schemas.openxmlformats.org/wordprocessingml/2006/main" w:ilvl="4">
+      <w:start w:val="1"/>
+      <w:numFmt w:val="bullet"/>
+      <w:lvlText w:val="o"/>
+      <w:lvlJc w:val="left"/>
+      <w:pPr>
+        <w:ind w:left="3600" w:hanging="360"/>
+      </w:pPr>
+      <w:rPr>
+        <w:rFonts w:hint="default" w:ascii="Courier New" w:hAnsi="Courier New"/>
+      </w:rPr>
+    </w:lvl>
+    <w:lvl xmlns:w="http://schemas.openxmlformats.org/wordprocessingml/2006/main" w:ilvl="5">
+      <w:start w:val="1"/>
+      <w:numFmt w:val="bullet"/>
+      <w:lvlText w:val=""/>
+      <w:lvlJc w:val="left"/>
+      <w:pPr>
+        <w:ind w:left="4320" w:hanging="360"/>
+      </w:pPr>
+      <w:rPr>
+        <w:rFonts w:hint="default" w:ascii="Wingdings" w:hAnsi="Wingdings"/>
+      </w:rPr>
+    </w:lvl>
+    <w:lvl xmlns:w="http://schemas.openxmlformats.org/wordprocessingml/2006/main" w:ilvl="6">
+      <w:start w:val="1"/>
+      <w:numFmt w:val="bullet"/>
+      <w:lvlText w:val=""/>
+      <w:lvlJc w:val="left"/>
+      <w:pPr>
+        <w:ind w:left="5040" w:hanging="360"/>
+      </w:pPr>
+      <w:rPr>
+        <w:rFonts w:hint="default" w:ascii="Symbol" w:hAnsi="Symbol"/>
+      </w:rPr>
+    </w:lvl>
+    <w:lvl xmlns:w="http://schemas.openxmlformats.org/wordprocessingml/2006/main" w:ilvl="7">
+      <w:start w:val="1"/>
+      <w:numFmt w:val="bullet"/>
+      <w:lvlText w:val="o"/>
+      <w:lvlJc w:val="left"/>
+      <w:pPr>
+        <w:ind w:left="5760" w:hanging="360"/>
+      </w:pPr>
+      <w:rPr>
+        <w:rFonts w:hint="default" w:ascii="Courier New" w:hAnsi="Courier New"/>
+      </w:rPr>
+    </w:lvl>
+    <w:lvl xmlns:w="http://schemas.openxmlformats.org/wordprocessingml/2006/main" w:ilvl="8">
+      <w:start w:val="1"/>
+      <w:numFmt w:val="bullet"/>
+      <w:lvlText w:val=""/>
+      <w:lvlJc w:val="left"/>
+      <w:pPr>
+        <w:ind w:left="6480" w:hanging="360"/>
+      </w:pPr>
+      <w:rPr>
+        <w:rFonts w:hint="default" w:ascii="Wingdings" w:hAnsi="Wingdings"/>
+      </w:rPr>
+    </w:lvl>
+  </w:abstractNum>
+  <w:abstractNum xmlns:w="http://schemas.openxmlformats.org/wordprocessingml/2006/main" w:abstractNumId="19">
+    <w:nsid w:val="1191dd08"/>
+    <w:multiLevelType xmlns:w="http://schemas.openxmlformats.org/wordprocessingml/2006/main" w:val="hybridMultilevel"/>
+    <w:lvl xmlns:w="http://schemas.openxmlformats.org/wordprocessingml/2006/main" w:ilvl="0">
+      <w:start w:val="1"/>
+      <w:numFmt w:val="bullet"/>
+      <w:lvlText w:val=""/>
+      <w:lvlJc w:val="left"/>
+      <w:pPr>
+        <w:ind w:left="720" w:hanging="360"/>
+      </w:pPr>
+      <w:rPr>
+        <w:rFonts w:hint="default" w:ascii="Symbol" w:hAnsi="Symbol"/>
+      </w:rPr>
+    </w:lvl>
+    <w:lvl xmlns:w="http://schemas.openxmlformats.org/wordprocessingml/2006/main" w:ilvl="1">
+      <w:start w:val="1"/>
+      <w:numFmt w:val="bullet"/>
+      <w:lvlText w:val="o"/>
+      <w:lvlJc w:val="left"/>
+      <w:pPr>
+        <w:ind w:left="1440" w:hanging="360"/>
+      </w:pPr>
+      <w:rPr>
+        <w:rFonts w:hint="default" w:ascii="Courier New" w:hAnsi="Courier New"/>
+      </w:rPr>
+    </w:lvl>
+    <w:lvl xmlns:w="http://schemas.openxmlformats.org/wordprocessingml/2006/main" w:ilvl="2">
+      <w:start w:val="1"/>
+      <w:numFmt w:val="bullet"/>
+      <w:lvlText w:val=""/>
+      <w:lvlJc w:val="left"/>
+      <w:pPr>
+        <w:ind w:left="2160" w:hanging="360"/>
+      </w:pPr>
+      <w:rPr>
+        <w:rFonts w:hint="default" w:ascii="Wingdings" w:hAnsi="Wingdings"/>
+      </w:rPr>
+    </w:lvl>
+    <w:lvl xmlns:w="http://schemas.openxmlformats.org/wordprocessingml/2006/main" w:ilvl="3">
+      <w:start w:val="1"/>
+      <w:numFmt w:val="bullet"/>
+      <w:lvlText w:val=""/>
+      <w:lvlJc w:val="left"/>
+      <w:pPr>
+        <w:ind w:left="2880" w:hanging="360"/>
+      </w:pPr>
+      <w:rPr>
+        <w:rFonts w:hint="default" w:ascii="Symbol" w:hAnsi="Symbol"/>
+      </w:rPr>
+    </w:lvl>
+    <w:lvl xmlns:w="http://schemas.openxmlformats.org/wordprocessingml/2006/main" w:ilvl="4">
+      <w:start w:val="1"/>
+      <w:numFmt w:val="bullet"/>
+      <w:lvlText w:val="o"/>
+      <w:lvlJc w:val="left"/>
+      <w:pPr>
+        <w:ind w:left="3600" w:hanging="360"/>
+      </w:pPr>
+      <w:rPr>
+        <w:rFonts w:hint="default" w:ascii="Courier New" w:hAnsi="Courier New"/>
+      </w:rPr>
+    </w:lvl>
+    <w:lvl xmlns:w="http://schemas.openxmlformats.org/wordprocessingml/2006/main" w:ilvl="5">
+      <w:start w:val="1"/>
+      <w:numFmt w:val="bullet"/>
+      <w:lvlText w:val=""/>
+      <w:lvlJc w:val="left"/>
+      <w:pPr>
+        <w:ind w:left="4320" w:hanging="360"/>
+      </w:pPr>
+      <w:rPr>
+        <w:rFonts w:hint="default" w:ascii="Wingdings" w:hAnsi="Wingdings"/>
+      </w:rPr>
+    </w:lvl>
+    <w:lvl xmlns:w="http://schemas.openxmlformats.org/wordprocessingml/2006/main" w:ilvl="6">
+      <w:start w:val="1"/>
+      <w:numFmt w:val="bullet"/>
+      <w:lvlText w:val=""/>
+      <w:lvlJc w:val="left"/>
+      <w:pPr>
+        <w:ind w:left="5040" w:hanging="360"/>
+      </w:pPr>
+      <w:rPr>
+        <w:rFonts w:hint="default" w:ascii="Symbol" w:hAnsi="Symbol"/>
+      </w:rPr>
+    </w:lvl>
+    <w:lvl xmlns:w="http://schemas.openxmlformats.org/wordprocessingml/2006/main" w:ilvl="7">
+      <w:start w:val="1"/>
+      <w:numFmt w:val="bullet"/>
+      <w:lvlText w:val="o"/>
+      <w:lvlJc w:val="left"/>
+      <w:pPr>
+        <w:ind w:left="5760" w:hanging="360"/>
+      </w:pPr>
+      <w:rPr>
+        <w:rFonts w:hint="default" w:ascii="Courier New" w:hAnsi="Courier New"/>
+      </w:rPr>
+    </w:lvl>
+    <w:lvl xmlns:w="http://schemas.openxmlformats.org/wordprocessingml/2006/main" w:ilvl="8">
+      <w:start w:val="1"/>
+      <w:numFmt w:val="bullet"/>
+      <w:lvlText w:val=""/>
+      <w:lvlJc w:val="left"/>
+      <w:pPr>
+        <w:ind w:left="6480" w:hanging="360"/>
+      </w:pPr>
+      <w:rPr>
+        <w:rFonts w:hint="default" w:ascii="Wingdings" w:hAnsi="Wingdings"/>
+      </w:rPr>
+    </w:lvl>
+  </w:abstractNum>
+  <w:abstractNum xmlns:w="http://schemas.openxmlformats.org/wordprocessingml/2006/main" w:abstractNumId="18">
+    <w:nsid w:val="790405"/>
+    <w:multiLevelType xmlns:w="http://schemas.openxmlformats.org/wordprocessingml/2006/main" w:val="hybridMultilevel"/>
+    <w:lvl xmlns:w="http://schemas.openxmlformats.org/wordprocessingml/2006/main" w:ilvl="0">
+      <w:start w:val="1"/>
+      <w:numFmt w:val="bullet"/>
+      <w:lvlText w:val=""/>
+      <w:lvlJc w:val="left"/>
+      <w:pPr>
+        <w:ind w:left="720" w:hanging="360"/>
+      </w:pPr>
+      <w:rPr>
+        <w:rFonts w:hint="default" w:ascii="Symbol" w:hAnsi="Symbol"/>
+      </w:rPr>
+    </w:lvl>
+    <w:lvl xmlns:w="http://schemas.openxmlformats.org/wordprocessingml/2006/main" w:ilvl="1">
+      <w:start w:val="1"/>
+      <w:numFmt w:val="bullet"/>
+      <w:lvlText w:val="o"/>
+      <w:lvlJc w:val="left"/>
+      <w:pPr>
+        <w:ind w:left="1440" w:hanging="360"/>
+      </w:pPr>
+      <w:rPr>
+        <w:rFonts w:hint="default" w:ascii="Courier New" w:hAnsi="Courier New"/>
+      </w:rPr>
+    </w:lvl>
+    <w:lvl xmlns:w="http://schemas.openxmlformats.org/wordprocessingml/2006/main" w:ilvl="2">
+      <w:start w:val="1"/>
+      <w:numFmt w:val="bullet"/>
+      <w:lvlText w:val=""/>
+      <w:lvlJc w:val="left"/>
+      <w:pPr>
+        <w:ind w:left="2160" w:hanging="360"/>
+      </w:pPr>
+      <w:rPr>
+        <w:rFonts w:hint="default" w:ascii="Wingdings" w:hAnsi="Wingdings"/>
+      </w:rPr>
+    </w:lvl>
+    <w:lvl xmlns:w="http://schemas.openxmlformats.org/wordprocessingml/2006/main" w:ilvl="3">
+      <w:start w:val="1"/>
+      <w:numFmt w:val="bullet"/>
+      <w:lvlText w:val=""/>
+      <w:lvlJc w:val="left"/>
+      <w:pPr>
+        <w:ind w:left="2880" w:hanging="360"/>
+      </w:pPr>
+      <w:rPr>
+        <w:rFonts w:hint="default" w:ascii="Symbol" w:hAnsi="Symbol"/>
+      </w:rPr>
+    </w:lvl>
+    <w:lvl xmlns:w="http://schemas.openxmlformats.org/wordprocessingml/2006/main" w:ilvl="4">
+      <w:start w:val="1"/>
+      <w:numFmt w:val="bullet"/>
+      <w:lvlText w:val="o"/>
+      <w:lvlJc w:val="left"/>
+      <w:pPr>
+        <w:ind w:left="3600" w:hanging="360"/>
+      </w:pPr>
+      <w:rPr>
+        <w:rFonts w:hint="default" w:ascii="Courier New" w:hAnsi="Courier New"/>
+      </w:rPr>
+    </w:lvl>
+    <w:lvl xmlns:w="http://schemas.openxmlformats.org/wordprocessingml/2006/main" w:ilvl="5">
+      <w:start w:val="1"/>
+      <w:numFmt w:val="bullet"/>
+      <w:lvlText w:val=""/>
+      <w:lvlJc w:val="left"/>
+      <w:pPr>
+        <w:ind w:left="4320" w:hanging="360"/>
+      </w:pPr>
+      <w:rPr>
+        <w:rFonts w:hint="default" w:ascii="Wingdings" w:hAnsi="Wingdings"/>
+      </w:rPr>
+    </w:lvl>
+    <w:lvl xmlns:w="http://schemas.openxmlformats.org/wordprocessingml/2006/main" w:ilvl="6">
+      <w:start w:val="1"/>
+      <w:numFmt w:val="bullet"/>
+      <w:lvlText w:val=""/>
+      <w:lvlJc w:val="left"/>
+      <w:pPr>
+        <w:ind w:left="5040" w:hanging="360"/>
+      </w:pPr>
+      <w:rPr>
+        <w:rFonts w:hint="default" w:ascii="Symbol" w:hAnsi="Symbol"/>
+      </w:rPr>
+    </w:lvl>
+    <w:lvl xmlns:w="http://schemas.openxmlformats.org/wordprocessingml/2006/main" w:ilvl="7">
+      <w:start w:val="1"/>
+      <w:numFmt w:val="bullet"/>
+      <w:lvlText w:val="o"/>
+      <w:lvlJc w:val="left"/>
+      <w:pPr>
+        <w:ind w:left="5760" w:hanging="360"/>
+      </w:pPr>
+      <w:rPr>
+        <w:rFonts w:hint="default" w:ascii="Courier New" w:hAnsi="Courier New"/>
+      </w:rPr>
+    </w:lvl>
+    <w:lvl xmlns:w="http://schemas.openxmlformats.org/wordprocessingml/2006/main" w:ilvl="8">
+      <w:start w:val="1"/>
+      <w:numFmt w:val="bullet"/>
+      <w:lvlText w:val=""/>
+      <w:lvlJc w:val="left"/>
+      <w:pPr>
+        <w:ind w:left="6480" w:hanging="360"/>
+      </w:pPr>
+      <w:rPr>
+        <w:rFonts w:hint="default" w:ascii="Wingdings" w:hAnsi="Wingdings"/>
+      </w:rPr>
+    </w:lvl>
+  </w:abstractNum>
+  <w:abstractNum xmlns:w="http://schemas.openxmlformats.org/wordprocessingml/2006/main" w:abstractNumId="17">
+    <w:nsid w:val="52df2f67"/>
+    <w:multiLevelType xmlns:w="http://schemas.openxmlformats.org/wordprocessingml/2006/main" w:val="hybridMultilevel"/>
+    <w:lvl xmlns:w="http://schemas.openxmlformats.org/wordprocessingml/2006/main" w:ilvl="0">
+      <w:start w:val="1"/>
+      <w:numFmt w:val="bullet"/>
+      <w:lvlText w:val=""/>
+      <w:lvlJc w:val="left"/>
+      <w:pPr>
+        <w:ind w:left="720" w:hanging="360"/>
+      </w:pPr>
+      <w:rPr>
+        <w:rFonts w:hint="default" w:ascii="Symbol" w:hAnsi="Symbol"/>
+      </w:rPr>
+    </w:lvl>
+    <w:lvl xmlns:w="http://schemas.openxmlformats.org/wordprocessingml/2006/main" w:ilvl="1">
+      <w:start w:val="1"/>
+      <w:numFmt w:val="bullet"/>
+      <w:lvlText w:val="o"/>
+      <w:lvlJc w:val="left"/>
+      <w:pPr>
+        <w:ind w:left="1440" w:hanging="360"/>
+      </w:pPr>
+      <w:rPr>
+        <w:rFonts w:hint="default" w:ascii="Courier New" w:hAnsi="Courier New"/>
+      </w:rPr>
+    </w:lvl>
+    <w:lvl xmlns:w="http://schemas.openxmlformats.org/wordprocessingml/2006/main" w:ilvl="2">
+      <w:start w:val="1"/>
+      <w:numFmt w:val="bullet"/>
+      <w:lvlText w:val=""/>
+      <w:lvlJc w:val="left"/>
+      <w:pPr>
+        <w:ind w:left="2160" w:hanging="360"/>
+      </w:pPr>
+      <w:rPr>
+        <w:rFonts w:hint="default" w:ascii="Wingdings" w:hAnsi="Wingdings"/>
+      </w:rPr>
+    </w:lvl>
+    <w:lvl xmlns:w="http://schemas.openxmlformats.org/wordprocessingml/2006/main" w:ilvl="3">
+      <w:start w:val="1"/>
+      <w:numFmt w:val="bullet"/>
+      <w:lvlText w:val=""/>
+      <w:lvlJc w:val="left"/>
+      <w:pPr>
+        <w:ind w:left="2880" w:hanging="360"/>
+      </w:pPr>
+      <w:rPr>
+        <w:rFonts w:hint="default" w:ascii="Symbol" w:hAnsi="Symbol"/>
+      </w:rPr>
+    </w:lvl>
+    <w:lvl xmlns:w="http://schemas.openxmlformats.org/wordprocessingml/2006/main" w:ilvl="4">
+      <w:start w:val="1"/>
+      <w:numFmt w:val="bullet"/>
+      <w:lvlText w:val="o"/>
+      <w:lvlJc w:val="left"/>
+      <w:pPr>
+        <w:ind w:left="3600" w:hanging="360"/>
+      </w:pPr>
+      <w:rPr>
+        <w:rFonts w:hint="default" w:ascii="Courier New" w:hAnsi="Courier New"/>
+      </w:rPr>
+    </w:lvl>
+    <w:lvl xmlns:w="http://schemas.openxmlformats.org/wordprocessingml/2006/main" w:ilvl="5">
+      <w:start w:val="1"/>
+      <w:numFmt w:val="bullet"/>
+      <w:lvlText w:val=""/>
+      <w:lvlJc w:val="left"/>
+      <w:pPr>
+        <w:ind w:left="4320" w:hanging="360"/>
+      </w:pPr>
+      <w:rPr>
+        <w:rFonts w:hint="default" w:ascii="Wingdings" w:hAnsi="Wingdings"/>
+      </w:rPr>
+    </w:lvl>
+    <w:lvl xmlns:w="http://schemas.openxmlformats.org/wordprocessingml/2006/main" w:ilvl="6">
+      <w:start w:val="1"/>
+      <w:numFmt w:val="bullet"/>
+      <w:lvlText w:val=""/>
+      <w:lvlJc w:val="left"/>
+      <w:pPr>
+        <w:ind w:left="5040" w:hanging="360"/>
+      </w:pPr>
+      <w:rPr>
+        <w:rFonts w:hint="default" w:ascii="Symbol" w:hAnsi="Symbol"/>
+      </w:rPr>
+    </w:lvl>
+    <w:lvl xmlns:w="http://schemas.openxmlformats.org/wordprocessingml/2006/main" w:ilvl="7">
+      <w:start w:val="1"/>
+      <w:numFmt w:val="bullet"/>
+      <w:lvlText w:val="o"/>
+      <w:lvlJc w:val="left"/>
+      <w:pPr>
+        <w:ind w:left="5760" w:hanging="360"/>
+      </w:pPr>
+      <w:rPr>
+        <w:rFonts w:hint="default" w:ascii="Courier New" w:hAnsi="Courier New"/>
+      </w:rPr>
+    </w:lvl>
+    <w:lvl xmlns:w="http://schemas.openxmlformats.org/wordprocessingml/2006/main" w:ilvl="8">
+      <w:start w:val="1"/>
+      <w:numFmt w:val="bullet"/>
+      <w:lvlText w:val=""/>
+      <w:lvlJc w:val="left"/>
+      <w:pPr>
+        <w:ind w:left="6480" w:hanging="360"/>
+      </w:pPr>
+      <w:rPr>
+        <w:rFonts w:hint="default" w:ascii="Wingdings" w:hAnsi="Wingdings"/>
+      </w:rPr>
+    </w:lvl>
+  </w:abstractNum>
+  <w:abstractNum xmlns:w="http://schemas.openxmlformats.org/wordprocessingml/2006/main" w:abstractNumId="16">
+    <w:nsid w:val="645aa752"/>
+    <w:multiLevelType xmlns:w="http://schemas.openxmlformats.org/wordprocessingml/2006/main" w:val="hybridMultilevel"/>
+    <w:lvl xmlns:w="http://schemas.openxmlformats.org/wordprocessingml/2006/main" w:ilvl="0">
+      <w:start w:val="1"/>
+      <w:numFmt w:val="bullet"/>
+      <w:lvlText w:val=""/>
+      <w:lvlJc w:val="left"/>
+      <w:pPr>
+        <w:ind w:left="720" w:hanging="360"/>
+      </w:pPr>
+      <w:rPr>
+        <w:rFonts w:hint="default" w:ascii="Symbol" w:hAnsi="Symbol"/>
+      </w:rPr>
+    </w:lvl>
+    <w:lvl xmlns:w="http://schemas.openxmlformats.org/wordprocessingml/2006/main" w:ilvl="1">
+      <w:start w:val="1"/>
+      <w:numFmt w:val="bullet"/>
+      <w:lvlText w:val="o"/>
+      <w:lvlJc w:val="left"/>
+      <w:pPr>
+        <w:ind w:left="1440" w:hanging="360"/>
+      </w:pPr>
+      <w:rPr>
+        <w:rFonts w:hint="default" w:ascii="Courier New" w:hAnsi="Courier New"/>
+      </w:rPr>
+    </w:lvl>
+    <w:lvl xmlns:w="http://schemas.openxmlformats.org/wordprocessingml/2006/main" w:ilvl="2">
+      <w:start w:val="1"/>
+      <w:numFmt w:val="bullet"/>
+      <w:lvlText w:val=""/>
+      <w:lvlJc w:val="left"/>
+      <w:pPr>
+        <w:ind w:left="2160" w:hanging="360"/>
+      </w:pPr>
+      <w:rPr>
+        <w:rFonts w:hint="default" w:ascii="Wingdings" w:hAnsi="Wingdings"/>
+      </w:rPr>
+    </w:lvl>
+    <w:lvl xmlns:w="http://schemas.openxmlformats.org/wordprocessingml/2006/main" w:ilvl="3">
+      <w:start w:val="1"/>
+      <w:numFmt w:val="bullet"/>
+      <w:lvlText w:val=""/>
+      <w:lvlJc w:val="left"/>
+      <w:pPr>
+        <w:ind w:left="2880" w:hanging="360"/>
+      </w:pPr>
+      <w:rPr>
+        <w:rFonts w:hint="default" w:ascii="Symbol" w:hAnsi="Symbol"/>
+      </w:rPr>
+    </w:lvl>
+    <w:lvl xmlns:w="http://schemas.openxmlformats.org/wordprocessingml/2006/main" w:ilvl="4">
+      <w:start w:val="1"/>
+      <w:numFmt w:val="bullet"/>
+      <w:lvlText w:val="o"/>
+      <w:lvlJc w:val="left"/>
+      <w:pPr>
+        <w:ind w:left="3600" w:hanging="360"/>
+      </w:pPr>
+      <w:rPr>
+        <w:rFonts w:hint="default" w:ascii="Courier New" w:hAnsi="Courier New"/>
+      </w:rPr>
+    </w:lvl>
+    <w:lvl xmlns:w="http://schemas.openxmlformats.org/wordprocessingml/2006/main" w:ilvl="5">
+      <w:start w:val="1"/>
+      <w:numFmt w:val="bullet"/>
+      <w:lvlText w:val=""/>
+      <w:lvlJc w:val="left"/>
+      <w:pPr>
+        <w:ind w:left="4320" w:hanging="360"/>
+      </w:pPr>
+      <w:rPr>
+        <w:rFonts w:hint="default" w:ascii="Wingdings" w:hAnsi="Wingdings"/>
+      </w:rPr>
+    </w:lvl>
+    <w:lvl xmlns:w="http://schemas.openxmlformats.org/wordprocessingml/2006/main" w:ilvl="6">
+      <w:start w:val="1"/>
+      <w:numFmt w:val="bullet"/>
+      <w:lvlText w:val=""/>
+      <w:lvlJc w:val="left"/>
+      <w:pPr>
+        <w:ind w:left="5040" w:hanging="360"/>
+      </w:pPr>
+      <w:rPr>
+        <w:rFonts w:hint="default" w:ascii="Symbol" w:hAnsi="Symbol"/>
+      </w:rPr>
+    </w:lvl>
+    <w:lvl xmlns:w="http://schemas.openxmlformats.org/wordprocessingml/2006/main" w:ilvl="7">
+      <w:start w:val="1"/>
+      <w:numFmt w:val="bullet"/>
+      <w:lvlText w:val="o"/>
+      <w:lvlJc w:val="left"/>
+      <w:pPr>
+        <w:ind w:left="5760" w:hanging="360"/>
+      </w:pPr>
+      <w:rPr>
+        <w:rFonts w:hint="default" w:ascii="Courier New" w:hAnsi="Courier New"/>
+      </w:rPr>
+    </w:lvl>
+    <w:lvl xmlns:w="http://schemas.openxmlformats.org/wordprocessingml/2006/main" w:ilvl="8">
+      <w:start w:val="1"/>
+      <w:numFmt w:val="bullet"/>
+      <w:lvlText w:val=""/>
+      <w:lvlJc w:val="left"/>
+      <w:pPr>
+        <w:ind w:left="6480" w:hanging="360"/>
+      </w:pPr>
+      <w:rPr>
+        <w:rFonts w:hint="default" w:ascii="Wingdings" w:hAnsi="Wingdings"/>
+      </w:rPr>
+    </w:lvl>
+  </w:abstractNum>
+  <w:abstractNum xmlns:w="http://schemas.openxmlformats.org/wordprocessingml/2006/main" w:abstractNumId="15">
+    <w:nsid w:val="22f0188a"/>
+    <w:multiLevelType xmlns:w="http://schemas.openxmlformats.org/wordprocessingml/2006/main" w:val="hybridMultilevel"/>
+    <w:lvl xmlns:w="http://schemas.openxmlformats.org/wordprocessingml/2006/main" w:ilvl="0">
+      <w:start w:val="1"/>
+      <w:numFmt w:val="bullet"/>
+      <w:lvlText w:val=""/>
+      <w:lvlJc w:val="left"/>
+      <w:pPr>
+        <w:ind w:left="720" w:hanging="360"/>
+      </w:pPr>
+      <w:rPr>
+        <w:rFonts w:hint="default" w:ascii="Symbol" w:hAnsi="Symbol"/>
+      </w:rPr>
+    </w:lvl>
+    <w:lvl xmlns:w="http://schemas.openxmlformats.org/wordprocessingml/2006/main" w:ilvl="1">
+      <w:start w:val="1"/>
+      <w:numFmt w:val="bullet"/>
+      <w:lvlText w:val="o"/>
+      <w:lvlJc w:val="left"/>
+      <w:pPr>
+        <w:ind w:left="1440" w:hanging="360"/>
+      </w:pPr>
+      <w:rPr>
+        <w:rFonts w:hint="default" w:ascii="Courier New" w:hAnsi="Courier New"/>
+      </w:rPr>
+    </w:lvl>
+    <w:lvl xmlns:w="http://schemas.openxmlformats.org/wordprocessingml/2006/main" w:ilvl="2">
+      <w:start w:val="1"/>
+      <w:numFmt w:val="bullet"/>
+      <w:lvlText w:val=""/>
+      <w:lvlJc w:val="left"/>
+      <w:pPr>
+        <w:ind w:left="2160" w:hanging="360"/>
+      </w:pPr>
+      <w:rPr>
+        <w:rFonts w:hint="default" w:ascii="Wingdings" w:hAnsi="Wingdings"/>
+      </w:rPr>
+    </w:lvl>
+    <w:lvl xmlns:w="http://schemas.openxmlformats.org/wordprocessingml/2006/main" w:ilvl="3">
+      <w:start w:val="1"/>
+      <w:numFmt w:val="bullet"/>
+      <w:lvlText w:val=""/>
+      <w:lvlJc w:val="left"/>
+      <w:pPr>
+        <w:ind w:left="2880" w:hanging="360"/>
+      </w:pPr>
+      <w:rPr>
+        <w:rFonts w:hint="default" w:ascii="Symbol" w:hAnsi="Symbol"/>
+      </w:rPr>
+    </w:lvl>
+    <w:lvl xmlns:w="http://schemas.openxmlformats.org/wordprocessingml/2006/main" w:ilvl="4">
+      <w:start w:val="1"/>
+      <w:numFmt w:val="bullet"/>
+      <w:lvlText w:val="o"/>
+      <w:lvlJc w:val="left"/>
+      <w:pPr>
+        <w:ind w:left="3600" w:hanging="360"/>
+      </w:pPr>
+      <w:rPr>
+        <w:rFonts w:hint="default" w:ascii="Courier New" w:hAnsi="Courier New"/>
+      </w:rPr>
+    </w:lvl>
+    <w:lvl xmlns:w="http://schemas.openxmlformats.org/wordprocessingml/2006/main" w:ilvl="5">
+      <w:start w:val="1"/>
+      <w:numFmt w:val="bullet"/>
+      <w:lvlText w:val=""/>
+      <w:lvlJc w:val="left"/>
+      <w:pPr>
+        <w:ind w:left="4320" w:hanging="360"/>
+      </w:pPr>
+      <w:rPr>
+        <w:rFonts w:hint="default" w:ascii="Wingdings" w:hAnsi="Wingdings"/>
+      </w:rPr>
+    </w:lvl>
+    <w:lvl xmlns:w="http://schemas.openxmlformats.org/wordprocessingml/2006/main" w:ilvl="6">
+      <w:start w:val="1"/>
+      <w:numFmt w:val="bullet"/>
+      <w:lvlText w:val=""/>
+      <w:lvlJc w:val="left"/>
+      <w:pPr>
+        <w:ind w:left="5040" w:hanging="360"/>
+      </w:pPr>
+      <w:rPr>
+        <w:rFonts w:hint="default" w:ascii="Symbol" w:hAnsi="Symbol"/>
+      </w:rPr>
+    </w:lvl>
+    <w:lvl xmlns:w="http://schemas.openxmlformats.org/wordprocessingml/2006/main" w:ilvl="7">
+      <w:start w:val="1"/>
+      <w:numFmt w:val="bullet"/>
+      <w:lvlText w:val="o"/>
+      <w:lvlJc w:val="left"/>
+      <w:pPr>
+        <w:ind w:left="5760" w:hanging="360"/>
+      </w:pPr>
+      <w:rPr>
+        <w:rFonts w:hint="default" w:ascii="Courier New" w:hAnsi="Courier New"/>
+      </w:rPr>
+    </w:lvl>
+    <w:lvl xmlns:w="http://schemas.openxmlformats.org/wordprocessingml/2006/main" w:ilvl="8">
+      <w:start w:val="1"/>
+      <w:numFmt w:val="bullet"/>
+      <w:lvlText w:val=""/>
+      <w:lvlJc w:val="left"/>
+      <w:pPr>
+        <w:ind w:left="6480" w:hanging="360"/>
+      </w:pPr>
+      <w:rPr>
+        <w:rFonts w:hint="default" w:ascii="Wingdings" w:hAnsi="Wingdings"/>
+      </w:rPr>
+    </w:lvl>
+  </w:abstractNum>
+  <w:abstractNum xmlns:w="http://schemas.openxmlformats.org/wordprocessingml/2006/main" w:abstractNumId="14">
+    <w:nsid w:val="2a43a8af"/>
+    <w:multiLevelType xmlns:w="http://schemas.openxmlformats.org/wordprocessingml/2006/main" w:val="hybridMultilevel"/>
+    <w:lvl xmlns:w="http://schemas.openxmlformats.org/wordprocessingml/2006/main" w:ilvl="0">
+      <w:start w:val="1"/>
+      <w:numFmt w:val="bullet"/>
+      <w:lvlText w:val=""/>
+      <w:lvlJc w:val="left"/>
+      <w:pPr>
+        <w:ind w:left="720" w:hanging="360"/>
+      </w:pPr>
+      <w:rPr>
+        <w:rFonts w:hint="default" w:ascii="Symbol" w:hAnsi="Symbol"/>
+      </w:rPr>
+    </w:lvl>
+    <w:lvl xmlns:w="http://schemas.openxmlformats.org/wordprocessingml/2006/main" w:ilvl="1">
+      <w:start w:val="1"/>
+      <w:numFmt w:val="bullet"/>
+      <w:lvlText w:val="o"/>
+      <w:lvlJc w:val="left"/>
+      <w:pPr>
+        <w:ind w:left="1440" w:hanging="360"/>
+      </w:pPr>
+      <w:rPr>
+        <w:rFonts w:hint="default" w:ascii="Courier New" w:hAnsi="Courier New"/>
+      </w:rPr>
+    </w:lvl>
+    <w:lvl xmlns:w="http://schemas.openxmlformats.org/wordprocessingml/2006/main" w:ilvl="2">
+      <w:start w:val="1"/>
+      <w:numFmt w:val="bullet"/>
+      <w:lvlText w:val=""/>
+      <w:lvlJc w:val="left"/>
+      <w:pPr>
+        <w:ind w:left="2160" w:hanging="360"/>
+      </w:pPr>
+      <w:rPr>
+        <w:rFonts w:hint="default" w:ascii="Wingdings" w:hAnsi="Wingdings"/>
+      </w:rPr>
+    </w:lvl>
+    <w:lvl xmlns:w="http://schemas.openxmlformats.org/wordprocessingml/2006/main" w:ilvl="3">
+      <w:start w:val="1"/>
+      <w:numFmt w:val="bullet"/>
+      <w:lvlText w:val=""/>
+      <w:lvlJc w:val="left"/>
+      <w:pPr>
+        <w:ind w:left="2880" w:hanging="360"/>
+      </w:pPr>
+      <w:rPr>
+        <w:rFonts w:hint="default" w:ascii="Symbol" w:hAnsi="Symbol"/>
+      </w:rPr>
+    </w:lvl>
+    <w:lvl xmlns:w="http://schemas.openxmlformats.org/wordprocessingml/2006/main" w:ilvl="4">
+      <w:start w:val="1"/>
+      <w:numFmt w:val="bullet"/>
+      <w:lvlText w:val="o"/>
+      <w:lvlJc w:val="left"/>
+      <w:pPr>
+        <w:ind w:left="3600" w:hanging="360"/>
+      </w:pPr>
+      <w:rPr>
+        <w:rFonts w:hint="default" w:ascii="Courier New" w:hAnsi="Courier New"/>
+      </w:rPr>
+    </w:lvl>
+    <w:lvl xmlns:w="http://schemas.openxmlformats.org/wordprocessingml/2006/main" w:ilvl="5">
+      <w:start w:val="1"/>
+      <w:numFmt w:val="bullet"/>
+      <w:lvlText w:val=""/>
+      <w:lvlJc w:val="left"/>
+      <w:pPr>
+        <w:ind w:left="4320" w:hanging="360"/>
+      </w:pPr>
+      <w:rPr>
+        <w:rFonts w:hint="default" w:ascii="Wingdings" w:hAnsi="Wingdings"/>
+      </w:rPr>
+    </w:lvl>
+    <w:lvl xmlns:w="http://schemas.openxmlformats.org/wordprocessingml/2006/main" w:ilvl="6">
+      <w:start w:val="1"/>
+      <w:numFmt w:val="bullet"/>
+      <w:lvlText w:val=""/>
+      <w:lvlJc w:val="left"/>
+      <w:pPr>
+        <w:ind w:left="5040" w:hanging="360"/>
+      </w:pPr>
+      <w:rPr>
+        <w:rFonts w:hint="default" w:ascii="Symbol" w:hAnsi="Symbol"/>
+      </w:rPr>
+    </w:lvl>
+    <w:lvl xmlns:w="http://schemas.openxmlformats.org/wordprocessingml/2006/main" w:ilvl="7">
+      <w:start w:val="1"/>
+      <w:numFmt w:val="bullet"/>
+      <w:lvlText w:val="o"/>
+      <w:lvlJc w:val="left"/>
+      <w:pPr>
+        <w:ind w:left="5760" w:hanging="360"/>
+      </w:pPr>
+      <w:rPr>
+        <w:rFonts w:hint="default" w:ascii="Courier New" w:hAnsi="Courier New"/>
+      </w:rPr>
+    </w:lvl>
+    <w:lvl xmlns:w="http://schemas.openxmlformats.org/wordprocessingml/2006/main" w:ilvl="8">
+      <w:start w:val="1"/>
+      <w:numFmt w:val="bullet"/>
+      <w:lvlText w:val=""/>
+      <w:lvlJc w:val="left"/>
+      <w:pPr>
+        <w:ind w:left="6480" w:hanging="360"/>
+      </w:pPr>
+      <w:rPr>
+        <w:rFonts w:hint="default" w:ascii="Wingdings" w:hAnsi="Wingdings"/>
+      </w:rPr>
+    </w:lvl>
+  </w:abstractNum>
+  <w:abstractNum xmlns:w="http://schemas.openxmlformats.org/wordprocessingml/2006/main" w:abstractNumId="13">
+    <w:nsid w:val="48027e0f"/>
+    <w:multiLevelType xmlns:w="http://schemas.openxmlformats.org/wordprocessingml/2006/main" w:val="hybridMultilevel"/>
+    <w:lvl xmlns:w="http://schemas.openxmlformats.org/wordprocessingml/2006/main" w:ilvl="0">
+      <w:start w:val="1"/>
+      <w:numFmt w:val="bullet"/>
+      <w:lvlText w:val=""/>
+      <w:lvlJc w:val="left"/>
+      <w:pPr>
+        <w:ind w:left="720" w:hanging="360"/>
+      </w:pPr>
+      <w:rPr>
+        <w:rFonts w:hint="default" w:ascii="Symbol" w:hAnsi="Symbol"/>
+      </w:rPr>
+    </w:lvl>
+    <w:lvl xmlns:w="http://schemas.openxmlformats.org/wordprocessingml/2006/main" w:ilvl="1">
+      <w:start w:val="1"/>
+      <w:numFmt w:val="bullet"/>
+      <w:lvlText w:val="o"/>
+      <w:lvlJc w:val="left"/>
+      <w:pPr>
+        <w:ind w:left="1440" w:hanging="360"/>
+      </w:pPr>
+      <w:rPr>
+        <w:rFonts w:hint="default" w:ascii="Courier New" w:hAnsi="Courier New"/>
+      </w:rPr>
+    </w:lvl>
+    <w:lvl xmlns:w="http://schemas.openxmlformats.org/wordprocessingml/2006/main" w:ilvl="2">
+      <w:start w:val="1"/>
+      <w:numFmt w:val="bullet"/>
+      <w:lvlText w:val=""/>
+      <w:lvlJc w:val="left"/>
+      <w:pPr>
+        <w:ind w:left="2160" w:hanging="360"/>
+      </w:pPr>
+      <w:rPr>
+        <w:rFonts w:hint="default" w:ascii="Wingdings" w:hAnsi="Wingdings"/>
+      </w:rPr>
+    </w:lvl>
+    <w:lvl xmlns:w="http://schemas.openxmlformats.org/wordprocessingml/2006/main" w:ilvl="3">
+      <w:start w:val="1"/>
+      <w:numFmt w:val="bullet"/>
+      <w:lvlText w:val=""/>
+      <w:lvlJc w:val="left"/>
+      <w:pPr>
+        <w:ind w:left="2880" w:hanging="360"/>
+      </w:pPr>
+      <w:rPr>
+        <w:rFonts w:hint="default" w:ascii="Symbol" w:hAnsi="Symbol"/>
+      </w:rPr>
+    </w:lvl>
+    <w:lvl xmlns:w="http://schemas.openxmlformats.org/wordprocessingml/2006/main" w:ilvl="4">
+      <w:start w:val="1"/>
+      <w:numFmt w:val="bullet"/>
+      <w:lvlText w:val="o"/>
+      <w:lvlJc w:val="left"/>
+      <w:pPr>
+        <w:ind w:left="3600" w:hanging="360"/>
+      </w:pPr>
+      <w:rPr>
+        <w:rFonts w:hint="default" w:ascii="Courier New" w:hAnsi="Courier New"/>
+      </w:rPr>
+    </w:lvl>
+    <w:lvl xmlns:w="http://schemas.openxmlformats.org/wordprocessingml/2006/main" w:ilvl="5">
+      <w:start w:val="1"/>
+      <w:numFmt w:val="bullet"/>
+      <w:lvlText w:val=""/>
+      <w:lvlJc w:val="left"/>
+      <w:pPr>
+        <w:ind w:left="4320" w:hanging="360"/>
+      </w:pPr>
+      <w:rPr>
+        <w:rFonts w:hint="default" w:ascii="Wingdings" w:hAnsi="Wingdings"/>
+      </w:rPr>
+    </w:lvl>
+    <w:lvl xmlns:w="http://schemas.openxmlformats.org/wordprocessingml/2006/main" w:ilvl="6">
+      <w:start w:val="1"/>
+      <w:numFmt w:val="bullet"/>
+      <w:lvlText w:val=""/>
+      <w:lvlJc w:val="left"/>
+      <w:pPr>
+        <w:ind w:left="5040" w:hanging="360"/>
+      </w:pPr>
+      <w:rPr>
+        <w:rFonts w:hint="default" w:ascii="Symbol" w:hAnsi="Symbol"/>
+      </w:rPr>
+    </w:lvl>
+    <w:lvl xmlns:w="http://schemas.openxmlformats.org/wordprocessingml/2006/main" w:ilvl="7">
+      <w:start w:val="1"/>
+      <w:numFmt w:val="bullet"/>
+      <w:lvlText w:val="o"/>
+      <w:lvlJc w:val="left"/>
+      <w:pPr>
+        <w:ind w:left="5760" w:hanging="360"/>
+      </w:pPr>
+      <w:rPr>
+        <w:rFonts w:hint="default" w:ascii="Courier New" w:hAnsi="Courier New"/>
+      </w:rPr>
+    </w:lvl>
+    <w:lvl xmlns:w="http://schemas.openxmlformats.org/wordprocessingml/2006/main" w:ilvl="8">
+      <w:start w:val="1"/>
+      <w:numFmt w:val="bullet"/>
+      <w:lvlText w:val=""/>
+      <w:lvlJc w:val="left"/>
+      <w:pPr>
+        <w:ind w:left="6480" w:hanging="360"/>
+      </w:pPr>
+      <w:rPr>
+        <w:rFonts w:hint="default" w:ascii="Wingdings" w:hAnsi="Wingdings"/>
+      </w:rPr>
+    </w:lvl>
+  </w:abstractNum>
+  <w:abstractNum xmlns:w="http://schemas.openxmlformats.org/wordprocessingml/2006/main" w:abstractNumId="12">
+    <w:nsid w:val="55036b0d"/>
+    <w:multiLevelType xmlns:w="http://schemas.openxmlformats.org/wordprocessingml/2006/main" w:val="hybridMultilevel"/>
+    <w:lvl xmlns:w="http://schemas.openxmlformats.org/wordprocessingml/2006/main" w:ilvl="0">
+      <w:start w:val="1"/>
+      <w:numFmt w:val="bullet"/>
+      <w:lvlText w:val=""/>
+      <w:lvlJc w:val="left"/>
+      <w:pPr>
+        <w:ind w:left="720" w:hanging="360"/>
+      </w:pPr>
+      <w:rPr>
+        <w:rFonts w:hint="default" w:ascii="Symbol" w:hAnsi="Symbol"/>
+      </w:rPr>
+    </w:lvl>
+    <w:lvl xmlns:w="http://schemas.openxmlformats.org/wordprocessingml/2006/main" w:ilvl="1">
+      <w:start w:val="1"/>
+      <w:numFmt w:val="bullet"/>
+      <w:lvlText w:val="o"/>
+      <w:lvlJc w:val="left"/>
+      <w:pPr>
+        <w:ind w:left="1440" w:hanging="360"/>
+      </w:pPr>
+      <w:rPr>
+        <w:rFonts w:hint="default" w:ascii="Courier New" w:hAnsi="Courier New"/>
+      </w:rPr>
+    </w:lvl>
+    <w:lvl xmlns:w="http://schemas.openxmlformats.org/wordprocessingml/2006/main" w:ilvl="2">
+      <w:start w:val="1"/>
+      <w:numFmt w:val="bullet"/>
+      <w:lvlText w:val=""/>
+      <w:lvlJc w:val="left"/>
+      <w:pPr>
+        <w:ind w:left="2160" w:hanging="360"/>
+      </w:pPr>
+      <w:rPr>
+        <w:rFonts w:hint="default" w:ascii="Wingdings" w:hAnsi="Wingdings"/>
+      </w:rPr>
+    </w:lvl>
+    <w:lvl xmlns:w="http://schemas.openxmlformats.org/wordprocessingml/2006/main" w:ilvl="3">
+      <w:start w:val="1"/>
+      <w:numFmt w:val="bullet"/>
+      <w:lvlText w:val=""/>
+      <w:lvlJc w:val="left"/>
+      <w:pPr>
+        <w:ind w:left="2880" w:hanging="360"/>
+      </w:pPr>
+      <w:rPr>
+        <w:rFonts w:hint="default" w:ascii="Symbol" w:hAnsi="Symbol"/>
+      </w:rPr>
+    </w:lvl>
+    <w:lvl xmlns:w="http://schemas.openxmlformats.org/wordprocessingml/2006/main" w:ilvl="4">
+      <w:start w:val="1"/>
+      <w:numFmt w:val="bullet"/>
+      <w:lvlText w:val="o"/>
+      <w:lvlJc w:val="left"/>
+      <w:pPr>
+        <w:ind w:left="3600" w:hanging="360"/>
+      </w:pPr>
+      <w:rPr>
+        <w:rFonts w:hint="default" w:ascii="Courier New" w:hAnsi="Courier New"/>
+      </w:rPr>
+    </w:lvl>
+    <w:lvl xmlns:w="http://schemas.openxmlformats.org/wordprocessingml/2006/main" w:ilvl="5">
+      <w:start w:val="1"/>
+      <w:numFmt w:val="bullet"/>
+      <w:lvlText w:val=""/>
+      <w:lvlJc w:val="left"/>
+      <w:pPr>
+        <w:ind w:left="4320" w:hanging="360"/>
+      </w:pPr>
+      <w:rPr>
+        <w:rFonts w:hint="default" w:ascii="Wingdings" w:hAnsi="Wingdings"/>
+      </w:rPr>
+    </w:lvl>
+    <w:lvl xmlns:w="http://schemas.openxmlformats.org/wordprocessingml/2006/main" w:ilvl="6">
+      <w:start w:val="1"/>
+      <w:numFmt w:val="bullet"/>
+      <w:lvlText w:val=""/>
+      <w:lvlJc w:val="left"/>
+      <w:pPr>
+        <w:ind w:left="5040" w:hanging="360"/>
+      </w:pPr>
+      <w:rPr>
+        <w:rFonts w:hint="default" w:ascii="Symbol" w:hAnsi="Symbol"/>
+      </w:rPr>
+    </w:lvl>
+    <w:lvl xmlns:w="http://schemas.openxmlformats.org/wordprocessingml/2006/main" w:ilvl="7">
+      <w:start w:val="1"/>
+      <w:numFmt w:val="bullet"/>
+      <w:lvlText w:val="o"/>
+      <w:lvlJc w:val="left"/>
+      <w:pPr>
+        <w:ind w:left="5760" w:hanging="360"/>
+      </w:pPr>
+      <w:rPr>
+        <w:rFonts w:hint="default" w:ascii="Courier New" w:hAnsi="Courier New"/>
+      </w:rPr>
+    </w:lvl>
+    <w:lvl xmlns:w="http://schemas.openxmlformats.org/wordprocessingml/2006/main" w:ilvl="8">
+      <w:start w:val="1"/>
+      <w:numFmt w:val="bullet"/>
+      <w:lvlText w:val=""/>
+      <w:lvlJc w:val="left"/>
+      <w:pPr>
+        <w:ind w:left="6480" w:hanging="360"/>
+      </w:pPr>
+      <w:rPr>
+        <w:rFonts w:hint="default" w:ascii="Wingdings" w:hAnsi="Wingdings"/>
+      </w:rPr>
+    </w:lvl>
+  </w:abstractNum>
+  <w:abstractNum xmlns:w="http://schemas.openxmlformats.org/wordprocessingml/2006/main" w:abstractNumId="11">
+    <w:nsid w:val="4f747a48"/>
+    <w:multiLevelType xmlns:w="http://schemas.openxmlformats.org/wordprocessingml/2006/main" w:val="hybridMultilevel"/>
+    <w:lvl xmlns:w="http://schemas.openxmlformats.org/wordprocessingml/2006/main" w:ilvl="0">
+      <w:start w:val="1"/>
+      <w:numFmt w:val="bullet"/>
+      <w:lvlText w:val=""/>
+      <w:lvlJc w:val="left"/>
+      <w:pPr>
+        <w:ind w:left="720" w:hanging="360"/>
+      </w:pPr>
+      <w:rPr>
+        <w:rFonts w:hint="default" w:ascii="Symbol" w:hAnsi="Symbol"/>
+      </w:rPr>
+    </w:lvl>
+    <w:lvl xmlns:w="http://schemas.openxmlformats.org/wordprocessingml/2006/main" w:ilvl="1">
+      <w:start w:val="1"/>
+      <w:numFmt w:val="bullet"/>
+      <w:lvlText w:val="o"/>
+      <w:lvlJc w:val="left"/>
+      <w:pPr>
+        <w:ind w:left="1440" w:hanging="360"/>
+      </w:pPr>
+      <w:rPr>
+        <w:rFonts w:hint="default" w:ascii="Courier New" w:hAnsi="Courier New"/>
+      </w:rPr>
+    </w:lvl>
+    <w:lvl xmlns:w="http://schemas.openxmlformats.org/wordprocessingml/2006/main" w:ilvl="2">
+      <w:start w:val="1"/>
+      <w:numFmt w:val="bullet"/>
+      <w:lvlText w:val=""/>
+      <w:lvlJc w:val="left"/>
+      <w:pPr>
+        <w:ind w:left="2160" w:hanging="360"/>
+      </w:pPr>
+      <w:rPr>
+        <w:rFonts w:hint="default" w:ascii="Wingdings" w:hAnsi="Wingdings"/>
+      </w:rPr>
+    </w:lvl>
+    <w:lvl xmlns:w="http://schemas.openxmlformats.org/wordprocessingml/2006/main" w:ilvl="3">
+      <w:start w:val="1"/>
+      <w:numFmt w:val="bullet"/>
+      <w:lvlText w:val=""/>
+      <w:lvlJc w:val="left"/>
+      <w:pPr>
+        <w:ind w:left="2880" w:hanging="360"/>
+      </w:pPr>
+      <w:rPr>
+        <w:rFonts w:hint="default" w:ascii="Symbol" w:hAnsi="Symbol"/>
+      </w:rPr>
+    </w:lvl>
+    <w:lvl xmlns:w="http://schemas.openxmlformats.org/wordprocessingml/2006/main" w:ilvl="4">
+      <w:start w:val="1"/>
+      <w:numFmt w:val="bullet"/>
+      <w:lvlText w:val="o"/>
+      <w:lvlJc w:val="left"/>
+      <w:pPr>
+        <w:ind w:left="3600" w:hanging="360"/>
+      </w:pPr>
+      <w:rPr>
+        <w:rFonts w:hint="default" w:ascii="Courier New" w:hAnsi="Courier New"/>
+      </w:rPr>
+    </w:lvl>
+    <w:lvl xmlns:w="http://schemas.openxmlformats.org/wordprocessingml/2006/main" w:ilvl="5">
+      <w:start w:val="1"/>
+      <w:numFmt w:val="bullet"/>
+      <w:lvlText w:val=""/>
+      <w:lvlJc w:val="left"/>
+      <w:pPr>
+        <w:ind w:left="4320" w:hanging="360"/>
+      </w:pPr>
+      <w:rPr>
+        <w:rFonts w:hint="default" w:ascii="Wingdings" w:hAnsi="Wingdings"/>
+      </w:rPr>
+    </w:lvl>
+    <w:lvl xmlns:w="http://schemas.openxmlformats.org/wordprocessingml/2006/main" w:ilvl="6">
+      <w:start w:val="1"/>
+      <w:numFmt w:val="bullet"/>
+      <w:lvlText w:val=""/>
+      <w:lvlJc w:val="left"/>
+      <w:pPr>
+        <w:ind w:left="5040" w:hanging="360"/>
+      </w:pPr>
+      <w:rPr>
+        <w:rFonts w:hint="default" w:ascii="Symbol" w:hAnsi="Symbol"/>
+      </w:rPr>
+    </w:lvl>
+    <w:lvl xmlns:w="http://schemas.openxmlformats.org/wordprocessingml/2006/main" w:ilvl="7">
+      <w:start w:val="1"/>
+      <w:numFmt w:val="bullet"/>
+      <w:lvlText w:val="o"/>
+      <w:lvlJc w:val="left"/>
+      <w:pPr>
+        <w:ind w:left="5760" w:hanging="360"/>
+      </w:pPr>
+      <w:rPr>
+        <w:rFonts w:hint="default" w:ascii="Courier New" w:hAnsi="Courier New"/>
+      </w:rPr>
+    </w:lvl>
+    <w:lvl xmlns:w="http://schemas.openxmlformats.org/wordprocessingml/2006/main" w:ilvl="8">
+      <w:start w:val="1"/>
+      <w:numFmt w:val="bullet"/>
+      <w:lvlText w:val=""/>
+      <w:lvlJc w:val="left"/>
+      <w:pPr>
+        <w:ind w:left="6480" w:hanging="360"/>
+      </w:pPr>
+      <w:rPr>
+        <w:rFonts w:hint="default" w:ascii="Wingdings" w:hAnsi="Wingdings"/>
+      </w:rPr>
+    </w:lvl>
+  </w:abstractNum>
+  <w:abstractNum xmlns:w="http://schemas.openxmlformats.org/wordprocessingml/2006/main" w:abstractNumId="10">
+    <w:nsid w:val="2bb1f784"/>
+    <w:multiLevelType xmlns:w="http://schemas.openxmlformats.org/wordprocessingml/2006/main" w:val="hybridMultilevel"/>
+    <w:lvl xmlns:w="http://schemas.openxmlformats.org/wordprocessingml/2006/main" w:ilvl="0">
+      <w:start w:val="1"/>
+      <w:numFmt w:val="bullet"/>
+      <w:lvlText w:val=""/>
+      <w:lvlJc w:val="left"/>
+      <w:pPr>
+        <w:ind w:left="720" w:hanging="360"/>
+      </w:pPr>
+      <w:rPr>
+        <w:rFonts w:hint="default" w:ascii="Symbol" w:hAnsi="Symbol"/>
+      </w:rPr>
+    </w:lvl>
+    <w:lvl xmlns:w="http://schemas.openxmlformats.org/wordprocessingml/2006/main" w:ilvl="1">
+      <w:start w:val="1"/>
+      <w:numFmt w:val="bullet"/>
+      <w:lvlText w:val="o"/>
+      <w:lvlJc w:val="left"/>
+      <w:pPr>
+        <w:ind w:left="1440" w:hanging="360"/>
+      </w:pPr>
+      <w:rPr>
+        <w:rFonts w:hint="default" w:ascii="Courier New" w:hAnsi="Courier New"/>
+      </w:rPr>
+    </w:lvl>
+    <w:lvl xmlns:w="http://schemas.openxmlformats.org/wordprocessingml/2006/main" w:ilvl="2">
+      <w:start w:val="1"/>
+      <w:numFmt w:val="bullet"/>
+      <w:lvlText w:val=""/>
+      <w:lvlJc w:val="left"/>
+      <w:pPr>
+        <w:ind w:left="2160" w:hanging="360"/>
+      </w:pPr>
+      <w:rPr>
+        <w:rFonts w:hint="default" w:ascii="Wingdings" w:hAnsi="Wingdings"/>
+      </w:rPr>
+    </w:lvl>
+    <w:lvl xmlns:w="http://schemas.openxmlformats.org/wordprocessingml/2006/main" w:ilvl="3">
+      <w:start w:val="1"/>
+      <w:numFmt w:val="bullet"/>
+      <w:lvlText w:val=""/>
+      <w:lvlJc w:val="left"/>
+      <w:pPr>
+        <w:ind w:left="2880" w:hanging="360"/>
+      </w:pPr>
+      <w:rPr>
+        <w:rFonts w:hint="default" w:ascii="Symbol" w:hAnsi="Symbol"/>
+      </w:rPr>
+    </w:lvl>
+    <w:lvl xmlns:w="http://schemas.openxmlformats.org/wordprocessingml/2006/main" w:ilvl="4">
+      <w:start w:val="1"/>
+      <w:numFmt w:val="bullet"/>
+      <w:lvlText w:val="o"/>
+      <w:lvlJc w:val="left"/>
+      <w:pPr>
+        <w:ind w:left="3600" w:hanging="360"/>
+      </w:pPr>
+      <w:rPr>
+        <w:rFonts w:hint="default" w:ascii="Courier New" w:hAnsi="Courier New"/>
+      </w:rPr>
+    </w:lvl>
+    <w:lvl xmlns:w="http://schemas.openxmlformats.org/wordprocessingml/2006/main" w:ilvl="5">
+      <w:start w:val="1"/>
+      <w:numFmt w:val="bullet"/>
+      <w:lvlText w:val=""/>
+      <w:lvlJc w:val="left"/>
+      <w:pPr>
+        <w:ind w:left="4320" w:hanging="360"/>
+      </w:pPr>
+      <w:rPr>
+        <w:rFonts w:hint="default" w:ascii="Wingdings" w:hAnsi="Wingdings"/>
+      </w:rPr>
+    </w:lvl>
+    <w:lvl xmlns:w="http://schemas.openxmlformats.org/wordprocessingml/2006/main" w:ilvl="6">
+      <w:start w:val="1"/>
+      <w:numFmt w:val="bullet"/>
+      <w:lvlText w:val=""/>
+      <w:lvlJc w:val="left"/>
+      <w:pPr>
+        <w:ind w:left="5040" w:hanging="360"/>
+      </w:pPr>
+      <w:rPr>
+        <w:rFonts w:hint="default" w:ascii="Symbol" w:hAnsi="Symbol"/>
+      </w:rPr>
+    </w:lvl>
+    <w:lvl xmlns:w="http://schemas.openxmlformats.org/wordprocessingml/2006/main" w:ilvl="7">
+      <w:start w:val="1"/>
+      <w:numFmt w:val="bullet"/>
+      <w:lvlText w:val="o"/>
+      <w:lvlJc w:val="left"/>
+      <w:pPr>
+        <w:ind w:left="5760" w:hanging="360"/>
+      </w:pPr>
+      <w:rPr>
+        <w:rFonts w:hint="default" w:ascii="Courier New" w:hAnsi="Courier New"/>
+      </w:rPr>
+    </w:lvl>
+    <w:lvl xmlns:w="http://schemas.openxmlformats.org/wordprocessingml/2006/main" w:ilvl="8">
+      <w:start w:val="1"/>
+      <w:numFmt w:val="bullet"/>
+      <w:lvlText w:val=""/>
+      <w:lvlJc w:val="left"/>
+      <w:pPr>
+        <w:ind w:left="6480" w:hanging="360"/>
+      </w:pPr>
+      <w:rPr>
+        <w:rFonts w:hint="default" w:ascii="Wingdings" w:hAnsi="Wingdings"/>
+      </w:rPr>
+    </w:lvl>
+  </w:abstractNum>
+  <w:abstractNum xmlns:w="http://schemas.openxmlformats.org/wordprocessingml/2006/main" w:abstractNumId="9">
+    <w:nsid w:val="5152b093"/>
+    <w:multiLevelType xmlns:w="http://schemas.openxmlformats.org/wordprocessingml/2006/main" w:val="hybridMultilevel"/>
+    <w:lvl xmlns:w="http://schemas.openxmlformats.org/wordprocessingml/2006/main" w:ilvl="0">
+      <w:start w:val="1"/>
+      <w:numFmt w:val="bullet"/>
+      <w:lvlText w:val=""/>
+      <w:lvlJc w:val="left"/>
+      <w:pPr>
+        <w:ind w:left="720" w:hanging="360"/>
+      </w:pPr>
+      <w:rPr>
+        <w:rFonts w:hint="default" w:ascii="Symbol" w:hAnsi="Symbol"/>
+      </w:rPr>
+    </w:lvl>
+    <w:lvl xmlns:w="http://schemas.openxmlformats.org/wordprocessingml/2006/main" w:ilvl="1">
+      <w:start w:val="1"/>
+      <w:numFmt w:val="bullet"/>
+      <w:lvlText w:val="o"/>
+      <w:lvlJc w:val="left"/>
+      <w:pPr>
+        <w:ind w:left="1440" w:hanging="360"/>
+      </w:pPr>
+      <w:rPr>
+        <w:rFonts w:hint="default" w:ascii="Courier New" w:hAnsi="Courier New"/>
+      </w:rPr>
+    </w:lvl>
+    <w:lvl xmlns:w="http://schemas.openxmlformats.org/wordprocessingml/2006/main" w:ilvl="2">
+      <w:start w:val="1"/>
+      <w:numFmt w:val="bullet"/>
+      <w:lvlText w:val=""/>
+      <w:lvlJc w:val="left"/>
+      <w:pPr>
+        <w:ind w:left="2160" w:hanging="360"/>
+      </w:pPr>
+      <w:rPr>
+        <w:rFonts w:hint="default" w:ascii="Wingdings" w:hAnsi="Wingdings"/>
+      </w:rPr>
+    </w:lvl>
+    <w:lvl xmlns:w="http://schemas.openxmlformats.org/wordprocessingml/2006/main" w:ilvl="3">
+      <w:start w:val="1"/>
+      <w:numFmt w:val="bullet"/>
+      <w:lvlText w:val=""/>
+      <w:lvlJc w:val="left"/>
+      <w:pPr>
+        <w:ind w:left="2880" w:hanging="360"/>
+      </w:pPr>
+      <w:rPr>
+        <w:rFonts w:hint="default" w:ascii="Symbol" w:hAnsi="Symbol"/>
+      </w:rPr>
+    </w:lvl>
+    <w:lvl xmlns:w="http://schemas.openxmlformats.org/wordprocessingml/2006/main" w:ilvl="4">
+      <w:start w:val="1"/>
+      <w:numFmt w:val="bullet"/>
+      <w:lvlText w:val="o"/>
+      <w:lvlJc w:val="left"/>
+      <w:pPr>
+        <w:ind w:left="3600" w:hanging="360"/>
+      </w:pPr>
+      <w:rPr>
+        <w:rFonts w:hint="default" w:ascii="Courier New" w:hAnsi="Courier New"/>
+      </w:rPr>
+    </w:lvl>
+    <w:lvl xmlns:w="http://schemas.openxmlformats.org/wordprocessingml/2006/main" w:ilvl="5">
+      <w:start w:val="1"/>
+      <w:numFmt w:val="bullet"/>
+      <w:lvlText w:val=""/>
+      <w:lvlJc w:val="left"/>
+      <w:pPr>
+        <w:ind w:left="4320" w:hanging="360"/>
+      </w:pPr>
+      <w:rPr>
+        <w:rFonts w:hint="default" w:ascii="Wingdings" w:hAnsi="Wingdings"/>
+      </w:rPr>
+    </w:lvl>
+    <w:lvl xmlns:w="http://schemas.openxmlformats.org/wordprocessingml/2006/main" w:ilvl="6">
+      <w:start w:val="1"/>
+      <w:numFmt w:val="bullet"/>
+      <w:lvlText w:val=""/>
+      <w:lvlJc w:val="left"/>
+      <w:pPr>
+        <w:ind w:left="5040" w:hanging="360"/>
+      </w:pPr>
+      <w:rPr>
+        <w:rFonts w:hint="default" w:ascii="Symbol" w:hAnsi="Symbol"/>
+      </w:rPr>
+    </w:lvl>
+    <w:lvl xmlns:w="http://schemas.openxmlformats.org/wordprocessingml/2006/main" w:ilvl="7">
+      <w:start w:val="1"/>
+      <w:numFmt w:val="bullet"/>
+      <w:lvlText w:val="o"/>
+      <w:lvlJc w:val="left"/>
+      <w:pPr>
+        <w:ind w:left="5760" w:hanging="360"/>
+      </w:pPr>
+      <w:rPr>
+        <w:rFonts w:hint="default" w:ascii="Courier New" w:hAnsi="Courier New"/>
+      </w:rPr>
+    </w:lvl>
+    <w:lvl xmlns:w="http://schemas.openxmlformats.org/wordprocessingml/2006/main" w:ilvl="8">
+      <w:start w:val="1"/>
+      <w:numFmt w:val="bullet"/>
+      <w:lvlText w:val=""/>
+      <w:lvlJc w:val="left"/>
+      <w:pPr>
+        <w:ind w:left="6480" w:hanging="360"/>
+      </w:pPr>
+      <w:rPr>
+        <w:rFonts w:hint="default" w:ascii="Wingdings" w:hAnsi="Wingdings"/>
+      </w:rPr>
+    </w:lvl>
+  </w:abstractNum>
+  <w:abstractNum xmlns:w="http://schemas.openxmlformats.org/wordprocessingml/2006/main" w:abstractNumId="8">
+    <w:nsid w:val="4b4ca26d"/>
+    <w:multiLevelType xmlns:w="http://schemas.openxmlformats.org/wordprocessingml/2006/main" w:val="hybridMultilevel"/>
+    <w:lvl xmlns:w="http://schemas.openxmlformats.org/wordprocessingml/2006/main" w:ilvl="0">
+      <w:start w:val="1"/>
+      <w:numFmt w:val="bullet"/>
+      <w:lvlText w:val=""/>
+      <w:lvlJc w:val="left"/>
+      <w:pPr>
+        <w:ind w:left="720" w:hanging="360"/>
+      </w:pPr>
+      <w:rPr>
+        <w:rFonts w:hint="default" w:ascii="Symbol" w:hAnsi="Symbol"/>
+      </w:rPr>
+    </w:lvl>
+    <w:lvl xmlns:w="http://schemas.openxmlformats.org/wordprocessingml/2006/main" w:ilvl="1">
+      <w:start w:val="1"/>
+      <w:numFmt w:val="bullet"/>
+      <w:lvlText w:val="o"/>
+      <w:lvlJc w:val="left"/>
+      <w:pPr>
+        <w:ind w:left="1440" w:hanging="360"/>
+      </w:pPr>
+      <w:rPr>
+        <w:rFonts w:hint="default" w:ascii="Courier New" w:hAnsi="Courier New"/>
+      </w:rPr>
+    </w:lvl>
+    <w:lvl xmlns:w="http://schemas.openxmlformats.org/wordprocessingml/2006/main" w:ilvl="2">
+      <w:start w:val="1"/>
+      <w:numFmt w:val="bullet"/>
+      <w:lvlText w:val=""/>
+      <w:lvlJc w:val="left"/>
+      <w:pPr>
+        <w:ind w:left="2160" w:hanging="360"/>
+      </w:pPr>
+      <w:rPr>
+        <w:rFonts w:hint="default" w:ascii="Wingdings" w:hAnsi="Wingdings"/>
+      </w:rPr>
+    </w:lvl>
+    <w:lvl xmlns:w="http://schemas.openxmlformats.org/wordprocessingml/2006/main" w:ilvl="3">
+      <w:start w:val="1"/>
+      <w:numFmt w:val="bullet"/>
+      <w:lvlText w:val=""/>
+      <w:lvlJc w:val="left"/>
+      <w:pPr>
+        <w:ind w:left="2880" w:hanging="360"/>
+      </w:pPr>
+      <w:rPr>
+        <w:rFonts w:hint="default" w:ascii="Symbol" w:hAnsi="Symbol"/>
+      </w:rPr>
+    </w:lvl>
+    <w:lvl xmlns:w="http://schemas.openxmlformats.org/wordprocessingml/2006/main" w:ilvl="4">
+      <w:start w:val="1"/>
+      <w:numFmt w:val="bullet"/>
+      <w:lvlText w:val="o"/>
+      <w:lvlJc w:val="left"/>
+      <w:pPr>
+        <w:ind w:left="3600" w:hanging="360"/>
+      </w:pPr>
+      <w:rPr>
+        <w:rFonts w:hint="default" w:ascii="Courier New" w:hAnsi="Courier New"/>
+      </w:rPr>
+    </w:lvl>
+    <w:lvl xmlns:w="http://schemas.openxmlformats.org/wordprocessingml/2006/main" w:ilvl="5">
+      <w:start w:val="1"/>
+      <w:numFmt w:val="bullet"/>
+      <w:lvlText w:val=""/>
+      <w:lvlJc w:val="left"/>
+      <w:pPr>
+        <w:ind w:left="4320" w:hanging="360"/>
+      </w:pPr>
+      <w:rPr>
+        <w:rFonts w:hint="default" w:ascii="Wingdings" w:hAnsi="Wingdings"/>
+      </w:rPr>
+    </w:lvl>
+    <w:lvl xmlns:w="http://schemas.openxmlformats.org/wordprocessingml/2006/main" w:ilvl="6">
+      <w:start w:val="1"/>
+      <w:numFmt w:val="bullet"/>
+      <w:lvlText w:val=""/>
+      <w:lvlJc w:val="left"/>
+      <w:pPr>
+        <w:ind w:left="5040" w:hanging="360"/>
+      </w:pPr>
+      <w:rPr>
+        <w:rFonts w:hint="default" w:ascii="Symbol" w:hAnsi="Symbol"/>
+      </w:rPr>
+    </w:lvl>
+    <w:lvl xmlns:w="http://schemas.openxmlformats.org/wordprocessingml/2006/main" w:ilvl="7">
+      <w:start w:val="1"/>
+      <w:numFmt w:val="bullet"/>
+      <w:lvlText w:val="o"/>
+      <w:lvlJc w:val="left"/>
+      <w:pPr>
+        <w:ind w:left="5760" w:hanging="360"/>
+      </w:pPr>
+      <w:rPr>
+        <w:rFonts w:hint="default" w:ascii="Courier New" w:hAnsi="Courier New"/>
+      </w:rPr>
+    </w:lvl>
+    <w:lvl xmlns:w="http://schemas.openxmlformats.org/wordprocessingml/2006/main" w:ilvl="8">
+      <w:start w:val="1"/>
+      <w:numFmt w:val="bullet"/>
+      <w:lvlText w:val=""/>
+      <w:lvlJc w:val="left"/>
+      <w:pPr>
+        <w:ind w:left="6480" w:hanging="360"/>
+      </w:pPr>
+      <w:rPr>
+        <w:rFonts w:hint="default" w:ascii="Wingdings" w:hAnsi="Wingdings"/>
+      </w:rPr>
+    </w:lvl>
+  </w:abstractNum>
+  <w:abstractNum xmlns:w="http://schemas.openxmlformats.org/wordprocessingml/2006/main" w:abstractNumId="7">
+    <w:nsid w:val="6bfddc16"/>
+    <w:multiLevelType xmlns:w="http://schemas.openxmlformats.org/wordprocessingml/2006/main" w:val="hybridMultilevel"/>
+    <w:lvl xmlns:w="http://schemas.openxmlformats.org/wordprocessingml/2006/main" w:ilvl="0">
+      <w:start w:val="1"/>
+      <w:numFmt w:val="bullet"/>
+      <w:lvlText w:val=""/>
+      <w:lvlJc w:val="left"/>
+      <w:pPr>
+        <w:ind w:left="720" w:hanging="360"/>
+      </w:pPr>
+      <w:rPr>
+        <w:rFonts w:hint="default" w:ascii="Symbol" w:hAnsi="Symbol"/>
+      </w:rPr>
+    </w:lvl>
+    <w:lvl xmlns:w="http://schemas.openxmlformats.org/wordprocessingml/2006/main" w:ilvl="1">
+      <w:start w:val="1"/>
+      <w:numFmt w:val="bullet"/>
+      <w:lvlText w:val="o"/>
+      <w:lvlJc w:val="left"/>
+      <w:pPr>
+        <w:ind w:left="1440" w:hanging="360"/>
+      </w:pPr>
+      <w:rPr>
+        <w:rFonts w:hint="default" w:ascii="Courier New" w:hAnsi="Courier New"/>
+      </w:rPr>
+    </w:lvl>
+    <w:lvl xmlns:w="http://schemas.openxmlformats.org/wordprocessingml/2006/main" w:ilvl="2">
+      <w:start w:val="1"/>
+      <w:numFmt w:val="bullet"/>
+      <w:lvlText w:val=""/>
+      <w:lvlJc w:val="left"/>
+      <w:pPr>
+        <w:ind w:left="2160" w:hanging="360"/>
+      </w:pPr>
+      <w:rPr>
+        <w:rFonts w:hint="default" w:ascii="Wingdings" w:hAnsi="Wingdings"/>
+      </w:rPr>
+    </w:lvl>
+    <w:lvl xmlns:w="http://schemas.openxmlformats.org/wordprocessingml/2006/main" w:ilvl="3">
+      <w:start w:val="1"/>
+      <w:numFmt w:val="bullet"/>
+      <w:lvlText w:val=""/>
+      <w:lvlJc w:val="left"/>
+      <w:pPr>
+        <w:ind w:left="2880" w:hanging="360"/>
+      </w:pPr>
+      <w:rPr>
+        <w:rFonts w:hint="default" w:ascii="Symbol" w:hAnsi="Symbol"/>
+      </w:rPr>
+    </w:lvl>
+    <w:lvl xmlns:w="http://schemas.openxmlformats.org/wordprocessingml/2006/main" w:ilvl="4">
+      <w:start w:val="1"/>
+      <w:numFmt w:val="bullet"/>
+      <w:lvlText w:val="o"/>
+      <w:lvlJc w:val="left"/>
+      <w:pPr>
+        <w:ind w:left="3600" w:hanging="360"/>
+      </w:pPr>
+      <w:rPr>
+        <w:rFonts w:hint="default" w:ascii="Courier New" w:hAnsi="Courier New"/>
+      </w:rPr>
+    </w:lvl>
+    <w:lvl xmlns:w="http://schemas.openxmlformats.org/wordprocessingml/2006/main" w:ilvl="5">
+      <w:start w:val="1"/>
+      <w:numFmt w:val="bullet"/>
+      <w:lvlText w:val=""/>
+      <w:lvlJc w:val="left"/>
+      <w:pPr>
+        <w:ind w:left="4320" w:hanging="360"/>
+      </w:pPr>
+      <w:rPr>
+        <w:rFonts w:hint="default" w:ascii="Wingdings" w:hAnsi="Wingdings"/>
+      </w:rPr>
+    </w:lvl>
+    <w:lvl xmlns:w="http://schemas.openxmlformats.org/wordprocessingml/2006/main" w:ilvl="6">
+      <w:start w:val="1"/>
+      <w:numFmt w:val="bullet"/>
+      <w:lvlText w:val=""/>
+      <w:lvlJc w:val="left"/>
+      <w:pPr>
+        <w:ind w:left="5040" w:hanging="360"/>
+      </w:pPr>
+      <w:rPr>
+        <w:rFonts w:hint="default" w:ascii="Symbol" w:hAnsi="Symbol"/>
+      </w:rPr>
+    </w:lvl>
+    <w:lvl xmlns:w="http://schemas.openxmlformats.org/wordprocessingml/2006/main" w:ilvl="7">
+      <w:start w:val="1"/>
+      <w:numFmt w:val="bullet"/>
+      <w:lvlText w:val="o"/>
+      <w:lvlJc w:val="left"/>
+      <w:pPr>
+        <w:ind w:left="5760" w:hanging="360"/>
+      </w:pPr>
+      <w:rPr>
+        <w:rFonts w:hint="default" w:ascii="Courier New" w:hAnsi="Courier New"/>
+      </w:rPr>
+    </w:lvl>
+    <w:lvl xmlns:w="http://schemas.openxmlformats.org/wordprocessingml/2006/main" w:ilvl="8">
+      <w:start w:val="1"/>
+      <w:numFmt w:val="bullet"/>
+      <w:lvlText w:val=""/>
+      <w:lvlJc w:val="left"/>
+      <w:pPr>
+        <w:ind w:left="6480" w:hanging="360"/>
+      </w:pPr>
+      <w:rPr>
+        <w:rFonts w:hint="default" w:ascii="Wingdings" w:hAnsi="Wingdings"/>
+      </w:rPr>
+    </w:lvl>
+  </w:abstractNum>
+  <w:abstractNum xmlns:w="http://schemas.openxmlformats.org/wordprocessingml/2006/main" w:abstractNumId="6">
+    <w:nsid w:val="38147edc"/>
+    <w:multiLevelType xmlns:w="http://schemas.openxmlformats.org/wordprocessingml/2006/main" w:val="hybridMultilevel"/>
+    <w:lvl xmlns:w="http://schemas.openxmlformats.org/wordprocessingml/2006/main" w:ilvl="0">
+      <w:start w:val="1"/>
+      <w:numFmt w:val="bullet"/>
+      <w:lvlText w:val=""/>
+      <w:lvlJc w:val="left"/>
+      <w:pPr>
+        <w:ind w:left="720" w:hanging="360"/>
+      </w:pPr>
+      <w:rPr>
+        <w:rFonts w:hint="default" w:ascii="Symbol" w:hAnsi="Symbol"/>
+      </w:rPr>
+    </w:lvl>
+    <w:lvl xmlns:w="http://schemas.openxmlformats.org/wordprocessingml/2006/main" w:ilvl="1">
+      <w:start w:val="1"/>
+      <w:numFmt w:val="bullet"/>
+      <w:lvlText w:val="o"/>
+      <w:lvlJc w:val="left"/>
+      <w:pPr>
+        <w:ind w:left="1440" w:hanging="360"/>
+      </w:pPr>
+      <w:rPr>
+        <w:rFonts w:hint="default" w:ascii="Courier New" w:hAnsi="Courier New"/>
+      </w:rPr>
+    </w:lvl>
+    <w:lvl xmlns:w="http://schemas.openxmlformats.org/wordprocessingml/2006/main" w:ilvl="2">
+      <w:start w:val="1"/>
+      <w:numFmt w:val="bullet"/>
+      <w:lvlText w:val=""/>
+      <w:lvlJc w:val="left"/>
+      <w:pPr>
+        <w:ind w:left="2160" w:hanging="360"/>
+      </w:pPr>
+      <w:rPr>
+        <w:rFonts w:hint="default" w:ascii="Wingdings" w:hAnsi="Wingdings"/>
+      </w:rPr>
+    </w:lvl>
+    <w:lvl xmlns:w="http://schemas.openxmlformats.org/wordprocessingml/2006/main" w:ilvl="3">
+      <w:start w:val="1"/>
+      <w:numFmt w:val="bullet"/>
+      <w:lvlText w:val=""/>
+      <w:lvlJc w:val="left"/>
+      <w:pPr>
+        <w:ind w:left="2880" w:hanging="360"/>
+      </w:pPr>
+      <w:rPr>
+        <w:rFonts w:hint="default" w:ascii="Symbol" w:hAnsi="Symbol"/>
+      </w:rPr>
+    </w:lvl>
+    <w:lvl xmlns:w="http://schemas.openxmlformats.org/wordprocessingml/2006/main" w:ilvl="4">
+      <w:start w:val="1"/>
+      <w:numFmt w:val="bullet"/>
+      <w:lvlText w:val="o"/>
+      <w:lvlJc w:val="left"/>
+      <w:pPr>
+        <w:ind w:left="3600" w:hanging="360"/>
+      </w:pPr>
+      <w:rPr>
+        <w:rFonts w:hint="default" w:ascii="Courier New" w:hAnsi="Courier New"/>
+      </w:rPr>
+    </w:lvl>
+    <w:lvl xmlns:w="http://schemas.openxmlformats.org/wordprocessingml/2006/main" w:ilvl="5">
+      <w:start w:val="1"/>
+      <w:numFmt w:val="bullet"/>
+      <w:lvlText w:val=""/>
+      <w:lvlJc w:val="left"/>
+      <w:pPr>
+        <w:ind w:left="4320" w:hanging="360"/>
+      </w:pPr>
+      <w:rPr>
+        <w:rFonts w:hint="default" w:ascii="Wingdings" w:hAnsi="Wingdings"/>
+      </w:rPr>
+    </w:lvl>
+    <w:lvl xmlns:w="http://schemas.openxmlformats.org/wordprocessingml/2006/main" w:ilvl="6">
+      <w:start w:val="1"/>
+      <w:numFmt w:val="bullet"/>
+      <w:lvlText w:val=""/>
+      <w:lvlJc w:val="left"/>
+      <w:pPr>
+        <w:ind w:left="5040" w:hanging="360"/>
+      </w:pPr>
+      <w:rPr>
+        <w:rFonts w:hint="default" w:ascii="Symbol" w:hAnsi="Symbol"/>
+      </w:rPr>
+    </w:lvl>
+    <w:lvl xmlns:w="http://schemas.openxmlformats.org/wordprocessingml/2006/main" w:ilvl="7">
+      <w:start w:val="1"/>
+      <w:numFmt w:val="bullet"/>
+      <w:lvlText w:val="o"/>
+      <w:lvlJc w:val="left"/>
+      <w:pPr>
+        <w:ind w:left="5760" w:hanging="360"/>
+      </w:pPr>
+      <w:rPr>
+        <w:rFonts w:hint="default" w:ascii="Courier New" w:hAnsi="Courier New"/>
+      </w:rPr>
+    </w:lvl>
+    <w:lvl xmlns:w="http://schemas.openxmlformats.org/wordprocessingml/2006/main" w:ilvl="8">
+      <w:start w:val="1"/>
+      <w:numFmt w:val="bullet"/>
+      <w:lvlText w:val=""/>
+      <w:lvlJc w:val="left"/>
+      <w:pPr>
+        <w:ind w:left="6480" w:hanging="360"/>
+      </w:pPr>
+      <w:rPr>
+        <w:rFonts w:hint="default" w:ascii="Wingdings" w:hAnsi="Wingdings"/>
+      </w:rPr>
+    </w:lvl>
+  </w:abstractNum>
+  <w:abstractNum xmlns:w="http://schemas.openxmlformats.org/wordprocessingml/2006/main" w:abstractNumId="5">
+    <w:nsid w:val="1345445f"/>
+    <w:multiLevelType xmlns:w="http://schemas.openxmlformats.org/wordprocessingml/2006/main" w:val="hybridMultilevel"/>
+    <w:lvl xmlns:w="http://schemas.openxmlformats.org/wordprocessingml/2006/main" w:ilvl="0">
+      <w:start w:val="1"/>
+      <w:numFmt w:val="bullet"/>
+      <w:lvlText w:val=""/>
+      <w:lvlJc w:val="left"/>
+      <w:pPr>
+        <w:ind w:left="720" w:hanging="360"/>
+      </w:pPr>
+      <w:rPr>
+        <w:rFonts w:hint="default" w:ascii="Symbol" w:hAnsi="Symbol"/>
+      </w:rPr>
+    </w:lvl>
+    <w:lvl xmlns:w="http://schemas.openxmlformats.org/wordprocessingml/2006/main" w:ilvl="1">
+      <w:start w:val="1"/>
+      <w:numFmt w:val="bullet"/>
+      <w:lvlText w:val="o"/>
+      <w:lvlJc w:val="left"/>
+      <w:pPr>
+        <w:ind w:left="1440" w:hanging="360"/>
+      </w:pPr>
+      <w:rPr>
+        <w:rFonts w:hint="default" w:ascii="Courier New" w:hAnsi="Courier New"/>
+      </w:rPr>
+    </w:lvl>
+    <w:lvl xmlns:w="http://schemas.openxmlformats.org/wordprocessingml/2006/main" w:ilvl="2">
+      <w:start w:val="1"/>
+      <w:numFmt w:val="bullet"/>
+      <w:lvlText w:val=""/>
+      <w:lvlJc w:val="left"/>
+      <w:pPr>
+        <w:ind w:left="2160" w:hanging="360"/>
+      </w:pPr>
+      <w:rPr>
+        <w:rFonts w:hint="default" w:ascii="Wingdings" w:hAnsi="Wingdings"/>
+      </w:rPr>
+    </w:lvl>
+    <w:lvl xmlns:w="http://schemas.openxmlformats.org/wordprocessingml/2006/main" w:ilvl="3">
+      <w:start w:val="1"/>
+      <w:numFmt w:val="bullet"/>
+      <w:lvlText w:val=""/>
+      <w:lvlJc w:val="left"/>
+      <w:pPr>
+        <w:ind w:left="2880" w:hanging="360"/>
+      </w:pPr>
+      <w:rPr>
+        <w:rFonts w:hint="default" w:ascii="Symbol" w:hAnsi="Symbol"/>
+      </w:rPr>
+    </w:lvl>
+    <w:lvl xmlns:w="http://schemas.openxmlformats.org/wordprocessingml/2006/main" w:ilvl="4">
+      <w:start w:val="1"/>
+      <w:numFmt w:val="bullet"/>
+      <w:lvlText w:val="o"/>
+      <w:lvlJc w:val="left"/>
+      <w:pPr>
+        <w:ind w:left="3600" w:hanging="360"/>
+      </w:pPr>
+      <w:rPr>
+        <w:rFonts w:hint="default" w:ascii="Courier New" w:hAnsi="Courier New"/>
+      </w:rPr>
+    </w:lvl>
+    <w:lvl xmlns:w="http://schemas.openxmlformats.org/wordprocessingml/2006/main" w:ilvl="5">
+      <w:start w:val="1"/>
+      <w:numFmt w:val="bullet"/>
+      <w:lvlText w:val=""/>
+      <w:lvlJc w:val="left"/>
+      <w:pPr>
+        <w:ind w:left="4320" w:hanging="360"/>
+      </w:pPr>
+      <w:rPr>
+        <w:rFonts w:hint="default" w:ascii="Wingdings" w:hAnsi="Wingdings"/>
+      </w:rPr>
+    </w:lvl>
+    <w:lvl xmlns:w="http://schemas.openxmlformats.org/wordprocessingml/2006/main" w:ilvl="6">
+      <w:start w:val="1"/>
+      <w:numFmt w:val="bullet"/>
+      <w:lvlText w:val=""/>
+      <w:lvlJc w:val="left"/>
+      <w:pPr>
+        <w:ind w:left="5040" w:hanging="360"/>
+      </w:pPr>
+      <w:rPr>
+        <w:rFonts w:hint="default" w:ascii="Symbol" w:hAnsi="Symbol"/>
+      </w:rPr>
+    </w:lvl>
+    <w:lvl xmlns:w="http://schemas.openxmlformats.org/wordprocessingml/2006/main" w:ilvl="7">
+      <w:start w:val="1"/>
+      <w:numFmt w:val="bullet"/>
+      <w:lvlText w:val="o"/>
+      <w:lvlJc w:val="left"/>
+      <w:pPr>
+        <w:ind w:left="5760" w:hanging="360"/>
+      </w:pPr>
+      <w:rPr>
+        <w:rFonts w:hint="default" w:ascii="Courier New" w:hAnsi="Courier New"/>
+      </w:rPr>
+    </w:lvl>
+    <w:lvl xmlns:w="http://schemas.openxmlformats.org/wordprocessingml/2006/main" w:ilvl="8">
+      <w:start w:val="1"/>
+      <w:numFmt w:val="bullet"/>
+      <w:lvlText w:val=""/>
+      <w:lvlJc w:val="left"/>
+      <w:pPr>
+        <w:ind w:left="6480" w:hanging="360"/>
+      </w:pPr>
+      <w:rPr>
+        <w:rFonts w:hint="default" w:ascii="Wingdings" w:hAnsi="Wingdings"/>
+      </w:rPr>
+    </w:lvl>
+  </w:abstractNum>
+  <w:abstractNum xmlns:w="http://schemas.openxmlformats.org/wordprocessingml/2006/main" w:abstractNumId="4">
+    <w:nsid w:val="5f216b79"/>
+    <w:multiLevelType xmlns:w="http://schemas.openxmlformats.org/wordprocessingml/2006/main" w:val="hybridMultilevel"/>
+    <w:lvl xmlns:w="http://schemas.openxmlformats.org/wordprocessingml/2006/main" w:ilvl="0">
+      <w:start w:val="1"/>
+      <w:numFmt w:val="bullet"/>
+      <w:lvlText w:val=""/>
+      <w:lvlJc w:val="left"/>
+      <w:pPr>
+        <w:ind w:left="720" w:hanging="360"/>
+      </w:pPr>
+      <w:rPr>
+        <w:rFonts w:hint="default" w:ascii="Symbol" w:hAnsi="Symbol"/>
+      </w:rPr>
+    </w:lvl>
+    <w:lvl xmlns:w="http://schemas.openxmlformats.org/wordprocessingml/2006/main" w:ilvl="1">
+      <w:start w:val="1"/>
+      <w:numFmt w:val="bullet"/>
+      <w:lvlText w:val="o"/>
+      <w:lvlJc w:val="left"/>
+      <w:pPr>
+        <w:ind w:left="1440" w:hanging="360"/>
+      </w:pPr>
+      <w:rPr>
+        <w:rFonts w:hint="default" w:ascii="Courier New" w:hAnsi="Courier New"/>
+      </w:rPr>
+    </w:lvl>
+    <w:lvl xmlns:w="http://schemas.openxmlformats.org/wordprocessingml/2006/main" w:ilvl="2">
+      <w:start w:val="1"/>
+      <w:numFmt w:val="bullet"/>
+      <w:lvlText w:val=""/>
+      <w:lvlJc w:val="left"/>
+      <w:pPr>
+        <w:ind w:left="2160" w:hanging="360"/>
+      </w:pPr>
+      <w:rPr>
+        <w:rFonts w:hint="default" w:ascii="Wingdings" w:hAnsi="Wingdings"/>
+      </w:rPr>
+    </w:lvl>
+    <w:lvl xmlns:w="http://schemas.openxmlformats.org/wordprocessingml/2006/main" w:ilvl="3">
+      <w:start w:val="1"/>
+      <w:numFmt w:val="bullet"/>
+      <w:lvlText w:val=""/>
+      <w:lvlJc w:val="left"/>
+      <w:pPr>
+        <w:ind w:left="2880" w:hanging="360"/>
+      </w:pPr>
+      <w:rPr>
+        <w:rFonts w:hint="default" w:ascii="Symbol" w:hAnsi="Symbol"/>
+      </w:rPr>
+    </w:lvl>
+    <w:lvl xmlns:w="http://schemas.openxmlformats.org/wordprocessingml/2006/main" w:ilvl="4">
+      <w:start w:val="1"/>
+      <w:numFmt w:val="bullet"/>
+      <w:lvlText w:val="o"/>
+      <w:lvlJc w:val="left"/>
+      <w:pPr>
+        <w:ind w:left="3600" w:hanging="360"/>
+      </w:pPr>
+      <w:rPr>
+        <w:rFonts w:hint="default" w:ascii="Courier New" w:hAnsi="Courier New"/>
+      </w:rPr>
+    </w:lvl>
+    <w:lvl xmlns:w="http://schemas.openxmlformats.org/wordprocessingml/2006/main" w:ilvl="5">
+      <w:start w:val="1"/>
+      <w:numFmt w:val="bullet"/>
+      <w:lvlText w:val=""/>
+      <w:lvlJc w:val="left"/>
+      <w:pPr>
+        <w:ind w:left="4320" w:hanging="360"/>
+      </w:pPr>
+      <w:rPr>
+        <w:rFonts w:hint="default" w:ascii="Wingdings" w:hAnsi="Wingdings"/>
+      </w:rPr>
+    </w:lvl>
+    <w:lvl xmlns:w="http://schemas.openxmlformats.org/wordprocessingml/2006/main" w:ilvl="6">
+      <w:start w:val="1"/>
+      <w:numFmt w:val="bullet"/>
+      <w:lvlText w:val=""/>
+      <w:lvlJc w:val="left"/>
+      <w:pPr>
+        <w:ind w:left="5040" w:hanging="360"/>
+      </w:pPr>
+      <w:rPr>
+        <w:rFonts w:hint="default" w:ascii="Symbol" w:hAnsi="Symbol"/>
+      </w:rPr>
+    </w:lvl>
+    <w:lvl xmlns:w="http://schemas.openxmlformats.org/wordprocessingml/2006/main" w:ilvl="7">
+      <w:start w:val="1"/>
+      <w:numFmt w:val="bullet"/>
+      <w:lvlText w:val="o"/>
+      <w:lvlJc w:val="left"/>
+      <w:pPr>
+        <w:ind w:left="5760" w:hanging="360"/>
+      </w:pPr>
+      <w:rPr>
+        <w:rFonts w:hint="default" w:ascii="Courier New" w:hAnsi="Courier New"/>
+      </w:rPr>
+    </w:lvl>
+    <w:lvl xmlns:w="http://schemas.openxmlformats.org/wordprocessingml/2006/main" w:ilvl="8">
+      <w:start w:val="1"/>
+      <w:numFmt w:val="bullet"/>
+      <w:lvlText w:val=""/>
+      <w:lvlJc w:val="left"/>
+      <w:pPr>
+        <w:ind w:left="6480" w:hanging="360"/>
+      </w:pPr>
+      <w:rPr>
+        <w:rFonts w:hint="default" w:ascii="Wingdings" w:hAnsi="Wingdings"/>
+      </w:rPr>
+    </w:lvl>
+  </w:abstractNum>
+  <w:abstractNum xmlns:w="http://schemas.openxmlformats.org/wordprocessingml/2006/main" w:abstractNumId="3">
+    <w:nsid w:val="3d766052"/>
+    <w:multiLevelType xmlns:w="http://schemas.openxmlformats.org/wordprocessingml/2006/main" w:val="hybridMultilevel"/>
+    <w:lvl xmlns:w="http://schemas.openxmlformats.org/wordprocessingml/2006/main" w:ilvl="0">
+      <w:start w:val="1"/>
+      <w:numFmt w:val="bullet"/>
+      <w:lvlText w:val=""/>
+      <w:lvlJc w:val="left"/>
+      <w:pPr>
+        <w:ind w:left="720" w:hanging="360"/>
+      </w:pPr>
+      <w:rPr>
+        <w:rFonts w:hint="default" w:ascii="Symbol" w:hAnsi="Symbol"/>
+      </w:rPr>
+    </w:lvl>
+    <w:lvl xmlns:w="http://schemas.openxmlformats.org/wordprocessingml/2006/main" w:ilvl="1">
+      <w:start w:val="1"/>
+      <w:numFmt w:val="bullet"/>
+      <w:lvlText w:val="o"/>
+      <w:lvlJc w:val="left"/>
+      <w:pPr>
+        <w:ind w:left="1440" w:hanging="360"/>
+      </w:pPr>
+      <w:rPr>
+        <w:rFonts w:hint="default" w:ascii="Courier New" w:hAnsi="Courier New"/>
+      </w:rPr>
+    </w:lvl>
+    <w:lvl xmlns:w="http://schemas.openxmlformats.org/wordprocessingml/2006/main" w:ilvl="2">
+      <w:start w:val="1"/>
+      <w:numFmt w:val="bullet"/>
+      <w:lvlText w:val=""/>
+      <w:lvlJc w:val="left"/>
+      <w:pPr>
+        <w:ind w:left="2160" w:hanging="360"/>
+      </w:pPr>
+      <w:rPr>
+        <w:rFonts w:hint="default" w:ascii="Wingdings" w:hAnsi="Wingdings"/>
+      </w:rPr>
+    </w:lvl>
+    <w:lvl xmlns:w="http://schemas.openxmlformats.org/wordprocessingml/2006/main" w:ilvl="3">
+      <w:start w:val="1"/>
+      <w:numFmt w:val="bullet"/>
+      <w:lvlText w:val=""/>
+      <w:lvlJc w:val="left"/>
+      <w:pPr>
+        <w:ind w:left="2880" w:hanging="360"/>
+      </w:pPr>
+      <w:rPr>
+        <w:rFonts w:hint="default" w:ascii="Symbol" w:hAnsi="Symbol"/>
+      </w:rPr>
+    </w:lvl>
+    <w:lvl xmlns:w="http://schemas.openxmlformats.org/wordprocessingml/2006/main" w:ilvl="4">
+      <w:start w:val="1"/>
+      <w:numFmt w:val="bullet"/>
+      <w:lvlText w:val="o"/>
+      <w:lvlJc w:val="left"/>
+      <w:pPr>
+        <w:ind w:left="3600" w:hanging="360"/>
+      </w:pPr>
+      <w:rPr>
+        <w:rFonts w:hint="default" w:ascii="Courier New" w:hAnsi="Courier New"/>
+      </w:rPr>
+    </w:lvl>
+    <w:lvl xmlns:w="http://schemas.openxmlformats.org/wordprocessingml/2006/main" w:ilvl="5">
+      <w:start w:val="1"/>
+      <w:numFmt w:val="bullet"/>
+      <w:lvlText w:val=""/>
+      <w:lvlJc w:val="left"/>
+      <w:pPr>
+        <w:ind w:left="4320" w:hanging="360"/>
+      </w:pPr>
+      <w:rPr>
+        <w:rFonts w:hint="default" w:ascii="Wingdings" w:hAnsi="Wingdings"/>
+      </w:rPr>
+    </w:lvl>
+    <w:lvl xmlns:w="http://schemas.openxmlformats.org/wordprocessingml/2006/main" w:ilvl="6">
+      <w:start w:val="1"/>
+      <w:numFmt w:val="bullet"/>
+      <w:lvlText w:val=""/>
+      <w:lvlJc w:val="left"/>
+      <w:pPr>
+        <w:ind w:left="5040" w:hanging="360"/>
+      </w:pPr>
+      <w:rPr>
+        <w:rFonts w:hint="default" w:ascii="Symbol" w:hAnsi="Symbol"/>
+      </w:rPr>
+    </w:lvl>
+    <w:lvl xmlns:w="http://schemas.openxmlformats.org/wordprocessingml/2006/main" w:ilvl="7">
+      <w:start w:val="1"/>
+      <w:numFmt w:val="bullet"/>
+      <w:lvlText w:val="o"/>
+      <w:lvlJc w:val="left"/>
+      <w:pPr>
+        <w:ind w:left="5760" w:hanging="360"/>
+      </w:pPr>
+      <w:rPr>
+        <w:rFonts w:hint="default" w:ascii="Courier New" w:hAnsi="Courier New"/>
+      </w:rPr>
+    </w:lvl>
+    <w:lvl xmlns:w="http://schemas.openxmlformats.org/wordprocessingml/2006/main" w:ilvl="8">
+      <w:start w:val="1"/>
+      <w:numFmt w:val="bullet"/>
+      <w:lvlText w:val=""/>
+      <w:lvlJc w:val="left"/>
+      <w:pPr>
+        <w:ind w:left="6480" w:hanging="360"/>
+      </w:pPr>
+      <w:rPr>
+        <w:rFonts w:hint="default" w:ascii="Wingdings" w:hAnsi="Wingdings"/>
+      </w:rPr>
+    </w:lvl>
+  </w:abstractNum>
   <w:abstractNum xmlns:w="http://schemas.openxmlformats.org/wordprocessingml/2006/main" w:abstractNumId="2">
     <w:nsid w:val="548ecbdb"/>
     <w:multiLevelType xmlns:w="http://schemas.openxmlformats.org/wordprocessingml/2006/main" w:val="hybridMultilevel"/>
@@ -1860,6 +6670,75 @@
       </w:rPr>
     </w:lvl>
   </w:abstractNum>
+  <w:num w:numId="25">
+    <w:abstractNumId w:val="25"/>
+  </w:num>
+  <w:num w:numId="24">
+    <w:abstractNumId w:val="24"/>
+  </w:num>
+  <w:num w:numId="23">
+    <w:abstractNumId w:val="23"/>
+  </w:num>
+  <w:num w:numId="22">
+    <w:abstractNumId w:val="22"/>
+  </w:num>
+  <w:num w:numId="21">
+    <w:abstractNumId w:val="21"/>
+  </w:num>
+  <w:num w:numId="20">
+    <w:abstractNumId w:val="20"/>
+  </w:num>
+  <w:num w:numId="19">
+    <w:abstractNumId w:val="19"/>
+  </w:num>
+  <w:num w:numId="18">
+    <w:abstractNumId w:val="18"/>
+  </w:num>
+  <w:num w:numId="17">
+    <w:abstractNumId w:val="17"/>
+  </w:num>
+  <w:num w:numId="16">
+    <w:abstractNumId w:val="16"/>
+  </w:num>
+  <w:num w:numId="15">
+    <w:abstractNumId w:val="15"/>
+  </w:num>
+  <w:num w:numId="14">
+    <w:abstractNumId w:val="14"/>
+  </w:num>
+  <w:num w:numId="13">
+    <w:abstractNumId w:val="13"/>
+  </w:num>
+  <w:num w:numId="12">
+    <w:abstractNumId w:val="12"/>
+  </w:num>
+  <w:num w:numId="11">
+    <w:abstractNumId w:val="11"/>
+  </w:num>
+  <w:num w:numId="10">
+    <w:abstractNumId w:val="10"/>
+  </w:num>
+  <w:num w:numId="9">
+    <w:abstractNumId w:val="9"/>
+  </w:num>
+  <w:num w:numId="8">
+    <w:abstractNumId w:val="8"/>
+  </w:num>
+  <w:num w:numId="7">
+    <w:abstractNumId w:val="7"/>
+  </w:num>
+  <w:num w:numId="6">
+    <w:abstractNumId w:val="6"/>
+  </w:num>
+  <w:num w:numId="5">
+    <w:abstractNumId w:val="5"/>
+  </w:num>
+  <w:num w:numId="4">
+    <w:abstractNumId w:val="4"/>
+  </w:num>
+  <w:num w:numId="3">
+    <w:abstractNumId w:val="3"/>
+  </w:num>
   <w:num w:numId="2">
     <w:abstractNumId w:val="2"/>
   </w:num>
@@ -2734,6 +7613,19 @@
       <w:contextualSpacing xmlns:w="http://schemas.openxmlformats.org/wordprocessingml/2006/main"/>
     </w:pPr>
   </w:style>
+  <w:style w:type="paragraph" w:styleId="LO-normal" w:customStyle="true">
+    <w:uiPriority w:val="1"/>
+    <w:name w:val="LO-normal"/>
+    <w:basedOn w:val="Normal"/>
+    <w:qFormat/>
+    <w:rsid w:val="2A45367C"/>
+    <w:rPr>
+      <w:rFonts w:ascii="Calibri" w:hAnsi="Calibri" w:eastAsia="Calibri" w:cs="Calibri"/>
+      <w:sz w:val="22"/>
+      <w:szCs w:val="22"/>
+      <w:lang w:eastAsia="zh-CN" w:bidi="hi-IN"/>
+    </w:rPr>
+  </w:style>
 </w:styles>
 </file>
 

</xml_diff>